<commit_message>
token now timestap-based, user put request, documentation enhanced
</commit_message>
<xml_diff>
--- a/Documentation/Milestone 2/Requests.docx
+++ b/Documentation/Milestone 2/Requests.docx
@@ -50,7 +50,7 @@
     </w:p>
     <w:p>
       <w:pPr>
-        <w:shd w:val="clear" w:color="auto" w:fill="D0CECE" w:themeFill="background2" w:themeFillShade="E6"/>
+        <w:shd w:val="clear" w:color="auto" w:fill="E7E6E6" w:themeFill="background2"/>
         <w:tabs>
           <w:tab w:val="left" w:pos="2198"/>
         </w:tabs>
@@ -60,14 +60,12 @@
       </w:pPr>
       <w:r>
         <w:rPr>
-          <w:highlight w:val="lightGray"/>
           <w:lang w:val="de-CH"/>
         </w:rPr>
         <w:t>Admin</w:t>
       </w:r>
       <w:r>
         <w:rPr>
-          <w:highlight w:val="lightGray"/>
           <w:lang w:val="de-CH"/>
         </w:rPr>
         <w:t xml:space="preserve"> </w:t>
@@ -75,7 +73,6 @@
       <w:proofErr w:type="spellStart"/>
       <w:r>
         <w:rPr>
-          <w:highlight w:val="lightGray"/>
           <w:lang w:val="de-CH"/>
         </w:rPr>
         <w:t>user</w:t>
@@ -83,7 +80,6 @@
       <w:proofErr w:type="spellEnd"/>
       <w:r>
         <w:rPr>
-          <w:highlight w:val="lightGray"/>
           <w:lang w:val="de-CH"/>
         </w:rPr>
         <w:t xml:space="preserve"> </w:t>
@@ -91,14 +87,12 @@
       <w:proofErr w:type="spellStart"/>
       <w:r>
         <w:rPr>
-          <w:highlight w:val="lightGray"/>
           <w:lang w:val="de-CH"/>
         </w:rPr>
         <w:t>reques</w:t>
       </w:r>
       <w:r>
         <w:rPr>
-          <w:highlight w:val="lightGray"/>
           <w:lang w:val="de-CH"/>
         </w:rPr>
         <w:t>ts</w:t>
@@ -305,26 +299,20 @@
         <w:tc>
           <w:tcPr>
             <w:tcW w:w="903" w:type="dxa"/>
-            <w:shd w:val="clear" w:color="auto" w:fill="D0CECE" w:themeFill="background2" w:themeFillShade="E6"/>
-          </w:tcPr>
-          <w:p>
-            <w:pPr>
-              <w:rPr>
-                <w:lang w:val="de-CH"/>
-              </w:rPr>
-            </w:pPr>
-            <w:proofErr w:type="spellStart"/>
-            <w:r>
-              <w:rPr>
-                <w:lang w:val="de-CH"/>
-              </w:rPr>
-              <w:t>g</w:t>
-            </w:r>
-            <w:r>
-              <w:rPr>
-                <w:lang w:val="de-CH"/>
-              </w:rPr>
-              <w:t>et</w:t>
+            <w:shd w:val="clear" w:color="auto" w:fill="E7E6E6" w:themeFill="background2"/>
+          </w:tcPr>
+          <w:p>
+            <w:pPr>
+              <w:rPr>
+                <w:lang w:val="de-CH"/>
+              </w:rPr>
+            </w:pPr>
+            <w:proofErr w:type="spellStart"/>
+            <w:r>
+              <w:rPr>
+                <w:lang w:val="de-CH"/>
+              </w:rPr>
+              <w:t>get</w:t>
             </w:r>
             <w:proofErr w:type="spellEnd"/>
           </w:p>
@@ -332,7 +320,7 @@
         <w:tc>
           <w:tcPr>
             <w:tcW w:w="4401" w:type="dxa"/>
-            <w:shd w:val="clear" w:color="auto" w:fill="D0CECE" w:themeFill="background2" w:themeFillShade="E6"/>
+            <w:shd w:val="clear" w:color="auto" w:fill="E7E6E6" w:themeFill="background2"/>
           </w:tcPr>
           <w:p>
             <w:pPr>
@@ -403,7 +391,7 @@
         <w:tc>
           <w:tcPr>
             <w:tcW w:w="3196" w:type="dxa"/>
-            <w:shd w:val="clear" w:color="auto" w:fill="D0CECE" w:themeFill="background2" w:themeFillShade="E6"/>
+            <w:shd w:val="clear" w:color="auto" w:fill="E7E6E6" w:themeFill="background2"/>
           </w:tcPr>
           <w:p>
             <w:pPr>
@@ -416,14 +404,78 @@
         <w:tc>
           <w:tcPr>
             <w:tcW w:w="1843" w:type="dxa"/>
-            <w:shd w:val="clear" w:color="auto" w:fill="D0CECE" w:themeFill="background2" w:themeFillShade="E6"/>
-          </w:tcPr>
-          <w:p>
-            <w:pPr>
-              <w:rPr>
-                <w:lang w:val="de-CH"/>
-              </w:rPr>
-            </w:pPr>
+            <w:shd w:val="clear" w:color="auto" w:fill="E7E6E6" w:themeFill="background2"/>
+          </w:tcPr>
+          <w:p>
+            <w:pPr>
+              <w:rPr>
+                <w:lang w:val="de-CH"/>
+              </w:rPr>
+            </w:pPr>
+            <w:proofErr w:type="spellStart"/>
+            <w:r>
+              <w:rPr>
+                <w:lang w:val="de-CH"/>
+              </w:rPr>
+              <w:t>companies</w:t>
+            </w:r>
+            <w:proofErr w:type="spellEnd"/>
+          </w:p>
+        </w:tc>
+        <w:tc>
+          <w:tcPr>
+            <w:tcW w:w="5103" w:type="dxa"/>
+            <w:shd w:val="clear" w:color="auto" w:fill="E7E6E6" w:themeFill="background2"/>
+          </w:tcPr>
+          <w:p>
+            <w:pPr>
+              <w:jc w:val="both"/>
+              <w:rPr>
+                <w:lang w:val="de-CH"/>
+              </w:rPr>
+            </w:pPr>
+            <w:proofErr w:type="spellStart"/>
+            <w:r>
+              <w:rPr>
+                <w:lang w:val="de-CH"/>
+              </w:rPr>
+              <w:t>using</w:t>
+            </w:r>
+            <w:proofErr w:type="spellEnd"/>
+            <w:r>
+              <w:rPr>
+                <w:lang w:val="de-CH"/>
+              </w:rPr>
+              <w:t xml:space="preserve"> </w:t>
+            </w:r>
+            <w:proofErr w:type="spellStart"/>
+            <w:r>
+              <w:rPr>
+                <w:lang w:val="de-CH"/>
+              </w:rPr>
+              <w:t>user</w:t>
+            </w:r>
+            <w:proofErr w:type="spellEnd"/>
+            <w:r>
+              <w:rPr>
+                <w:lang w:val="de-CH"/>
+              </w:rPr>
+              <w:t xml:space="preserve"> </w:t>
+            </w:r>
+            <w:proofErr w:type="spellStart"/>
+            <w:r>
+              <w:rPr>
+                <w:lang w:val="de-CH"/>
+              </w:rPr>
+              <w:t>id</w:t>
+            </w:r>
+            <w:proofErr w:type="spellEnd"/>
+            <w:r>
+              <w:rPr>
+                <w:lang w:val="de-CH"/>
+              </w:rPr>
+              <w:t xml:space="preserve"> and </w:t>
+            </w:r>
             <w:proofErr w:type="spellStart"/>
             <w:r>
               <w:rPr>
@@ -436,96 +488,6 @@
               <w:rPr>
                 <w:lang w:val="de-CH"/>
               </w:rPr>
-              <w:t xml:space="preserve">, </w:t>
-            </w:r>
-            <w:proofErr w:type="spellStart"/>
-            <w:r>
-              <w:rPr>
-                <w:lang w:val="de-CH"/>
-              </w:rPr>
-              <w:t>c</w:t>
-            </w:r>
-            <w:r>
-              <w:rPr>
-                <w:lang w:val="de-CH"/>
-              </w:rPr>
-              <w:t>o</w:t>
-            </w:r>
-            <w:r>
-              <w:rPr>
-                <w:lang w:val="de-CH"/>
-              </w:rPr>
-              <w:t>mpanies</w:t>
-            </w:r>
-            <w:proofErr w:type="spellEnd"/>
-          </w:p>
-        </w:tc>
-        <w:tc>
-          <w:tcPr>
-            <w:tcW w:w="5103" w:type="dxa"/>
-            <w:shd w:val="clear" w:color="auto" w:fill="D0CECE" w:themeFill="background2" w:themeFillShade="E6"/>
-          </w:tcPr>
-          <w:p>
-            <w:pPr>
-              <w:jc w:val="both"/>
-              <w:rPr>
-                <w:lang w:val="de-CH"/>
-              </w:rPr>
-            </w:pPr>
-            <w:proofErr w:type="spellStart"/>
-            <w:r>
-              <w:rPr>
-                <w:lang w:val="de-CH"/>
-              </w:rPr>
-              <w:t>using</w:t>
-            </w:r>
-            <w:proofErr w:type="spellEnd"/>
-            <w:r>
-              <w:rPr>
-                <w:lang w:val="de-CH"/>
-              </w:rPr>
-              <w:t xml:space="preserve"> </w:t>
-            </w:r>
-            <w:proofErr w:type="spellStart"/>
-            <w:r>
-              <w:rPr>
-                <w:lang w:val="de-CH"/>
-              </w:rPr>
-              <w:t>user</w:t>
-            </w:r>
-            <w:proofErr w:type="spellEnd"/>
-            <w:r>
-              <w:rPr>
-                <w:lang w:val="de-CH"/>
-              </w:rPr>
-              <w:t xml:space="preserve"> </w:t>
-            </w:r>
-            <w:proofErr w:type="spellStart"/>
-            <w:r>
-              <w:rPr>
-                <w:lang w:val="de-CH"/>
-              </w:rPr>
-              <w:t>id</w:t>
-            </w:r>
-            <w:proofErr w:type="spellEnd"/>
-            <w:r>
-              <w:rPr>
-                <w:lang w:val="de-CH"/>
-              </w:rPr>
-              <w:t xml:space="preserve"> and </w:t>
-            </w:r>
-            <w:proofErr w:type="spellStart"/>
-            <w:r>
-              <w:rPr>
-                <w:lang w:val="de-CH"/>
-              </w:rPr>
-              <w:t>token</w:t>
-            </w:r>
-            <w:proofErr w:type="spellEnd"/>
-            <w:r>
-              <w:rPr>
-                <w:lang w:val="de-CH"/>
-              </w:rPr>
               <w:t xml:space="preserve"> </w:t>
             </w:r>
             <w:proofErr w:type="spellStart"/>
@@ -561,62 +523,6 @@
                 <w:lang w:val="de-CH"/>
               </w:rPr>
               <w:t xml:space="preserve">. </w:t>
-            </w:r>
-            <w:proofErr w:type="spellStart"/>
-            <w:r>
-              <w:rPr>
-                <w:lang w:val="de-CH"/>
-              </w:rPr>
-              <w:t>Saves</w:t>
-            </w:r>
-            <w:proofErr w:type="spellEnd"/>
-            <w:r>
-              <w:rPr>
-                <w:lang w:val="de-CH"/>
-              </w:rPr>
-              <w:t xml:space="preserve"> and </w:t>
-            </w:r>
-            <w:proofErr w:type="spellStart"/>
-            <w:r>
-              <w:rPr>
-                <w:lang w:val="de-CH"/>
-              </w:rPr>
-              <w:t>returns</w:t>
-            </w:r>
-            <w:proofErr w:type="spellEnd"/>
-            <w:r>
-              <w:rPr>
-                <w:lang w:val="de-CH"/>
-              </w:rPr>
-              <w:t xml:space="preserve"> a </w:t>
-            </w:r>
-            <w:proofErr w:type="spellStart"/>
-            <w:r>
-              <w:rPr>
-                <w:lang w:val="de-CH"/>
-              </w:rPr>
-              <w:t>new</w:t>
-            </w:r>
-            <w:proofErr w:type="spellEnd"/>
-            <w:r>
-              <w:rPr>
-                <w:lang w:val="de-CH"/>
-              </w:rPr>
-              <w:t xml:space="preserve"> </w:t>
-            </w:r>
-            <w:proofErr w:type="spellStart"/>
-            <w:r>
-              <w:rPr>
-                <w:lang w:val="de-CH"/>
-              </w:rPr>
-              <w:t>token</w:t>
-            </w:r>
-            <w:proofErr w:type="spellEnd"/>
-            <w:r>
-              <w:rPr>
-                <w:lang w:val="de-CH"/>
-              </w:rPr>
-              <w:t xml:space="preserve">. Also </w:t>
             </w:r>
             <w:proofErr w:type="spellStart"/>
             <w:r>
@@ -707,7 +613,7 @@
         <w:tc>
           <w:tcPr>
             <w:tcW w:w="903" w:type="dxa"/>
-            <w:shd w:val="clear" w:color="auto" w:fill="D0CECE" w:themeFill="background2" w:themeFillShade="E6"/>
+            <w:shd w:val="clear" w:color="auto" w:fill="E7E6E6" w:themeFill="background2"/>
           </w:tcPr>
           <w:p>
             <w:pPr>
@@ -728,7 +634,7 @@
         <w:tc>
           <w:tcPr>
             <w:tcW w:w="4401" w:type="dxa"/>
-            <w:shd w:val="clear" w:color="auto" w:fill="D0CECE" w:themeFill="background2" w:themeFillShade="E6"/>
+            <w:shd w:val="clear" w:color="auto" w:fill="E7E6E6" w:themeFill="background2"/>
           </w:tcPr>
           <w:p>
             <w:pPr>
@@ -819,7 +725,7 @@
         <w:tc>
           <w:tcPr>
             <w:tcW w:w="3196" w:type="dxa"/>
-            <w:shd w:val="clear" w:color="auto" w:fill="D0CECE" w:themeFill="background2" w:themeFillShade="E6"/>
+            <w:shd w:val="clear" w:color="auto" w:fill="E7E6E6" w:themeFill="background2"/>
           </w:tcPr>
           <w:p>
             <w:pPr>
@@ -832,14 +738,98 @@
         <w:tc>
           <w:tcPr>
             <w:tcW w:w="1843" w:type="dxa"/>
-            <w:shd w:val="clear" w:color="auto" w:fill="D0CECE" w:themeFill="background2" w:themeFillShade="E6"/>
-          </w:tcPr>
-          <w:p>
-            <w:pPr>
-              <w:rPr>
-                <w:lang w:val="de-CH"/>
-              </w:rPr>
-            </w:pPr>
+            <w:shd w:val="clear" w:color="auto" w:fill="E7E6E6" w:themeFill="background2"/>
+          </w:tcPr>
+          <w:p>
+            <w:pPr>
+              <w:rPr>
+                <w:lang w:val="de-CH"/>
+              </w:rPr>
+            </w:pPr>
+          </w:p>
+        </w:tc>
+        <w:tc>
+          <w:tcPr>
+            <w:tcW w:w="5103" w:type="dxa"/>
+            <w:shd w:val="clear" w:color="auto" w:fill="E7E6E6" w:themeFill="background2"/>
+          </w:tcPr>
+          <w:p>
+            <w:pPr>
+              <w:jc w:val="both"/>
+              <w:rPr>
+                <w:lang w:val="de-CH"/>
+              </w:rPr>
+            </w:pPr>
+            <w:proofErr w:type="spellStart"/>
+            <w:r>
+              <w:rPr>
+                <w:lang w:val="de-CH"/>
+              </w:rPr>
+              <w:t>using</w:t>
+            </w:r>
+            <w:proofErr w:type="spellEnd"/>
+            <w:r>
+              <w:rPr>
+                <w:lang w:val="de-CH"/>
+              </w:rPr>
+              <w:t xml:space="preserve"> </w:t>
+            </w:r>
+            <w:proofErr w:type="spellStart"/>
+            <w:r>
+              <w:rPr>
+                <w:lang w:val="de-CH"/>
+              </w:rPr>
+              <w:t>company</w:t>
+            </w:r>
+            <w:proofErr w:type="spellEnd"/>
+            <w:r>
+              <w:rPr>
+                <w:lang w:val="de-CH"/>
+              </w:rPr>
+              <w:t xml:space="preserve"> </w:t>
+            </w:r>
+            <w:proofErr w:type="spellStart"/>
+            <w:r>
+              <w:rPr>
+                <w:lang w:val="de-CH"/>
+              </w:rPr>
+              <w:t>id</w:t>
+            </w:r>
+            <w:proofErr w:type="spellEnd"/>
+            <w:r>
+              <w:rPr>
+                <w:lang w:val="de-CH"/>
+              </w:rPr>
+              <w:t xml:space="preserve">, </w:t>
+            </w:r>
+            <w:proofErr w:type="spellStart"/>
+            <w:r>
+              <w:rPr>
+                <w:lang w:val="de-CH"/>
+              </w:rPr>
+              <w:t>user</w:t>
+            </w:r>
+            <w:proofErr w:type="spellEnd"/>
+            <w:r>
+              <w:rPr>
+                <w:lang w:val="de-CH"/>
+              </w:rPr>
+              <w:t xml:space="preserve"> </w:t>
+            </w:r>
+            <w:proofErr w:type="spellStart"/>
+            <w:r>
+              <w:rPr>
+                <w:lang w:val="de-CH"/>
+              </w:rPr>
+              <w:t>id</w:t>
+            </w:r>
+            <w:proofErr w:type="spellEnd"/>
+            <w:r>
+              <w:rPr>
+                <w:lang w:val="de-CH"/>
+              </w:rPr>
+              <w:t xml:space="preserve"> and </w:t>
+            </w:r>
             <w:proofErr w:type="spellStart"/>
             <w:r>
               <w:rPr>
@@ -848,26 +838,70 @@
               <w:t>token</w:t>
             </w:r>
             <w:proofErr w:type="spellEnd"/>
-          </w:p>
-        </w:tc>
-        <w:tc>
-          <w:tcPr>
-            <w:tcW w:w="5103" w:type="dxa"/>
-            <w:shd w:val="clear" w:color="auto" w:fill="D0CECE" w:themeFill="background2" w:themeFillShade="E6"/>
-          </w:tcPr>
-          <w:p>
-            <w:pPr>
-              <w:jc w:val="both"/>
-              <w:rPr>
-                <w:lang w:val="de-CH"/>
-              </w:rPr>
-            </w:pPr>
-            <w:proofErr w:type="spellStart"/>
-            <w:r>
-              <w:rPr>
-                <w:lang w:val="de-CH"/>
-              </w:rPr>
-              <w:t>using</w:t>
+            <w:r>
+              <w:rPr>
+                <w:lang w:val="de-CH"/>
+              </w:rPr>
+              <w:t xml:space="preserve"> </w:t>
+            </w:r>
+            <w:proofErr w:type="spellStart"/>
+            <w:r>
+              <w:rPr>
+                <w:lang w:val="de-CH"/>
+              </w:rPr>
+              <w:t>as</w:t>
+            </w:r>
+            <w:proofErr w:type="spellEnd"/>
+            <w:r>
+              <w:rPr>
+                <w:lang w:val="de-CH"/>
+              </w:rPr>
+              <w:t xml:space="preserve"> </w:t>
+            </w:r>
+            <w:proofErr w:type="spellStart"/>
+            <w:r>
+              <w:rPr>
+                <w:lang w:val="de-CH"/>
+              </w:rPr>
+              <w:t>parameter</w:t>
+            </w:r>
+            <w:r>
+              <w:rPr>
+                <w:lang w:val="de-CH"/>
+              </w:rPr>
+              <w:t>s</w:t>
+            </w:r>
+            <w:proofErr w:type="spellEnd"/>
+            <w:r>
+              <w:rPr>
+                <w:lang w:val="de-CH"/>
+              </w:rPr>
+              <w:t>.</w:t>
+            </w:r>
+            <w:r>
+              <w:rPr>
+                <w:lang w:val="de-CH"/>
+              </w:rPr>
+              <w:t xml:space="preserve"> </w:t>
+            </w:r>
+            <w:r>
+              <w:rPr>
+                <w:lang w:val="de-CH"/>
+              </w:rPr>
+              <w:t>Sets</w:t>
+            </w:r>
+            <w:r>
+              <w:rPr>
+                <w:lang w:val="de-CH"/>
+              </w:rPr>
+              <w:t xml:space="preserve"> </w:t>
+            </w:r>
+            <w:proofErr w:type="spellStart"/>
+            <w:r>
+              <w:rPr>
+                <w:lang w:val="de-CH"/>
+              </w:rPr>
+              <w:t>the</w:t>
             </w:r>
             <w:proofErr w:type="spellEnd"/>
             <w:r>
@@ -883,6 +917,26 @@
               </w:rPr>
               <w:t>company</w:t>
             </w:r>
+            <w:r>
+              <w:rPr>
+                <w:lang w:val="de-CH"/>
+              </w:rPr>
+              <w:t>with</w:t>
+            </w:r>
+            <w:proofErr w:type="spellEnd"/>
+            <w:r>
+              <w:rPr>
+                <w:lang w:val="de-CH"/>
+              </w:rPr>
+              <w:t xml:space="preserve"> </w:t>
+            </w:r>
+            <w:proofErr w:type="spellStart"/>
+            <w:r>
+              <w:rPr>
+                <w:lang w:val="de-CH"/>
+              </w:rPr>
+              <w:t>given</w:t>
+            </w:r>
             <w:proofErr w:type="spellEnd"/>
             <w:r>
               <w:rPr>
@@ -902,76 +956,42 @@
               <w:rPr>
                 <w:lang w:val="de-CH"/>
               </w:rPr>
-              <w:t xml:space="preserve">, </w:t>
-            </w:r>
-            <w:proofErr w:type="spellStart"/>
-            <w:r>
-              <w:rPr>
-                <w:lang w:val="de-CH"/>
-              </w:rPr>
-              <w:t>user</w:t>
-            </w:r>
-            <w:proofErr w:type="spellEnd"/>
-            <w:r>
-              <w:rPr>
-                <w:lang w:val="de-CH"/>
-              </w:rPr>
-              <w:t xml:space="preserve"> </w:t>
-            </w:r>
-            <w:proofErr w:type="spellStart"/>
-            <w:r>
-              <w:rPr>
-                <w:lang w:val="de-CH"/>
-              </w:rPr>
-              <w:t>id</w:t>
-            </w:r>
-            <w:proofErr w:type="spellEnd"/>
-            <w:r>
-              <w:rPr>
-                <w:lang w:val="de-CH"/>
-              </w:rPr>
-              <w:t xml:space="preserve"> and </w:t>
-            </w:r>
-            <w:proofErr w:type="spellStart"/>
-            <w:r>
-              <w:rPr>
-                <w:lang w:val="de-CH"/>
-              </w:rPr>
-              <w:t>token</w:t>
-            </w:r>
-            <w:proofErr w:type="spellEnd"/>
-            <w:r>
-              <w:rPr>
-                <w:lang w:val="de-CH"/>
-              </w:rPr>
-              <w:t xml:space="preserve"> </w:t>
-            </w:r>
-            <w:proofErr w:type="spellStart"/>
-            <w:r>
-              <w:rPr>
-                <w:lang w:val="de-CH"/>
-              </w:rPr>
-              <w:t>as</w:t>
-            </w:r>
-            <w:proofErr w:type="spellEnd"/>
-            <w:r>
-              <w:rPr>
-                <w:lang w:val="de-CH"/>
-              </w:rPr>
-              <w:t xml:space="preserve"> </w:t>
-            </w:r>
-            <w:proofErr w:type="spellStart"/>
-            <w:r>
-              <w:rPr>
-                <w:lang w:val="de-CH"/>
-              </w:rPr>
-              <w:t>parameter</w:t>
-            </w:r>
-            <w:r>
-              <w:rPr>
-                <w:lang w:val="de-CH"/>
-              </w:rPr>
-              <w:t>s</w:t>
+              <w:t xml:space="preserve"> </w:t>
+            </w:r>
+            <w:proofErr w:type="spellStart"/>
+            <w:r>
+              <w:rPr>
+                <w:lang w:val="de-CH"/>
+              </w:rPr>
+              <w:t>to</w:t>
+            </w:r>
+            <w:proofErr w:type="spellEnd"/>
+            <w:r>
+              <w:rPr>
+                <w:lang w:val="de-CH"/>
+              </w:rPr>
+              <w:t xml:space="preserve"> </w:t>
+            </w:r>
+            <w:proofErr w:type="spellStart"/>
+            <w:r>
+              <w:rPr>
+                <w:lang w:val="de-CH"/>
+              </w:rPr>
+              <w:t>verified</w:t>
+            </w:r>
+            <w:proofErr w:type="spellEnd"/>
+            <w:r>
+              <w:rPr>
+                <w:lang w:val="de-CH"/>
+              </w:rPr>
+              <w:t xml:space="preserve"> </w:t>
+            </w:r>
+            <w:proofErr w:type="spellStart"/>
+            <w:r>
+              <w:rPr>
+                <w:lang w:val="de-CH"/>
+              </w:rPr>
+              <w:t>status</w:t>
             </w:r>
             <w:proofErr w:type="spellEnd"/>
             <w:r>
@@ -985,184 +1005,6 @@
                 <w:lang w:val="de-CH"/>
               </w:rPr>
               <w:t xml:space="preserve"> </w:t>
-            </w:r>
-            <w:r>
-              <w:rPr>
-                <w:lang w:val="de-CH"/>
-              </w:rPr>
-              <w:t>Sets</w:t>
-            </w:r>
-            <w:r>
-              <w:rPr>
-                <w:lang w:val="de-CH"/>
-              </w:rPr>
-              <w:t xml:space="preserve"> </w:t>
-            </w:r>
-            <w:proofErr w:type="spellStart"/>
-            <w:r>
-              <w:rPr>
-                <w:lang w:val="de-CH"/>
-              </w:rPr>
-              <w:t>the</w:t>
-            </w:r>
-            <w:proofErr w:type="spellEnd"/>
-            <w:r>
-              <w:rPr>
-                <w:lang w:val="de-CH"/>
-              </w:rPr>
-              <w:t xml:space="preserve"> </w:t>
-            </w:r>
-            <w:proofErr w:type="spellStart"/>
-            <w:r>
-              <w:rPr>
-                <w:lang w:val="de-CH"/>
-              </w:rPr>
-              <w:t>company</w:t>
-            </w:r>
-            <w:r>
-              <w:rPr>
-                <w:lang w:val="de-CH"/>
-              </w:rPr>
-              <w:t>with</w:t>
-            </w:r>
-            <w:proofErr w:type="spellEnd"/>
-            <w:r>
-              <w:rPr>
-                <w:lang w:val="de-CH"/>
-              </w:rPr>
-              <w:t xml:space="preserve"> </w:t>
-            </w:r>
-            <w:proofErr w:type="spellStart"/>
-            <w:r>
-              <w:rPr>
-                <w:lang w:val="de-CH"/>
-              </w:rPr>
-              <w:t>given</w:t>
-            </w:r>
-            <w:proofErr w:type="spellEnd"/>
-            <w:r>
-              <w:rPr>
-                <w:lang w:val="de-CH"/>
-              </w:rPr>
-              <w:t xml:space="preserve"> </w:t>
-            </w:r>
-            <w:proofErr w:type="spellStart"/>
-            <w:r>
-              <w:rPr>
-                <w:lang w:val="de-CH"/>
-              </w:rPr>
-              <w:t>id</w:t>
-            </w:r>
-            <w:proofErr w:type="spellEnd"/>
-            <w:r>
-              <w:rPr>
-                <w:lang w:val="de-CH"/>
-              </w:rPr>
-              <w:t xml:space="preserve"> </w:t>
-            </w:r>
-            <w:proofErr w:type="spellStart"/>
-            <w:r>
-              <w:rPr>
-                <w:lang w:val="de-CH"/>
-              </w:rPr>
-              <w:t>to</w:t>
-            </w:r>
-            <w:proofErr w:type="spellEnd"/>
-            <w:r>
-              <w:rPr>
-                <w:lang w:val="de-CH"/>
-              </w:rPr>
-              <w:t xml:space="preserve"> </w:t>
-            </w:r>
-            <w:proofErr w:type="spellStart"/>
-            <w:r>
-              <w:rPr>
-                <w:lang w:val="de-CH"/>
-              </w:rPr>
-              <w:t>verified</w:t>
-            </w:r>
-            <w:proofErr w:type="spellEnd"/>
-            <w:r>
-              <w:rPr>
-                <w:lang w:val="de-CH"/>
-              </w:rPr>
-              <w:t xml:space="preserve"> </w:t>
-            </w:r>
-            <w:proofErr w:type="spellStart"/>
-            <w:r>
-              <w:rPr>
-                <w:lang w:val="de-CH"/>
-              </w:rPr>
-              <w:t>status</w:t>
-            </w:r>
-            <w:proofErr w:type="spellEnd"/>
-            <w:r>
-              <w:rPr>
-                <w:lang w:val="de-CH"/>
-              </w:rPr>
-              <w:t>.</w:t>
-            </w:r>
-            <w:r>
-              <w:rPr>
-                <w:lang w:val="de-CH"/>
-              </w:rPr>
-              <w:t xml:space="preserve"> </w:t>
-            </w:r>
-            <w:proofErr w:type="spellStart"/>
-            <w:r>
-              <w:rPr>
-                <w:lang w:val="de-CH"/>
-              </w:rPr>
-              <w:t>Saves</w:t>
-            </w:r>
-            <w:proofErr w:type="spellEnd"/>
-            <w:r>
-              <w:rPr>
-                <w:lang w:val="de-CH"/>
-              </w:rPr>
-              <w:t xml:space="preserve"> and </w:t>
-            </w:r>
-            <w:proofErr w:type="spellStart"/>
-            <w:r>
-              <w:rPr>
-                <w:lang w:val="de-CH"/>
-              </w:rPr>
-              <w:t>returns</w:t>
-            </w:r>
-            <w:proofErr w:type="spellEnd"/>
-            <w:r>
-              <w:rPr>
-                <w:lang w:val="de-CH"/>
-              </w:rPr>
-              <w:t xml:space="preserve"> a </w:t>
-            </w:r>
-            <w:proofErr w:type="spellStart"/>
-            <w:r>
-              <w:rPr>
-                <w:lang w:val="de-CH"/>
-              </w:rPr>
-              <w:t>new</w:t>
-            </w:r>
-            <w:proofErr w:type="spellEnd"/>
-            <w:r>
-              <w:rPr>
-                <w:lang w:val="de-CH"/>
-              </w:rPr>
-              <w:t xml:space="preserve"> </w:t>
-            </w:r>
-            <w:proofErr w:type="spellStart"/>
-            <w:r>
-              <w:rPr>
-                <w:lang w:val="de-CH"/>
-              </w:rPr>
-              <w:t>token</w:t>
-            </w:r>
-            <w:proofErr w:type="spellEnd"/>
-            <w:r>
-              <w:rPr>
-                <w:lang w:val="de-CH"/>
-              </w:rPr>
-              <w:t>.</w:t>
             </w:r>
           </w:p>
         </w:tc>
@@ -1171,7 +1013,7 @@
         <w:tc>
           <w:tcPr>
             <w:tcW w:w="903" w:type="dxa"/>
-            <w:shd w:val="clear" w:color="auto" w:fill="D0CECE" w:themeFill="background2" w:themeFillShade="E6"/>
+            <w:shd w:val="clear" w:color="auto" w:fill="E7E6E6" w:themeFill="background2"/>
           </w:tcPr>
           <w:p>
             <w:pPr>
@@ -1192,7 +1034,7 @@
         <w:tc>
           <w:tcPr>
             <w:tcW w:w="4401" w:type="dxa"/>
-            <w:shd w:val="clear" w:color="auto" w:fill="D0CECE" w:themeFill="background2" w:themeFillShade="E6"/>
+            <w:shd w:val="clear" w:color="auto" w:fill="E7E6E6" w:themeFill="background2"/>
           </w:tcPr>
           <w:p>
             <w:pPr>
@@ -1263,7 +1105,7 @@
         <w:tc>
           <w:tcPr>
             <w:tcW w:w="3196" w:type="dxa"/>
-            <w:shd w:val="clear" w:color="auto" w:fill="D0CECE" w:themeFill="background2" w:themeFillShade="E6"/>
+            <w:shd w:val="clear" w:color="auto" w:fill="E7E6E6" w:themeFill="background2"/>
           </w:tcPr>
           <w:p>
             <w:pPr>
@@ -1276,14 +1118,78 @@
         <w:tc>
           <w:tcPr>
             <w:tcW w:w="1843" w:type="dxa"/>
-            <w:shd w:val="clear" w:color="auto" w:fill="D0CECE" w:themeFill="background2" w:themeFillShade="E6"/>
-          </w:tcPr>
-          <w:p>
-            <w:pPr>
-              <w:rPr>
-                <w:lang w:val="de-CH"/>
-              </w:rPr>
-            </w:pPr>
+            <w:shd w:val="clear" w:color="auto" w:fill="E7E6E6" w:themeFill="background2"/>
+          </w:tcPr>
+          <w:p>
+            <w:pPr>
+              <w:rPr>
+                <w:lang w:val="de-CH"/>
+              </w:rPr>
+            </w:pPr>
+            <w:proofErr w:type="spellStart"/>
+            <w:r>
+              <w:rPr>
+                <w:lang w:val="de-CH"/>
+              </w:rPr>
+              <w:t>jobItems</w:t>
+            </w:r>
+            <w:proofErr w:type="spellEnd"/>
+          </w:p>
+        </w:tc>
+        <w:tc>
+          <w:tcPr>
+            <w:tcW w:w="5103" w:type="dxa"/>
+            <w:shd w:val="clear" w:color="auto" w:fill="E7E6E6" w:themeFill="background2"/>
+          </w:tcPr>
+          <w:p>
+            <w:pPr>
+              <w:jc w:val="both"/>
+              <w:rPr>
+                <w:lang w:val="de-CH"/>
+              </w:rPr>
+            </w:pPr>
+            <w:proofErr w:type="spellStart"/>
+            <w:r>
+              <w:rPr>
+                <w:lang w:val="de-CH"/>
+              </w:rPr>
+              <w:t>using</w:t>
+            </w:r>
+            <w:proofErr w:type="spellEnd"/>
+            <w:r>
+              <w:rPr>
+                <w:lang w:val="de-CH"/>
+              </w:rPr>
+              <w:t xml:space="preserve"> </w:t>
+            </w:r>
+            <w:proofErr w:type="spellStart"/>
+            <w:r>
+              <w:rPr>
+                <w:lang w:val="de-CH"/>
+              </w:rPr>
+              <w:t>user</w:t>
+            </w:r>
+            <w:proofErr w:type="spellEnd"/>
+            <w:r>
+              <w:rPr>
+                <w:lang w:val="de-CH"/>
+              </w:rPr>
+              <w:t xml:space="preserve"> </w:t>
+            </w:r>
+            <w:proofErr w:type="spellStart"/>
+            <w:r>
+              <w:rPr>
+                <w:lang w:val="de-CH"/>
+              </w:rPr>
+              <w:t>id</w:t>
+            </w:r>
+            <w:proofErr w:type="spellEnd"/>
+            <w:r>
+              <w:rPr>
+                <w:lang w:val="de-CH"/>
+              </w:rPr>
+              <w:t xml:space="preserve"> and </w:t>
+            </w:r>
             <w:proofErr w:type="spellStart"/>
             <w:r>
               <w:rPr>
@@ -1296,84 +1202,6 @@
               <w:rPr>
                 <w:lang w:val="de-CH"/>
               </w:rPr>
-              <w:t xml:space="preserve">, </w:t>
-            </w:r>
-            <w:proofErr w:type="spellStart"/>
-            <w:r>
-              <w:rPr>
-                <w:lang w:val="de-CH"/>
-              </w:rPr>
-              <w:t>jobItems</w:t>
-            </w:r>
-            <w:proofErr w:type="spellEnd"/>
-          </w:p>
-        </w:tc>
-        <w:tc>
-          <w:tcPr>
-            <w:tcW w:w="5103" w:type="dxa"/>
-            <w:shd w:val="clear" w:color="auto" w:fill="D0CECE" w:themeFill="background2" w:themeFillShade="E6"/>
-          </w:tcPr>
-          <w:p>
-            <w:pPr>
-              <w:jc w:val="both"/>
-              <w:rPr>
-                <w:lang w:val="de-CH"/>
-              </w:rPr>
-            </w:pPr>
-            <w:proofErr w:type="spellStart"/>
-            <w:r>
-              <w:rPr>
-                <w:lang w:val="de-CH"/>
-              </w:rPr>
-              <w:t>using</w:t>
-            </w:r>
-            <w:proofErr w:type="spellEnd"/>
-            <w:r>
-              <w:rPr>
-                <w:lang w:val="de-CH"/>
-              </w:rPr>
-              <w:t xml:space="preserve"> </w:t>
-            </w:r>
-            <w:proofErr w:type="spellStart"/>
-            <w:r>
-              <w:rPr>
-                <w:lang w:val="de-CH"/>
-              </w:rPr>
-              <w:t>user</w:t>
-            </w:r>
-            <w:proofErr w:type="spellEnd"/>
-            <w:r>
-              <w:rPr>
-                <w:lang w:val="de-CH"/>
-              </w:rPr>
-              <w:t xml:space="preserve"> </w:t>
-            </w:r>
-            <w:proofErr w:type="spellStart"/>
-            <w:r>
-              <w:rPr>
-                <w:lang w:val="de-CH"/>
-              </w:rPr>
-              <w:t>id</w:t>
-            </w:r>
-            <w:proofErr w:type="spellEnd"/>
-            <w:r>
-              <w:rPr>
-                <w:lang w:val="de-CH"/>
-              </w:rPr>
-              <w:t xml:space="preserve"> and </w:t>
-            </w:r>
-            <w:proofErr w:type="spellStart"/>
-            <w:r>
-              <w:rPr>
-                <w:lang w:val="de-CH"/>
-              </w:rPr>
-              <w:t>token</w:t>
-            </w:r>
-            <w:proofErr w:type="spellEnd"/>
-            <w:r>
-              <w:rPr>
-                <w:lang w:val="de-CH"/>
-              </w:rPr>
               <w:t xml:space="preserve"> </w:t>
             </w:r>
             <w:proofErr w:type="spellStart"/>
@@ -1458,68 +1286,6 @@
                 <w:lang w:val="de-CH"/>
               </w:rPr>
               <w:t>map</w:t>
-            </w:r>
-            <w:proofErr w:type="spellEnd"/>
-            <w:r>
-              <w:rPr>
-                <w:lang w:val="de-CH"/>
-              </w:rPr>
-              <w:t>.</w:t>
-            </w:r>
-            <w:r>
-              <w:rPr>
-                <w:lang w:val="de-CH"/>
-              </w:rPr>
-              <w:t xml:space="preserve"> </w:t>
-            </w:r>
-            <w:proofErr w:type="spellStart"/>
-            <w:r>
-              <w:rPr>
-                <w:lang w:val="de-CH"/>
-              </w:rPr>
-              <w:t>Saves</w:t>
-            </w:r>
-            <w:proofErr w:type="spellEnd"/>
-            <w:r>
-              <w:rPr>
-                <w:lang w:val="de-CH"/>
-              </w:rPr>
-              <w:t xml:space="preserve"> and </w:t>
-            </w:r>
-            <w:proofErr w:type="spellStart"/>
-            <w:r>
-              <w:rPr>
-                <w:lang w:val="de-CH"/>
-              </w:rPr>
-              <w:t>returns</w:t>
-            </w:r>
-            <w:proofErr w:type="spellEnd"/>
-            <w:r>
-              <w:rPr>
-                <w:lang w:val="de-CH"/>
-              </w:rPr>
-              <w:t xml:space="preserve"> a </w:t>
-            </w:r>
-            <w:proofErr w:type="spellStart"/>
-            <w:r>
-              <w:rPr>
-                <w:lang w:val="de-CH"/>
-              </w:rPr>
-              <w:t>new</w:t>
-            </w:r>
-            <w:proofErr w:type="spellEnd"/>
-            <w:r>
-              <w:rPr>
-                <w:lang w:val="de-CH"/>
-              </w:rPr>
-              <w:t xml:space="preserve"> </w:t>
-            </w:r>
-            <w:proofErr w:type="spellStart"/>
-            <w:r>
-              <w:rPr>
-                <w:lang w:val="de-CH"/>
-              </w:rPr>
-              <w:t>token</w:t>
             </w:r>
             <w:proofErr w:type="spellEnd"/>
             <w:r>
@@ -1535,7 +1301,7 @@
         <w:tc>
           <w:tcPr>
             <w:tcW w:w="903" w:type="dxa"/>
-            <w:shd w:val="clear" w:color="auto" w:fill="D0CECE" w:themeFill="background2" w:themeFillShade="E6"/>
+            <w:shd w:val="clear" w:color="auto" w:fill="E7E6E6" w:themeFill="background2"/>
           </w:tcPr>
           <w:p>
             <w:pPr>
@@ -1556,7 +1322,7 @@
         <w:tc>
           <w:tcPr>
             <w:tcW w:w="4401" w:type="dxa"/>
-            <w:shd w:val="clear" w:color="auto" w:fill="D0CECE" w:themeFill="background2" w:themeFillShade="E6"/>
+            <w:shd w:val="clear" w:color="auto" w:fill="E7E6E6" w:themeFill="background2"/>
           </w:tcPr>
           <w:p>
             <w:pPr>
@@ -1641,7 +1407,7 @@
         <w:tc>
           <w:tcPr>
             <w:tcW w:w="3196" w:type="dxa"/>
-            <w:shd w:val="clear" w:color="auto" w:fill="D0CECE" w:themeFill="background2" w:themeFillShade="E6"/>
+            <w:shd w:val="clear" w:color="auto" w:fill="E7E6E6" w:themeFill="background2"/>
           </w:tcPr>
           <w:p>
             <w:pPr>
@@ -1654,14 +1420,96 @@
         <w:tc>
           <w:tcPr>
             <w:tcW w:w="1843" w:type="dxa"/>
-            <w:shd w:val="clear" w:color="auto" w:fill="D0CECE" w:themeFill="background2" w:themeFillShade="E6"/>
-          </w:tcPr>
-          <w:p>
-            <w:pPr>
-              <w:rPr>
-                <w:lang w:val="de-CH"/>
-              </w:rPr>
-            </w:pPr>
+            <w:shd w:val="clear" w:color="auto" w:fill="E7E6E6" w:themeFill="background2"/>
+          </w:tcPr>
+          <w:p>
+            <w:pPr>
+              <w:rPr>
+                <w:lang w:val="de-CH"/>
+              </w:rPr>
+            </w:pPr>
+          </w:p>
+        </w:tc>
+        <w:tc>
+          <w:tcPr>
+            <w:tcW w:w="5103" w:type="dxa"/>
+            <w:shd w:val="clear" w:color="auto" w:fill="E7E6E6" w:themeFill="background2"/>
+          </w:tcPr>
+          <w:p>
+            <w:pPr>
+              <w:jc w:val="both"/>
+              <w:rPr>
+                <w:lang w:val="de-CH"/>
+              </w:rPr>
+            </w:pPr>
+            <w:proofErr w:type="spellStart"/>
+            <w:r>
+              <w:rPr>
+                <w:lang w:val="de-CH"/>
+              </w:rPr>
+              <w:t>Using</w:t>
+            </w:r>
+            <w:proofErr w:type="spellEnd"/>
+            <w:r>
+              <w:rPr>
+                <w:lang w:val="de-CH"/>
+              </w:rPr>
+              <w:t xml:space="preserve"> </w:t>
+            </w:r>
+            <w:proofErr w:type="spellStart"/>
+            <w:r>
+              <w:rPr>
+                <w:lang w:val="de-CH"/>
+              </w:rPr>
+              <w:t>job</w:t>
+            </w:r>
+            <w:r>
+              <w:rPr>
+                <w:lang w:val="de-CH"/>
+              </w:rPr>
+              <w:t>It</w:t>
+            </w:r>
+            <w:r>
+              <w:rPr>
+                <w:lang w:val="de-CH"/>
+              </w:rPr>
+              <w:t>emId</w:t>
+            </w:r>
+            <w:proofErr w:type="spellEnd"/>
+            <w:r>
+              <w:rPr>
+                <w:lang w:val="de-CH"/>
+              </w:rPr>
+              <w:t xml:space="preserve">, </w:t>
+            </w:r>
+            <w:proofErr w:type="spellStart"/>
+            <w:r>
+              <w:rPr>
+                <w:lang w:val="de-CH"/>
+              </w:rPr>
+              <w:t>user</w:t>
+            </w:r>
+            <w:proofErr w:type="spellEnd"/>
+            <w:r>
+              <w:rPr>
+                <w:lang w:val="de-CH"/>
+              </w:rPr>
+              <w:t xml:space="preserve"> </w:t>
+            </w:r>
+            <w:proofErr w:type="spellStart"/>
+            <w:r>
+              <w:rPr>
+                <w:lang w:val="de-CH"/>
+              </w:rPr>
+              <w:t>id</w:t>
+            </w:r>
+            <w:proofErr w:type="spellEnd"/>
+            <w:r>
+              <w:rPr>
+                <w:lang w:val="de-CH"/>
+              </w:rPr>
+              <w:t xml:space="preserve"> and </w:t>
+            </w:r>
             <w:proofErr w:type="spellStart"/>
             <w:r>
               <w:rPr>
@@ -1670,96 +1518,6 @@
               <w:t>token</w:t>
             </w:r>
             <w:proofErr w:type="spellEnd"/>
-          </w:p>
-        </w:tc>
-        <w:tc>
-          <w:tcPr>
-            <w:tcW w:w="5103" w:type="dxa"/>
-            <w:shd w:val="clear" w:color="auto" w:fill="D0CECE" w:themeFill="background2" w:themeFillShade="E6"/>
-          </w:tcPr>
-          <w:p>
-            <w:pPr>
-              <w:jc w:val="both"/>
-              <w:rPr>
-                <w:lang w:val="de-CH"/>
-              </w:rPr>
-            </w:pPr>
-            <w:proofErr w:type="spellStart"/>
-            <w:r>
-              <w:rPr>
-                <w:lang w:val="de-CH"/>
-              </w:rPr>
-              <w:t>Using</w:t>
-            </w:r>
-            <w:proofErr w:type="spellEnd"/>
-            <w:r>
-              <w:rPr>
-                <w:lang w:val="de-CH"/>
-              </w:rPr>
-              <w:t xml:space="preserve"> </w:t>
-            </w:r>
-            <w:proofErr w:type="spellStart"/>
-            <w:r>
-              <w:rPr>
-                <w:lang w:val="de-CH"/>
-              </w:rPr>
-              <w:t>job</w:t>
-            </w:r>
-            <w:r>
-              <w:rPr>
-                <w:lang w:val="de-CH"/>
-              </w:rPr>
-              <w:t>It</w:t>
-            </w:r>
-            <w:r>
-              <w:rPr>
-                <w:lang w:val="de-CH"/>
-              </w:rPr>
-              <w:t>emId</w:t>
-            </w:r>
-            <w:proofErr w:type="spellEnd"/>
-            <w:r>
-              <w:rPr>
-                <w:lang w:val="de-CH"/>
-              </w:rPr>
-              <w:t xml:space="preserve">, </w:t>
-            </w:r>
-            <w:proofErr w:type="spellStart"/>
-            <w:r>
-              <w:rPr>
-                <w:lang w:val="de-CH"/>
-              </w:rPr>
-              <w:t>user</w:t>
-            </w:r>
-            <w:proofErr w:type="spellEnd"/>
-            <w:r>
-              <w:rPr>
-                <w:lang w:val="de-CH"/>
-              </w:rPr>
-              <w:t xml:space="preserve"> </w:t>
-            </w:r>
-            <w:proofErr w:type="spellStart"/>
-            <w:r>
-              <w:rPr>
-                <w:lang w:val="de-CH"/>
-              </w:rPr>
-              <w:t>id</w:t>
-            </w:r>
-            <w:proofErr w:type="spellEnd"/>
-            <w:r>
-              <w:rPr>
-                <w:lang w:val="de-CH"/>
-              </w:rPr>
-              <w:t xml:space="preserve"> and </w:t>
-            </w:r>
-            <w:proofErr w:type="spellStart"/>
-            <w:r>
-              <w:rPr>
-                <w:lang w:val="de-CH"/>
-              </w:rPr>
-              <w:t>token</w:t>
-            </w:r>
-            <w:proofErr w:type="spellEnd"/>
             <w:r>
               <w:rPr>
                 <w:lang w:val="de-CH"/>
@@ -1848,68 +1606,6 @@
                 <w:lang w:val="de-CH"/>
               </w:rPr>
               <w:t>accepted</w:t>
-            </w:r>
-            <w:proofErr w:type="spellEnd"/>
-            <w:r>
-              <w:rPr>
-                <w:lang w:val="de-CH"/>
-              </w:rPr>
-              <w:t>.</w:t>
-            </w:r>
-            <w:r>
-              <w:rPr>
-                <w:lang w:val="de-CH"/>
-              </w:rPr>
-              <w:t xml:space="preserve"> </w:t>
-            </w:r>
-            <w:proofErr w:type="spellStart"/>
-            <w:r>
-              <w:rPr>
-                <w:lang w:val="de-CH"/>
-              </w:rPr>
-              <w:t>Saves</w:t>
-            </w:r>
-            <w:proofErr w:type="spellEnd"/>
-            <w:r>
-              <w:rPr>
-                <w:lang w:val="de-CH"/>
-              </w:rPr>
-              <w:t xml:space="preserve"> and </w:t>
-            </w:r>
-            <w:proofErr w:type="spellStart"/>
-            <w:r>
-              <w:rPr>
-                <w:lang w:val="de-CH"/>
-              </w:rPr>
-              <w:t>returns</w:t>
-            </w:r>
-            <w:proofErr w:type="spellEnd"/>
-            <w:r>
-              <w:rPr>
-                <w:lang w:val="de-CH"/>
-              </w:rPr>
-              <w:t xml:space="preserve"> a </w:t>
-            </w:r>
-            <w:proofErr w:type="spellStart"/>
-            <w:r>
-              <w:rPr>
-                <w:lang w:val="de-CH"/>
-              </w:rPr>
-              <w:t>new</w:t>
-            </w:r>
-            <w:proofErr w:type="spellEnd"/>
-            <w:r>
-              <w:rPr>
-                <w:lang w:val="de-CH"/>
-              </w:rPr>
-              <w:t xml:space="preserve"> </w:t>
-            </w:r>
-            <w:proofErr w:type="spellStart"/>
-            <w:r>
-              <w:rPr>
-                <w:lang w:val="de-CH"/>
-              </w:rPr>
-              <w:t>token</w:t>
             </w:r>
             <w:proofErr w:type="spellEnd"/>
             <w:r>
@@ -1925,7 +1621,7 @@
         <w:tc>
           <w:tcPr>
             <w:tcW w:w="903" w:type="dxa"/>
-            <w:shd w:val="clear" w:color="auto" w:fill="D0CECE" w:themeFill="background2" w:themeFillShade="E6"/>
+            <w:shd w:val="clear" w:color="auto" w:fill="E7E6E6" w:themeFill="background2"/>
           </w:tcPr>
           <w:p>
             <w:pPr>
@@ -1946,7 +1642,7 @@
         <w:tc>
           <w:tcPr>
             <w:tcW w:w="4401" w:type="dxa"/>
-            <w:shd w:val="clear" w:color="auto" w:fill="D0CECE" w:themeFill="background2" w:themeFillShade="E6"/>
+            <w:shd w:val="clear" w:color="auto" w:fill="E7E6E6" w:themeFill="background2"/>
           </w:tcPr>
           <w:p>
             <w:pPr>
@@ -2031,7 +1727,7 @@
         <w:tc>
           <w:tcPr>
             <w:tcW w:w="3196" w:type="dxa"/>
-            <w:shd w:val="clear" w:color="auto" w:fill="D0CECE" w:themeFill="background2" w:themeFillShade="E6"/>
+            <w:shd w:val="clear" w:color="auto" w:fill="E7E6E6" w:themeFill="background2"/>
           </w:tcPr>
           <w:p>
             <w:pPr>
@@ -2052,14 +1748,84 @@
         <w:tc>
           <w:tcPr>
             <w:tcW w:w="1843" w:type="dxa"/>
-            <w:shd w:val="clear" w:color="auto" w:fill="D0CECE" w:themeFill="background2" w:themeFillShade="E6"/>
-          </w:tcPr>
-          <w:p>
-            <w:pPr>
-              <w:rPr>
-                <w:lang w:val="de-CH"/>
-              </w:rPr>
-            </w:pPr>
+            <w:shd w:val="clear" w:color="auto" w:fill="E7E6E6" w:themeFill="background2"/>
+          </w:tcPr>
+          <w:p>
+            <w:pPr>
+              <w:rPr>
+                <w:lang w:val="de-CH"/>
+              </w:rPr>
+            </w:pPr>
+          </w:p>
+        </w:tc>
+        <w:tc>
+          <w:tcPr>
+            <w:tcW w:w="5103" w:type="dxa"/>
+            <w:shd w:val="clear" w:color="auto" w:fill="E7E6E6" w:themeFill="background2"/>
+          </w:tcPr>
+          <w:p>
+            <w:pPr>
+              <w:jc w:val="both"/>
+              <w:rPr>
+                <w:lang w:val="de-CH"/>
+              </w:rPr>
+            </w:pPr>
+            <w:proofErr w:type="spellStart"/>
+            <w:r>
+              <w:rPr>
+                <w:lang w:val="de-CH"/>
+              </w:rPr>
+              <w:t>Using</w:t>
+            </w:r>
+            <w:proofErr w:type="spellEnd"/>
+            <w:r>
+              <w:rPr>
+                <w:lang w:val="de-CH"/>
+              </w:rPr>
+              <w:t xml:space="preserve"> </w:t>
+            </w:r>
+            <w:proofErr w:type="spellStart"/>
+            <w:r>
+              <w:rPr>
+                <w:lang w:val="de-CH"/>
+              </w:rPr>
+              <w:t>jobItemId</w:t>
+            </w:r>
+            <w:proofErr w:type="spellEnd"/>
+            <w:r>
+              <w:rPr>
+                <w:lang w:val="de-CH"/>
+              </w:rPr>
+              <w:t xml:space="preserve">, </w:t>
+            </w:r>
+            <w:proofErr w:type="spellStart"/>
+            <w:r>
+              <w:rPr>
+                <w:lang w:val="de-CH"/>
+              </w:rPr>
+              <w:t>user</w:t>
+            </w:r>
+            <w:proofErr w:type="spellEnd"/>
+            <w:r>
+              <w:rPr>
+                <w:lang w:val="de-CH"/>
+              </w:rPr>
+              <w:t xml:space="preserve"> </w:t>
+            </w:r>
+            <w:proofErr w:type="spellStart"/>
+            <w:r>
+              <w:rPr>
+                <w:lang w:val="de-CH"/>
+              </w:rPr>
+              <w:t>id</w:t>
+            </w:r>
+            <w:proofErr w:type="spellEnd"/>
+            <w:r>
+              <w:rPr>
+                <w:lang w:val="de-CH"/>
+              </w:rPr>
+              <w:t xml:space="preserve"> and </w:t>
+            </w:r>
             <w:proofErr w:type="spellStart"/>
             <w:r>
               <w:rPr>
@@ -2068,42 +1834,122 @@
               <w:t>token</w:t>
             </w:r>
             <w:proofErr w:type="spellEnd"/>
-          </w:p>
-        </w:tc>
-        <w:tc>
-          <w:tcPr>
-            <w:tcW w:w="5103" w:type="dxa"/>
-            <w:shd w:val="clear" w:color="auto" w:fill="D0CECE" w:themeFill="background2" w:themeFillShade="E6"/>
-          </w:tcPr>
-          <w:p>
-            <w:pPr>
-              <w:jc w:val="both"/>
-              <w:rPr>
-                <w:lang w:val="de-CH"/>
-              </w:rPr>
-            </w:pPr>
-            <w:proofErr w:type="spellStart"/>
-            <w:r>
-              <w:rPr>
-                <w:lang w:val="de-CH"/>
-              </w:rPr>
-              <w:t>Using</w:t>
-            </w:r>
-            <w:proofErr w:type="spellEnd"/>
-            <w:r>
-              <w:rPr>
-                <w:lang w:val="de-CH"/>
-              </w:rPr>
-              <w:t xml:space="preserve"> </w:t>
-            </w:r>
-            <w:proofErr w:type="spellStart"/>
-            <w:r>
-              <w:rPr>
-                <w:lang w:val="de-CH"/>
-              </w:rPr>
-              <w:t>jobItemId</w:t>
-            </w:r>
-            <w:proofErr w:type="spellEnd"/>
+            <w:r>
+              <w:rPr>
+                <w:lang w:val="de-CH"/>
+              </w:rPr>
+              <w:t xml:space="preserve"> </w:t>
+            </w:r>
+            <w:proofErr w:type="spellStart"/>
+            <w:r>
+              <w:rPr>
+                <w:lang w:val="de-CH"/>
+              </w:rPr>
+              <w:t>as</w:t>
+            </w:r>
+            <w:proofErr w:type="spellEnd"/>
+            <w:r>
+              <w:rPr>
+                <w:lang w:val="de-CH"/>
+              </w:rPr>
+              <w:t xml:space="preserve"> </w:t>
+            </w:r>
+            <w:proofErr w:type="spellStart"/>
+            <w:r>
+              <w:rPr>
+                <w:lang w:val="de-CH"/>
+              </w:rPr>
+              <w:t>parameters</w:t>
+            </w:r>
+            <w:proofErr w:type="spellEnd"/>
+            <w:r>
+              <w:rPr>
+                <w:lang w:val="de-CH"/>
+              </w:rPr>
+              <w:t>.</w:t>
+            </w:r>
+            <w:r>
+              <w:rPr>
+                <w:lang w:val="de-CH"/>
+              </w:rPr>
+              <w:t xml:space="preserve"> </w:t>
+            </w:r>
+            <w:proofErr w:type="spellStart"/>
+            <w:r>
+              <w:rPr>
+                <w:lang w:val="de-CH"/>
+              </w:rPr>
+              <w:t>Declines</w:t>
+            </w:r>
+            <w:proofErr w:type="spellEnd"/>
+            <w:r>
+              <w:rPr>
+                <w:lang w:val="de-CH"/>
+              </w:rPr>
+              <w:t xml:space="preserve"> </w:t>
+            </w:r>
+            <w:proofErr w:type="spellStart"/>
+            <w:r>
+              <w:rPr>
+                <w:lang w:val="de-CH"/>
+              </w:rPr>
+              <w:t>jobItem</w:t>
+            </w:r>
+            <w:proofErr w:type="spellEnd"/>
+            <w:r>
+              <w:rPr>
+                <w:lang w:val="de-CH"/>
+              </w:rPr>
+              <w:t xml:space="preserve"> </w:t>
+            </w:r>
+            <w:proofErr w:type="spellStart"/>
+            <w:r>
+              <w:rPr>
+                <w:lang w:val="de-CH"/>
+              </w:rPr>
+              <w:t>with</w:t>
+            </w:r>
+            <w:proofErr w:type="spellEnd"/>
+            <w:r>
+              <w:rPr>
+                <w:lang w:val="de-CH"/>
+              </w:rPr>
+              <w:t xml:space="preserve"> a </w:t>
+            </w:r>
+            <w:proofErr w:type="spellStart"/>
+            <w:r>
+              <w:rPr>
+                <w:lang w:val="de-CH"/>
+              </w:rPr>
+              <w:t>reason</w:t>
+            </w:r>
+            <w:proofErr w:type="spellEnd"/>
+            <w:r>
+              <w:rPr>
+                <w:lang w:val="de-CH"/>
+              </w:rPr>
+              <w:t xml:space="preserve"> in </w:t>
+            </w:r>
+            <w:r>
+              <w:rPr>
+                <w:lang w:val="de-CH"/>
+              </w:rPr>
+              <w:t>«</w:t>
+            </w:r>
+            <w:proofErr w:type="spellStart"/>
+            <w:r>
+              <w:rPr>
+                <w:lang w:val="de-CH"/>
+              </w:rPr>
+              <w:t>message</w:t>
+            </w:r>
+            <w:proofErr w:type="spellEnd"/>
+            <w:r>
+              <w:rPr>
+                <w:lang w:val="de-CH"/>
+              </w:rPr>
+              <w:t>»</w:t>
+            </w:r>
             <w:r>
               <w:rPr>
                 <w:lang w:val="de-CH"/>
@@ -2115,35 +1961,49 @@
               <w:rPr>
                 <w:lang w:val="de-CH"/>
               </w:rPr>
-              <w:t>user</w:t>
-            </w:r>
-            <w:proofErr w:type="spellEnd"/>
-            <w:r>
-              <w:rPr>
-                <w:lang w:val="de-CH"/>
-              </w:rPr>
-              <w:t xml:space="preserve"> </w:t>
-            </w:r>
-            <w:proofErr w:type="spellStart"/>
-            <w:r>
-              <w:rPr>
-                <w:lang w:val="de-CH"/>
-              </w:rPr>
-              <w:t>id</w:t>
-            </w:r>
-            <w:proofErr w:type="spellEnd"/>
-            <w:r>
-              <w:rPr>
-                <w:lang w:val="de-CH"/>
-              </w:rPr>
-              <w:t xml:space="preserve"> and </w:t>
-            </w:r>
-            <w:proofErr w:type="spellStart"/>
-            <w:r>
-              <w:rPr>
-                <w:lang w:val="de-CH"/>
-              </w:rPr>
-              <w:t>token</w:t>
+              <w:t>which</w:t>
+            </w:r>
+            <w:proofErr w:type="spellEnd"/>
+            <w:r>
+              <w:rPr>
+                <w:lang w:val="de-CH"/>
+              </w:rPr>
+              <w:t xml:space="preserve"> hast </w:t>
+            </w:r>
+            <w:proofErr w:type="spellStart"/>
+            <w:r>
+              <w:rPr>
+                <w:lang w:val="de-CH"/>
+              </w:rPr>
+              <w:t>to</w:t>
+            </w:r>
+            <w:proofErr w:type="spellEnd"/>
+            <w:r>
+              <w:rPr>
+                <w:lang w:val="de-CH"/>
+              </w:rPr>
+              <w:t xml:space="preserve"> </w:t>
+            </w:r>
+            <w:proofErr w:type="spellStart"/>
+            <w:r>
+              <w:rPr>
+                <w:lang w:val="de-CH"/>
+              </w:rPr>
+              <w:t>be</w:t>
+            </w:r>
+            <w:proofErr w:type="spellEnd"/>
+            <w:r>
+              <w:rPr>
+                <w:lang w:val="de-CH"/>
+              </w:rPr>
+              <w:t xml:space="preserve"> </w:t>
+            </w:r>
+            <w:proofErr w:type="spellStart"/>
+            <w:r>
+              <w:rPr>
+                <w:lang w:val="de-CH"/>
+              </w:rPr>
+              <w:t>passed</w:t>
             </w:r>
             <w:proofErr w:type="spellEnd"/>
             <w:r>
@@ -2171,178 +2031,6 @@
               <w:rPr>
                 <w:lang w:val="de-CH"/>
               </w:rPr>
-              <w:t>parameters</w:t>
-            </w:r>
-            <w:proofErr w:type="spellEnd"/>
-            <w:r>
-              <w:rPr>
-                <w:lang w:val="de-CH"/>
-              </w:rPr>
-              <w:t>.</w:t>
-            </w:r>
-            <w:r>
-              <w:rPr>
-                <w:lang w:val="de-CH"/>
-              </w:rPr>
-              <w:t xml:space="preserve"> </w:t>
-            </w:r>
-            <w:proofErr w:type="spellStart"/>
-            <w:r>
-              <w:rPr>
-                <w:lang w:val="de-CH"/>
-              </w:rPr>
-              <w:t>Declines</w:t>
-            </w:r>
-            <w:proofErr w:type="spellEnd"/>
-            <w:r>
-              <w:rPr>
-                <w:lang w:val="de-CH"/>
-              </w:rPr>
-              <w:t xml:space="preserve"> </w:t>
-            </w:r>
-            <w:proofErr w:type="spellStart"/>
-            <w:r>
-              <w:rPr>
-                <w:lang w:val="de-CH"/>
-              </w:rPr>
-              <w:t>jobItem</w:t>
-            </w:r>
-            <w:proofErr w:type="spellEnd"/>
-            <w:r>
-              <w:rPr>
-                <w:lang w:val="de-CH"/>
-              </w:rPr>
-              <w:t xml:space="preserve"> </w:t>
-            </w:r>
-            <w:proofErr w:type="spellStart"/>
-            <w:r>
-              <w:rPr>
-                <w:lang w:val="de-CH"/>
-              </w:rPr>
-              <w:t>with</w:t>
-            </w:r>
-            <w:proofErr w:type="spellEnd"/>
-            <w:r>
-              <w:rPr>
-                <w:lang w:val="de-CH"/>
-              </w:rPr>
-              <w:t xml:space="preserve"> a </w:t>
-            </w:r>
-            <w:proofErr w:type="spellStart"/>
-            <w:r>
-              <w:rPr>
-                <w:lang w:val="de-CH"/>
-              </w:rPr>
-              <w:t>reason</w:t>
-            </w:r>
-            <w:proofErr w:type="spellEnd"/>
-            <w:r>
-              <w:rPr>
-                <w:lang w:val="de-CH"/>
-              </w:rPr>
-              <w:t xml:space="preserve"> in </w:t>
-            </w:r>
-            <w:r>
-              <w:rPr>
-                <w:lang w:val="de-CH"/>
-              </w:rPr>
-              <w:t>«</w:t>
-            </w:r>
-            <w:proofErr w:type="spellStart"/>
-            <w:r>
-              <w:rPr>
-                <w:lang w:val="de-CH"/>
-              </w:rPr>
-              <w:t>message</w:t>
-            </w:r>
-            <w:proofErr w:type="spellEnd"/>
-            <w:r>
-              <w:rPr>
-                <w:lang w:val="de-CH"/>
-              </w:rPr>
-              <w:t>»</w:t>
-            </w:r>
-            <w:r>
-              <w:rPr>
-                <w:lang w:val="de-CH"/>
-              </w:rPr>
-              <w:t xml:space="preserve">, </w:t>
-            </w:r>
-            <w:proofErr w:type="spellStart"/>
-            <w:r>
-              <w:rPr>
-                <w:lang w:val="de-CH"/>
-              </w:rPr>
-              <w:t>which</w:t>
-            </w:r>
-            <w:proofErr w:type="spellEnd"/>
-            <w:r>
-              <w:rPr>
-                <w:lang w:val="de-CH"/>
-              </w:rPr>
-              <w:t xml:space="preserve"> hast </w:t>
-            </w:r>
-            <w:proofErr w:type="spellStart"/>
-            <w:r>
-              <w:rPr>
-                <w:lang w:val="de-CH"/>
-              </w:rPr>
-              <w:t>to</w:t>
-            </w:r>
-            <w:proofErr w:type="spellEnd"/>
-            <w:r>
-              <w:rPr>
-                <w:lang w:val="de-CH"/>
-              </w:rPr>
-              <w:t xml:space="preserve"> </w:t>
-            </w:r>
-            <w:proofErr w:type="spellStart"/>
-            <w:r>
-              <w:rPr>
-                <w:lang w:val="de-CH"/>
-              </w:rPr>
-              <w:t>be</w:t>
-            </w:r>
-            <w:proofErr w:type="spellEnd"/>
-            <w:r>
-              <w:rPr>
-                <w:lang w:val="de-CH"/>
-              </w:rPr>
-              <w:t xml:space="preserve"> </w:t>
-            </w:r>
-            <w:proofErr w:type="spellStart"/>
-            <w:r>
-              <w:rPr>
-                <w:lang w:val="de-CH"/>
-              </w:rPr>
-              <w:t>passed</w:t>
-            </w:r>
-            <w:proofErr w:type="spellEnd"/>
-            <w:r>
-              <w:rPr>
-                <w:lang w:val="de-CH"/>
-              </w:rPr>
-              <w:t xml:space="preserve"> </w:t>
-            </w:r>
-            <w:proofErr w:type="spellStart"/>
-            <w:r>
-              <w:rPr>
-                <w:lang w:val="de-CH"/>
-              </w:rPr>
-              <w:t>as</w:t>
-            </w:r>
-            <w:proofErr w:type="spellEnd"/>
-            <w:r>
-              <w:rPr>
-                <w:lang w:val="de-CH"/>
-              </w:rPr>
-              <w:t xml:space="preserve"> </w:t>
-            </w:r>
-            <w:proofErr w:type="spellStart"/>
-            <w:r>
-              <w:rPr>
-                <w:lang w:val="de-CH"/>
-              </w:rPr>
               <w:t>body</w:t>
             </w:r>
             <w:proofErr w:type="spellEnd"/>
@@ -2358,62 +2046,6 @@
                 <w:lang w:val="de-CH"/>
               </w:rPr>
               <w:t>parameter</w:t>
-            </w:r>
-            <w:proofErr w:type="spellEnd"/>
-            <w:r>
-              <w:rPr>
-                <w:lang w:val="de-CH"/>
-              </w:rPr>
-              <w:t xml:space="preserve">. </w:t>
-            </w:r>
-            <w:proofErr w:type="spellStart"/>
-            <w:r>
-              <w:rPr>
-                <w:lang w:val="de-CH"/>
-              </w:rPr>
-              <w:t>Saves</w:t>
-            </w:r>
-            <w:proofErr w:type="spellEnd"/>
-            <w:r>
-              <w:rPr>
-                <w:lang w:val="de-CH"/>
-              </w:rPr>
-              <w:t xml:space="preserve"> and </w:t>
-            </w:r>
-            <w:proofErr w:type="spellStart"/>
-            <w:r>
-              <w:rPr>
-                <w:lang w:val="de-CH"/>
-              </w:rPr>
-              <w:t>returns</w:t>
-            </w:r>
-            <w:proofErr w:type="spellEnd"/>
-            <w:r>
-              <w:rPr>
-                <w:lang w:val="de-CH"/>
-              </w:rPr>
-              <w:t xml:space="preserve"> a </w:t>
-            </w:r>
-            <w:proofErr w:type="spellStart"/>
-            <w:r>
-              <w:rPr>
-                <w:lang w:val="de-CH"/>
-              </w:rPr>
-              <w:t>new</w:t>
-            </w:r>
-            <w:proofErr w:type="spellEnd"/>
-            <w:r>
-              <w:rPr>
-                <w:lang w:val="de-CH"/>
-              </w:rPr>
-              <w:t xml:space="preserve"> </w:t>
-            </w:r>
-            <w:proofErr w:type="spellStart"/>
-            <w:r>
-              <w:rPr>
-                <w:lang w:val="de-CH"/>
-              </w:rPr>
-              <w:t>token</w:t>
             </w:r>
             <w:proofErr w:type="spellEnd"/>
             <w:r>
@@ -2429,7 +2061,7 @@
         <w:tc>
           <w:tcPr>
             <w:tcW w:w="903" w:type="dxa"/>
-            <w:shd w:val="clear" w:color="auto" w:fill="D0CECE" w:themeFill="background2" w:themeFillShade="E6"/>
+            <w:shd w:val="clear" w:color="auto" w:fill="E7E6E6" w:themeFill="background2"/>
           </w:tcPr>
           <w:p>
             <w:pPr>
@@ -2450,7 +2082,7 @@
         <w:tc>
           <w:tcPr>
             <w:tcW w:w="4401" w:type="dxa"/>
-            <w:shd w:val="clear" w:color="auto" w:fill="D0CECE" w:themeFill="background2" w:themeFillShade="E6"/>
+            <w:shd w:val="clear" w:color="auto" w:fill="E7E6E6" w:themeFill="background2"/>
           </w:tcPr>
           <w:p>
             <w:pPr>
@@ -2521,7 +2153,7 @@
         <w:tc>
           <w:tcPr>
             <w:tcW w:w="3196" w:type="dxa"/>
-            <w:shd w:val="clear" w:color="auto" w:fill="D0CECE" w:themeFill="background2" w:themeFillShade="E6"/>
+            <w:shd w:val="clear" w:color="auto" w:fill="E7E6E6" w:themeFill="background2"/>
           </w:tcPr>
           <w:p>
             <w:pPr>
@@ -2542,14 +2174,70 @@
         <w:tc>
           <w:tcPr>
             <w:tcW w:w="1843" w:type="dxa"/>
-            <w:shd w:val="clear" w:color="auto" w:fill="D0CECE" w:themeFill="background2" w:themeFillShade="E6"/>
-          </w:tcPr>
-          <w:p>
-            <w:pPr>
-              <w:rPr>
-                <w:lang w:val="de-CH"/>
-              </w:rPr>
-            </w:pPr>
+            <w:shd w:val="clear" w:color="auto" w:fill="E7E6E6" w:themeFill="background2"/>
+          </w:tcPr>
+          <w:p>
+            <w:pPr>
+              <w:rPr>
+                <w:lang w:val="de-CH"/>
+              </w:rPr>
+            </w:pPr>
+          </w:p>
+        </w:tc>
+        <w:tc>
+          <w:tcPr>
+            <w:tcW w:w="5103" w:type="dxa"/>
+            <w:shd w:val="clear" w:color="auto" w:fill="E7E6E6" w:themeFill="background2"/>
+          </w:tcPr>
+          <w:p>
+            <w:pPr>
+              <w:jc w:val="both"/>
+              <w:rPr>
+                <w:lang w:val="de-CH"/>
+              </w:rPr>
+            </w:pPr>
+            <w:proofErr w:type="spellStart"/>
+            <w:r>
+              <w:rPr>
+                <w:lang w:val="de-CH"/>
+              </w:rPr>
+              <w:t>Using</w:t>
+            </w:r>
+            <w:proofErr w:type="spellEnd"/>
+            <w:r>
+              <w:rPr>
+                <w:lang w:val="de-CH"/>
+              </w:rPr>
+              <w:t xml:space="preserve"> </w:t>
+            </w:r>
+            <w:proofErr w:type="spellStart"/>
+            <w:r>
+              <w:rPr>
+                <w:lang w:val="de-CH"/>
+              </w:rPr>
+              <w:t>user</w:t>
+            </w:r>
+            <w:proofErr w:type="spellEnd"/>
+            <w:r>
+              <w:rPr>
+                <w:lang w:val="de-CH"/>
+              </w:rPr>
+              <w:t xml:space="preserve"> </w:t>
+            </w:r>
+            <w:proofErr w:type="spellStart"/>
+            <w:r>
+              <w:rPr>
+                <w:lang w:val="de-CH"/>
+              </w:rPr>
+              <w:t>id</w:t>
+            </w:r>
+            <w:proofErr w:type="spellEnd"/>
+            <w:r>
+              <w:rPr>
+                <w:lang w:val="de-CH"/>
+              </w:rPr>
+              <w:t xml:space="preserve"> and </w:t>
+            </w:r>
             <w:proofErr w:type="spellStart"/>
             <w:r>
               <w:rPr>
@@ -2558,70 +2246,6 @@
               <w:t>token</w:t>
             </w:r>
             <w:proofErr w:type="spellEnd"/>
-          </w:p>
-        </w:tc>
-        <w:tc>
-          <w:tcPr>
-            <w:tcW w:w="5103" w:type="dxa"/>
-            <w:shd w:val="clear" w:color="auto" w:fill="D0CECE" w:themeFill="background2" w:themeFillShade="E6"/>
-          </w:tcPr>
-          <w:p>
-            <w:pPr>
-              <w:jc w:val="both"/>
-              <w:rPr>
-                <w:lang w:val="de-CH"/>
-              </w:rPr>
-            </w:pPr>
-            <w:proofErr w:type="spellStart"/>
-            <w:r>
-              <w:rPr>
-                <w:lang w:val="de-CH"/>
-              </w:rPr>
-              <w:t>Using</w:t>
-            </w:r>
-            <w:proofErr w:type="spellEnd"/>
-            <w:r>
-              <w:rPr>
-                <w:lang w:val="de-CH"/>
-              </w:rPr>
-              <w:t xml:space="preserve"> </w:t>
-            </w:r>
-            <w:proofErr w:type="spellStart"/>
-            <w:r>
-              <w:rPr>
-                <w:lang w:val="de-CH"/>
-              </w:rPr>
-              <w:t>user</w:t>
-            </w:r>
-            <w:proofErr w:type="spellEnd"/>
-            <w:r>
-              <w:rPr>
-                <w:lang w:val="de-CH"/>
-              </w:rPr>
-              <w:t xml:space="preserve"> </w:t>
-            </w:r>
-            <w:proofErr w:type="spellStart"/>
-            <w:r>
-              <w:rPr>
-                <w:lang w:val="de-CH"/>
-              </w:rPr>
-              <w:t>id</w:t>
-            </w:r>
-            <w:proofErr w:type="spellEnd"/>
-            <w:r>
-              <w:rPr>
-                <w:lang w:val="de-CH"/>
-              </w:rPr>
-              <w:t xml:space="preserve"> and </w:t>
-            </w:r>
-            <w:proofErr w:type="spellStart"/>
-            <w:r>
-              <w:rPr>
-                <w:lang w:val="de-CH"/>
-              </w:rPr>
-              <w:t>token</w:t>
-            </w:r>
-            <w:proofErr w:type="spellEnd"/>
             <w:r>
               <w:rPr>
                 <w:lang w:val="de-CH"/>
@@ -2779,62 +2403,6 @@
                 <w:lang w:val="de-CH"/>
               </w:rPr>
               <w:t xml:space="preserve"> </w:t>
-            </w:r>
-            <w:proofErr w:type="spellStart"/>
-            <w:r>
-              <w:rPr>
-                <w:lang w:val="de-CH"/>
-              </w:rPr>
-              <w:t>Saves</w:t>
-            </w:r>
-            <w:proofErr w:type="spellEnd"/>
-            <w:r>
-              <w:rPr>
-                <w:lang w:val="de-CH"/>
-              </w:rPr>
-              <w:t xml:space="preserve"> and </w:t>
-            </w:r>
-            <w:proofErr w:type="spellStart"/>
-            <w:r>
-              <w:rPr>
-                <w:lang w:val="de-CH"/>
-              </w:rPr>
-              <w:t>returns</w:t>
-            </w:r>
-            <w:proofErr w:type="spellEnd"/>
-            <w:r>
-              <w:rPr>
-                <w:lang w:val="de-CH"/>
-              </w:rPr>
-              <w:t xml:space="preserve"> a </w:t>
-            </w:r>
-            <w:proofErr w:type="spellStart"/>
-            <w:r>
-              <w:rPr>
-                <w:lang w:val="de-CH"/>
-              </w:rPr>
-              <w:t>new</w:t>
-            </w:r>
-            <w:proofErr w:type="spellEnd"/>
-            <w:r>
-              <w:rPr>
-                <w:lang w:val="de-CH"/>
-              </w:rPr>
-              <w:t xml:space="preserve"> </w:t>
-            </w:r>
-            <w:proofErr w:type="spellStart"/>
-            <w:r>
-              <w:rPr>
-                <w:lang w:val="de-CH"/>
-              </w:rPr>
-              <w:t>token</w:t>
-            </w:r>
-            <w:proofErr w:type="spellEnd"/>
-            <w:r>
-              <w:rPr>
-                <w:lang w:val="de-CH"/>
-              </w:rPr>
-              <w:t>.</w:t>
             </w:r>
           </w:p>
         </w:tc>
@@ -2908,11 +2476,19 @@
                 <w:lang w:val="de-CH"/>
               </w:rPr>
             </w:pPr>
-            <w:r>
-              <w:rPr>
-                <w:lang w:val="de-CH"/>
-              </w:rPr>
-              <w:t xml:space="preserve">all </w:t>
+            <w:proofErr w:type="spellStart"/>
+            <w:r>
+              <w:rPr>
+                <w:lang w:val="de-CH"/>
+              </w:rPr>
+              <w:t>accepted</w:t>
+            </w:r>
+            <w:proofErr w:type="spellEnd"/>
+            <w:r>
+              <w:rPr>
+                <w:lang w:val="de-CH"/>
+              </w:rPr>
+              <w:t xml:space="preserve"> </w:t>
             </w:r>
             <w:proofErr w:type="spellStart"/>
             <w:r>
@@ -2940,7 +2516,27 @@
               <w:rPr>
                 <w:lang w:val="de-CH"/>
               </w:rPr>
-              <w:t xml:space="preserve">Returns all </w:t>
+              <w:t>Returns all</w:t>
+            </w:r>
+            <w:r>
+              <w:rPr>
+                <w:lang w:val="de-CH"/>
+              </w:rPr>
+              <w:t xml:space="preserve"> </w:t>
+            </w:r>
+            <w:proofErr w:type="spellStart"/>
+            <w:r>
+              <w:rPr>
+                <w:lang w:val="de-CH"/>
+              </w:rPr>
+              <w:t>accepted</w:t>
+            </w:r>
+            <w:proofErr w:type="spellEnd"/>
+            <w:r>
+              <w:rPr>
+                <w:lang w:val="de-CH"/>
+              </w:rPr>
+              <w:t xml:space="preserve"> </w:t>
             </w:r>
             <w:proofErr w:type="spellStart"/>
             <w:r>
@@ -2980,77 +2576,6 @@
             <w:proofErr w:type="spellEnd"/>
             <w:r>
               <w:rPr>
-                <w:lang w:val="de-CH"/>
-              </w:rPr>
-              <w:t xml:space="preserve">. </w:t>
-            </w:r>
-            <w:r>
-              <w:rPr>
-                <w:highlight w:val="yellow"/>
-                <w:lang w:val="de-CH"/>
-              </w:rPr>
-              <w:t xml:space="preserve">In </w:t>
-            </w:r>
-            <w:proofErr w:type="spellStart"/>
-            <w:r>
-              <w:rPr>
-                <w:highlight w:val="yellow"/>
-                <w:lang w:val="de-CH"/>
-              </w:rPr>
-              <w:t>future</w:t>
-            </w:r>
-            <w:proofErr w:type="spellEnd"/>
-            <w:r>
-              <w:rPr>
-                <w:highlight w:val="yellow"/>
-                <w:lang w:val="de-CH"/>
-              </w:rPr>
-              <w:t xml:space="preserve">: </w:t>
-            </w:r>
-            <w:proofErr w:type="spellStart"/>
-            <w:r>
-              <w:rPr>
-                <w:highlight w:val="yellow"/>
-                <w:lang w:val="de-CH"/>
-              </w:rPr>
-              <w:t>only</w:t>
-            </w:r>
-            <w:proofErr w:type="spellEnd"/>
-            <w:r>
-              <w:rPr>
-                <w:highlight w:val="yellow"/>
-                <w:lang w:val="de-CH"/>
-              </w:rPr>
-              <w:t xml:space="preserve"> </w:t>
-            </w:r>
-            <w:proofErr w:type="spellStart"/>
-            <w:r>
-              <w:rPr>
-                <w:highlight w:val="yellow"/>
-                <w:lang w:val="de-CH"/>
-              </w:rPr>
-              <w:t>accepted</w:t>
-            </w:r>
-            <w:proofErr w:type="spellEnd"/>
-            <w:r>
-              <w:rPr>
-                <w:highlight w:val="yellow"/>
-                <w:lang w:val="de-CH"/>
-              </w:rPr>
-              <w:t xml:space="preserve"> </w:t>
-            </w:r>
-            <w:proofErr w:type="spellStart"/>
-            <w:r>
-              <w:rPr>
-                <w:highlight w:val="yellow"/>
-                <w:lang w:val="de-CH"/>
-              </w:rPr>
-              <w:t>jobitems</w:t>
-            </w:r>
-            <w:proofErr w:type="spellEnd"/>
-            <w:r>
-              <w:rPr>
-                <w:highlight w:val="yellow"/>
                 <w:lang w:val="de-CH"/>
               </w:rPr>
               <w:t>.</w:t>
@@ -3062,6 +2587,7 @@
         <w:tc>
           <w:tcPr>
             <w:tcW w:w="903" w:type="dxa"/>
+            <w:shd w:val="clear" w:color="auto" w:fill="D9E2F3" w:themeFill="accent1" w:themeFillTint="33"/>
           </w:tcPr>
           <w:p>
             <w:pPr>
@@ -3082,6 +2608,7 @@
         <w:tc>
           <w:tcPr>
             <w:tcW w:w="4401" w:type="dxa"/>
+            <w:shd w:val="clear" w:color="auto" w:fill="D9E2F3" w:themeFill="accent1" w:themeFillTint="33"/>
           </w:tcPr>
           <w:p>
             <w:pPr>
@@ -3103,11 +2630,45 @@
               <w:t>jobitem</w:t>
             </w:r>
             <w:proofErr w:type="spellEnd"/>
+            <w:r>
+              <w:t xml:space="preserve"> </w:t>
+            </w:r>
+            <w:r>
+              <w:rPr>
+                <w:lang w:val="de-CH"/>
+              </w:rPr>
+              <w:t>/:</w:t>
+            </w:r>
+            <w:proofErr w:type="spellStart"/>
+            <w:r>
+              <w:rPr>
+                <w:lang w:val="de-CH"/>
+              </w:rPr>
+              <w:t>id</w:t>
+            </w:r>
+            <w:proofErr w:type="spellEnd"/>
+            <w:proofErr w:type="gramStart"/>
+            <w:r>
+              <w:rPr>
+                <w:lang w:val="de-CH"/>
+              </w:rPr>
+              <w:t>/:</w:t>
+            </w:r>
+            <w:proofErr w:type="spellStart"/>
+            <w:r>
+              <w:rPr>
+                <w:lang w:val="de-CH"/>
+              </w:rPr>
+              <w:t>token</w:t>
+            </w:r>
+            <w:proofErr w:type="spellEnd"/>
+            <w:proofErr w:type="gramEnd"/>
           </w:p>
         </w:tc>
         <w:tc>
           <w:tcPr>
             <w:tcW w:w="3196" w:type="dxa"/>
+            <w:shd w:val="clear" w:color="auto" w:fill="D9E2F3" w:themeFill="accent1" w:themeFillTint="33"/>
           </w:tcPr>
           <w:p>
             <w:pPr>
@@ -3142,6 +2703,7 @@
         <w:tc>
           <w:tcPr>
             <w:tcW w:w="1843" w:type="dxa"/>
+            <w:shd w:val="clear" w:color="auto" w:fill="D9E2F3" w:themeFill="accent1" w:themeFillTint="33"/>
           </w:tcPr>
           <w:p>
             <w:pPr>
@@ -3162,6 +2724,7 @@
         <w:tc>
           <w:tcPr>
             <w:tcW w:w="5103" w:type="dxa"/>
+            <w:shd w:val="clear" w:color="auto" w:fill="D9E2F3" w:themeFill="accent1" w:themeFillTint="33"/>
           </w:tcPr>
           <w:p>
             <w:pPr>
@@ -3170,11 +2733,25 @@
                 <w:lang w:val="de-CH"/>
               </w:rPr>
             </w:pPr>
-            <w:r>
-              <w:rPr>
-                <w:lang w:val="de-CH"/>
-              </w:rPr>
-              <w:t xml:space="preserve">Create a </w:t>
+            <w:proofErr w:type="spellStart"/>
+            <w:r>
+              <w:rPr>
+                <w:lang w:val="de-CH"/>
+              </w:rPr>
+              <w:t>Create</w:t>
+            </w:r>
+            <w:r>
+              <w:rPr>
+                <w:lang w:val="de-CH"/>
+              </w:rPr>
+              <w:t>s</w:t>
+            </w:r>
+            <w:proofErr w:type="spellEnd"/>
+            <w:r>
+              <w:rPr>
+                <w:lang w:val="de-CH"/>
+              </w:rPr>
+              <w:t xml:space="preserve"> a </w:t>
             </w:r>
             <w:proofErr w:type="spellStart"/>
             <w:r>
@@ -3360,7 +2937,33 @@
               <w:rPr>
                 <w:lang w:val="de-CH"/>
               </w:rPr>
-              <w:t>».</w:t>
+              <w:t>»</w:t>
+            </w:r>
+            <w:r>
+              <w:rPr>
+                <w:lang w:val="de-CH"/>
+              </w:rPr>
+              <w:t xml:space="preserve"> and «</w:t>
+            </w:r>
+            <w:proofErr w:type="spellStart"/>
+            <w:r>
+              <w:rPr>
+                <w:lang w:val="de-CH"/>
+              </w:rPr>
+              <w:t>companyid</w:t>
+            </w:r>
+            <w:proofErr w:type="spellEnd"/>
+            <w:r>
+              <w:rPr>
+                <w:lang w:val="de-CH"/>
+              </w:rPr>
+              <w:t>»</w:t>
+            </w:r>
+            <w:r>
+              <w:rPr>
+                <w:lang w:val="de-CH"/>
+              </w:rPr>
+              <w:t>.</w:t>
             </w:r>
             <w:r>
               <w:rPr>
@@ -3423,6 +3026,102 @@
                 <w:lang w:val="de-CH"/>
               </w:rPr>
               <w:t>.</w:t>
+            </w:r>
+            <w:r>
+              <w:rPr>
+                <w:lang w:val="de-CH"/>
+              </w:rPr>
+              <w:t xml:space="preserve"> </w:t>
+            </w:r>
+            <w:r>
+              <w:rPr>
+                <w:lang w:val="de-CH"/>
+              </w:rPr>
+              <w:t xml:space="preserve">Needs </w:t>
+            </w:r>
+            <w:proofErr w:type="spellStart"/>
+            <w:r>
+              <w:rPr>
+                <w:lang w:val="de-CH"/>
+              </w:rPr>
+              <w:t>user</w:t>
+            </w:r>
+            <w:proofErr w:type="spellEnd"/>
+            <w:r>
+              <w:rPr>
+                <w:lang w:val="de-CH"/>
+              </w:rPr>
+              <w:t xml:space="preserve"> </w:t>
+            </w:r>
+            <w:proofErr w:type="spellStart"/>
+            <w:r>
+              <w:rPr>
+                <w:lang w:val="de-CH"/>
+              </w:rPr>
+              <w:t>id</w:t>
+            </w:r>
+            <w:proofErr w:type="spellEnd"/>
+            <w:r>
+              <w:rPr>
+                <w:lang w:val="de-CH"/>
+              </w:rPr>
+              <w:t xml:space="preserve"> and </w:t>
+            </w:r>
+            <w:proofErr w:type="spellStart"/>
+            <w:r>
+              <w:rPr>
+                <w:lang w:val="de-CH"/>
+              </w:rPr>
+              <w:t>token</w:t>
+            </w:r>
+            <w:proofErr w:type="spellEnd"/>
+            <w:r>
+              <w:rPr>
+                <w:lang w:val="de-CH"/>
+              </w:rPr>
+              <w:t xml:space="preserve"> </w:t>
+            </w:r>
+            <w:proofErr w:type="spellStart"/>
+            <w:r>
+              <w:rPr>
+                <w:lang w:val="de-CH"/>
+              </w:rPr>
+              <w:t>as</w:t>
+            </w:r>
+            <w:proofErr w:type="spellEnd"/>
+            <w:r>
+              <w:rPr>
+                <w:lang w:val="de-CH"/>
+              </w:rPr>
+              <w:t xml:space="preserve"> </w:t>
+            </w:r>
+            <w:proofErr w:type="spellStart"/>
+            <w:r>
+              <w:rPr>
+                <w:lang w:val="de-CH"/>
+              </w:rPr>
+              <w:t>parameters</w:t>
+            </w:r>
+            <w:proofErr w:type="spellEnd"/>
+            <w:r>
+              <w:rPr>
+                <w:lang w:val="de-CH"/>
+              </w:rPr>
+              <w:t xml:space="preserve"> </w:t>
+            </w:r>
+            <w:proofErr w:type="spellStart"/>
+            <w:r>
+              <w:rPr>
+                <w:lang w:val="de-CH"/>
+              </w:rPr>
+              <w:t>to</w:t>
+            </w:r>
+            <w:proofErr w:type="spellEnd"/>
+            <w:r>
+              <w:rPr>
+                <w:lang w:val="de-CH"/>
+              </w:rPr>
+              <w:t xml:space="preserve"> do so.</w:t>
             </w:r>
           </w:p>
         </w:tc>
@@ -3550,7 +3249,21 @@
               <w:rPr>
                 <w:lang w:val="de-CH"/>
               </w:rPr>
-              <w:t>id that</w:t>
+              <w:t>id</w:t>
+            </w:r>
+            <w:proofErr w:type="spellEnd"/>
+            <w:r>
+              <w:rPr>
+                <w:lang w:val="de-CH"/>
+              </w:rPr>
+              <w:t xml:space="preserve"> </w:t>
+            </w:r>
+            <w:proofErr w:type="spellStart"/>
+            <w:r>
+              <w:rPr>
+                <w:lang w:val="de-CH"/>
+              </w:rPr>
+              <w:t>that</w:t>
             </w:r>
             <w:proofErr w:type="spellEnd"/>
             <w:r>
@@ -3676,6 +3389,58 @@
                 <w:lang w:val="de-CH"/>
               </w:rPr>
               <w:t>.</w:t>
+            </w:r>
+            <w:r>
+              <w:rPr>
+                <w:lang w:val="de-CH"/>
+              </w:rPr>
+              <w:t xml:space="preserve"> </w:t>
+            </w:r>
+            <w:proofErr w:type="spellStart"/>
+            <w:r>
+              <w:rPr>
+                <w:highlight w:val="yellow"/>
+                <w:lang w:val="de-CH"/>
+              </w:rPr>
+              <w:t>U</w:t>
+            </w:r>
+            <w:r>
+              <w:rPr>
+                <w:highlight w:val="yellow"/>
+                <w:lang w:val="de-CH"/>
+              </w:rPr>
+              <w:t>n</w:t>
+            </w:r>
+            <w:r>
+              <w:rPr>
+                <w:highlight w:val="yellow"/>
+                <w:lang w:val="de-CH"/>
+              </w:rPr>
+              <w:t>necessary</w:t>
+            </w:r>
+            <w:proofErr w:type="spellEnd"/>
+            <w:r>
+              <w:rPr>
+                <w:highlight w:val="yellow"/>
+                <w:lang w:val="de-CH"/>
+              </w:rPr>
+              <w:t xml:space="preserve"> </w:t>
+            </w:r>
+            <w:proofErr w:type="spellStart"/>
+            <w:r>
+              <w:rPr>
+                <w:highlight w:val="yellow"/>
+                <w:lang w:val="de-CH"/>
+              </w:rPr>
+              <w:t>function</w:t>
+            </w:r>
+            <w:proofErr w:type="spellEnd"/>
+            <w:r>
+              <w:rPr>
+                <w:highlight w:val="yellow"/>
+                <w:lang w:val="de-CH"/>
+              </w:rPr>
+              <w:t>!</w:t>
             </w:r>
           </w:p>
         </w:tc>
@@ -3684,6 +3449,7 @@
         <w:tc>
           <w:tcPr>
             <w:tcW w:w="903" w:type="dxa"/>
+            <w:shd w:val="clear" w:color="auto" w:fill="D9E2F3" w:themeFill="accent1" w:themeFillTint="33"/>
           </w:tcPr>
           <w:p>
             <w:pPr>
@@ -3704,6 +3470,7 @@
         <w:tc>
           <w:tcPr>
             <w:tcW w:w="4401" w:type="dxa"/>
+            <w:shd w:val="clear" w:color="auto" w:fill="D9E2F3" w:themeFill="accent1" w:themeFillTint="33"/>
           </w:tcPr>
           <w:p>
             <w:pPr>
@@ -3725,6 +3492,7 @@
               <w:t>jobitem</w:t>
             </w:r>
             <w:proofErr w:type="spellEnd"/>
+            <w:proofErr w:type="gramStart"/>
             <w:r>
               <w:rPr>
                 <w:lang w:val="de-CH"/>
@@ -3736,14 +3504,44 @@
               <w:rPr>
                 <w:lang w:val="de-CH"/>
               </w:rPr>
+              <w:t>jobItemId</w:t>
+            </w:r>
+            <w:proofErr w:type="spellEnd"/>
+            <w:proofErr w:type="gramEnd"/>
+            <w:r>
+              <w:rPr>
+                <w:lang w:val="de-CH"/>
+              </w:rPr>
+              <w:t>/:</w:t>
+            </w:r>
+            <w:proofErr w:type="spellStart"/>
+            <w:r>
+              <w:rPr>
+                <w:lang w:val="de-CH"/>
+              </w:rPr>
               <w:t>id</w:t>
             </w:r>
             <w:proofErr w:type="spellEnd"/>
+            <w:r>
+              <w:rPr>
+                <w:lang w:val="de-CH"/>
+              </w:rPr>
+              <w:t>/:</w:t>
+            </w:r>
+            <w:proofErr w:type="spellStart"/>
+            <w:r>
+              <w:rPr>
+                <w:lang w:val="de-CH"/>
+              </w:rPr>
+              <w:t>token</w:t>
+            </w:r>
+            <w:proofErr w:type="spellEnd"/>
           </w:p>
         </w:tc>
         <w:tc>
           <w:tcPr>
             <w:tcW w:w="3196" w:type="dxa"/>
+            <w:shd w:val="clear" w:color="auto" w:fill="D9E2F3" w:themeFill="accent1" w:themeFillTint="33"/>
           </w:tcPr>
           <w:p>
             <w:pPr>
@@ -3778,6 +3576,7 @@
         <w:tc>
           <w:tcPr>
             <w:tcW w:w="1843" w:type="dxa"/>
+            <w:shd w:val="clear" w:color="auto" w:fill="D9E2F3" w:themeFill="accent1" w:themeFillTint="33"/>
           </w:tcPr>
           <w:p>
             <w:pPr>
@@ -3798,6 +3597,7 @@
         <w:tc>
           <w:tcPr>
             <w:tcW w:w="5103" w:type="dxa"/>
+            <w:shd w:val="clear" w:color="auto" w:fill="D9E2F3" w:themeFill="accent1" w:themeFillTint="33"/>
           </w:tcPr>
           <w:p>
             <w:pPr>
@@ -3922,68 +3722,234 @@
               <w:rPr>
                 <w:lang w:val="de-CH"/>
               </w:rPr>
+              <w:t xml:space="preserve">. Can </w:t>
+            </w:r>
+            <w:proofErr w:type="spellStart"/>
+            <w:r>
+              <w:rPr>
+                <w:lang w:val="de-CH"/>
+              </w:rPr>
+              <w:t>be</w:t>
+            </w:r>
+            <w:proofErr w:type="spellEnd"/>
+            <w:r>
+              <w:rPr>
+                <w:lang w:val="de-CH"/>
+              </w:rPr>
+              <w:t xml:space="preserve"> </w:t>
+            </w:r>
+            <w:proofErr w:type="spellStart"/>
+            <w:r>
+              <w:rPr>
+                <w:lang w:val="de-CH"/>
+              </w:rPr>
+              <w:t>passed</w:t>
+            </w:r>
+            <w:proofErr w:type="spellEnd"/>
+            <w:r>
+              <w:rPr>
+                <w:lang w:val="de-CH"/>
+              </w:rPr>
+              <w:t xml:space="preserve"> all </w:t>
+            </w:r>
+            <w:proofErr w:type="spellStart"/>
+            <w:r>
+              <w:rPr>
+                <w:lang w:val="de-CH"/>
+              </w:rPr>
+              <w:t>jobItem</w:t>
+            </w:r>
+            <w:proofErr w:type="spellEnd"/>
+            <w:r>
+              <w:rPr>
+                <w:lang w:val="de-CH"/>
+              </w:rPr>
+              <w:t xml:space="preserve"> </w:t>
+            </w:r>
+            <w:proofErr w:type="spellStart"/>
+            <w:r>
+              <w:rPr>
+                <w:lang w:val="de-CH"/>
+              </w:rPr>
+              <w:t>columns</w:t>
+            </w:r>
+            <w:proofErr w:type="spellEnd"/>
+            <w:r>
+              <w:rPr>
+                <w:lang w:val="de-CH"/>
+              </w:rPr>
+              <w:t xml:space="preserve"> </w:t>
+            </w:r>
+            <w:proofErr w:type="spellStart"/>
+            <w:r>
+              <w:rPr>
+                <w:lang w:val="de-CH"/>
+              </w:rPr>
+              <w:t>as</w:t>
+            </w:r>
+            <w:proofErr w:type="spellEnd"/>
+            <w:r>
+              <w:rPr>
+                <w:lang w:val="de-CH"/>
+              </w:rPr>
+              <w:t xml:space="preserve"> </w:t>
+            </w:r>
+            <w:proofErr w:type="spellStart"/>
+            <w:r>
+              <w:rPr>
+                <w:lang w:val="de-CH"/>
+              </w:rPr>
+              <w:t>body</w:t>
+            </w:r>
+            <w:proofErr w:type="spellEnd"/>
+            <w:r>
+              <w:rPr>
+                <w:lang w:val="de-CH"/>
+              </w:rPr>
+              <w:t xml:space="preserve"> </w:t>
+            </w:r>
+            <w:proofErr w:type="spellStart"/>
+            <w:r>
+              <w:rPr>
+                <w:lang w:val="de-CH"/>
+              </w:rPr>
+              <w:t>parameters</w:t>
+            </w:r>
+            <w:proofErr w:type="spellEnd"/>
+            <w:r>
+              <w:rPr>
+                <w:lang w:val="de-CH"/>
+              </w:rPr>
+              <w:t xml:space="preserve"> </w:t>
+            </w:r>
+            <w:proofErr w:type="spellStart"/>
+            <w:r>
+              <w:rPr>
+                <w:lang w:val="de-CH"/>
+              </w:rPr>
+              <w:t>except</w:t>
+            </w:r>
+            <w:proofErr w:type="spellEnd"/>
+            <w:r>
+              <w:rPr>
+                <w:lang w:val="de-CH"/>
+              </w:rPr>
+              <w:t xml:space="preserve"> </w:t>
+            </w:r>
+            <w:proofErr w:type="spellStart"/>
+            <w:r>
+              <w:rPr>
+                <w:lang w:val="de-CH"/>
+              </w:rPr>
+              <w:t>for</w:t>
+            </w:r>
+            <w:proofErr w:type="spellEnd"/>
+            <w:r>
+              <w:rPr>
+                <w:lang w:val="de-CH"/>
+              </w:rPr>
+              <w:t xml:space="preserve"> </w:t>
+            </w:r>
+            <w:r>
+              <w:rPr>
+                <w:lang w:val="de-CH"/>
+              </w:rPr>
+              <w:t>«</w:t>
+            </w:r>
+            <w:proofErr w:type="spellStart"/>
+            <w:r>
+              <w:rPr>
+                <w:lang w:val="de-CH"/>
+              </w:rPr>
+              <w:t>accepted</w:t>
+            </w:r>
+            <w:proofErr w:type="spellEnd"/>
+            <w:r>
+              <w:rPr>
+                <w:lang w:val="de-CH"/>
+              </w:rPr>
+              <w:t>», «</w:t>
+            </w:r>
+            <w:proofErr w:type="spellStart"/>
+            <w:r>
+              <w:rPr>
+                <w:lang w:val="de-CH"/>
+              </w:rPr>
+              <w:t>messageFromAdmin</w:t>
+            </w:r>
+            <w:proofErr w:type="spellEnd"/>
+            <w:r>
+              <w:rPr>
+                <w:lang w:val="de-CH"/>
+              </w:rPr>
+              <w:t>» and «</w:t>
+            </w:r>
+            <w:proofErr w:type="spellStart"/>
+            <w:r>
+              <w:rPr>
+                <w:lang w:val="de-CH"/>
+              </w:rPr>
+              <w:t>companyid</w:t>
+            </w:r>
+            <w:proofErr w:type="spellEnd"/>
+            <w:r>
+              <w:rPr>
+                <w:lang w:val="de-CH"/>
+              </w:rPr>
+              <w:t>»</w:t>
+            </w:r>
+            <w:r>
+              <w:rPr>
+                <w:lang w:val="de-CH"/>
+              </w:rPr>
               <w:t>.</w:t>
             </w:r>
             <w:r>
               <w:rPr>
                 <w:lang w:val="de-CH"/>
               </w:rPr>
-              <w:t xml:space="preserve"> </w:t>
-            </w:r>
-            <w:r>
-              <w:rPr>
-                <w:lang w:val="de-CH"/>
-              </w:rPr>
-              <w:t xml:space="preserve">Can </w:t>
-            </w:r>
-            <w:proofErr w:type="spellStart"/>
-            <w:r>
-              <w:rPr>
-                <w:lang w:val="de-CH"/>
-              </w:rPr>
-              <w:t>be</w:t>
-            </w:r>
-            <w:proofErr w:type="spellEnd"/>
-            <w:r>
-              <w:rPr>
-                <w:lang w:val="de-CH"/>
-              </w:rPr>
-              <w:t xml:space="preserve"> </w:t>
-            </w:r>
-            <w:proofErr w:type="spellStart"/>
-            <w:r>
-              <w:rPr>
-                <w:lang w:val="de-CH"/>
-              </w:rPr>
-              <w:t>passed</w:t>
-            </w:r>
-            <w:proofErr w:type="spellEnd"/>
-            <w:r>
-              <w:rPr>
-                <w:lang w:val="de-CH"/>
-              </w:rPr>
-              <w:t xml:space="preserve"> all </w:t>
-            </w:r>
-            <w:proofErr w:type="spellStart"/>
-            <w:r>
-              <w:rPr>
-                <w:lang w:val="de-CH"/>
-              </w:rPr>
-              <w:t>jobItem</w:t>
-            </w:r>
-            <w:proofErr w:type="spellEnd"/>
-            <w:r>
-              <w:rPr>
-                <w:lang w:val="de-CH"/>
-              </w:rPr>
-              <w:t xml:space="preserve"> </w:t>
-            </w:r>
-            <w:proofErr w:type="spellStart"/>
-            <w:r>
-              <w:rPr>
-                <w:lang w:val="de-CH"/>
-              </w:rPr>
-              <w:t>columns</w:t>
+              <w:t xml:space="preserve"> N</w:t>
+            </w:r>
+            <w:r>
+              <w:rPr>
+                <w:lang w:val="de-CH"/>
+              </w:rPr>
+              <w:t xml:space="preserve">eeds </w:t>
+            </w:r>
+            <w:proofErr w:type="spellStart"/>
+            <w:r>
+              <w:rPr>
+                <w:lang w:val="de-CH"/>
+              </w:rPr>
+              <w:t>user</w:t>
+            </w:r>
+            <w:proofErr w:type="spellEnd"/>
+            <w:r>
+              <w:rPr>
+                <w:lang w:val="de-CH"/>
+              </w:rPr>
+              <w:t xml:space="preserve"> </w:t>
+            </w:r>
+            <w:proofErr w:type="spellStart"/>
+            <w:r>
+              <w:rPr>
+                <w:lang w:val="de-CH"/>
+              </w:rPr>
+              <w:t>id</w:t>
+            </w:r>
+            <w:proofErr w:type="spellEnd"/>
+            <w:r>
+              <w:rPr>
+                <w:lang w:val="de-CH"/>
+              </w:rPr>
+              <w:t xml:space="preserve"> and </w:t>
+            </w:r>
+            <w:proofErr w:type="spellStart"/>
+            <w:r>
+              <w:rPr>
+                <w:lang w:val="de-CH"/>
+              </w:rPr>
+              <w:t>token</w:t>
             </w:r>
             <w:proofErr w:type="spellEnd"/>
             <w:r>
@@ -4011,20 +3977,6 @@
               <w:rPr>
                 <w:lang w:val="de-CH"/>
               </w:rPr>
-              <w:t>body</w:t>
-            </w:r>
-            <w:proofErr w:type="spellEnd"/>
-            <w:r>
-              <w:rPr>
-                <w:lang w:val="de-CH"/>
-              </w:rPr>
-              <w:t xml:space="preserve"> </w:t>
-            </w:r>
-            <w:proofErr w:type="spellStart"/>
-            <w:r>
-              <w:rPr>
-                <w:lang w:val="de-CH"/>
-              </w:rPr>
               <w:t>parameters</w:t>
             </w:r>
             <w:proofErr w:type="spellEnd"/>
@@ -4032,110 +3984,21 @@
               <w:rPr>
                 <w:lang w:val="de-CH"/>
               </w:rPr>
-              <w:t>.</w:t>
-            </w:r>
-            <w:r>
-              <w:rPr>
-                <w:highlight w:val="yellow"/>
-                <w:lang w:val="de-CH"/>
-              </w:rPr>
-              <w:t xml:space="preserve"> </w:t>
-            </w:r>
-            <w:proofErr w:type="spellStart"/>
-            <w:r>
-              <w:rPr>
-                <w:highlight w:val="yellow"/>
-                <w:lang w:val="de-CH"/>
-              </w:rPr>
-              <w:t>Should</w:t>
-            </w:r>
-            <w:proofErr w:type="spellEnd"/>
-            <w:r>
-              <w:rPr>
-                <w:highlight w:val="yellow"/>
-                <w:lang w:val="de-CH"/>
-              </w:rPr>
-              <w:t xml:space="preserve"> </w:t>
-            </w:r>
-            <w:proofErr w:type="spellStart"/>
-            <w:r>
-              <w:rPr>
-                <w:highlight w:val="yellow"/>
-                <w:lang w:val="de-CH"/>
-              </w:rPr>
-              <w:t>only</w:t>
-            </w:r>
-            <w:proofErr w:type="spellEnd"/>
-            <w:r>
-              <w:rPr>
-                <w:highlight w:val="yellow"/>
-                <w:lang w:val="de-CH"/>
-              </w:rPr>
-              <w:t xml:space="preserve"> </w:t>
-            </w:r>
-            <w:proofErr w:type="spellStart"/>
-            <w:r>
-              <w:rPr>
-                <w:highlight w:val="yellow"/>
-                <w:lang w:val="de-CH"/>
-              </w:rPr>
-              <w:t>be</w:t>
-            </w:r>
-            <w:proofErr w:type="spellEnd"/>
-            <w:r>
-              <w:rPr>
-                <w:highlight w:val="yellow"/>
-                <w:lang w:val="de-CH"/>
-              </w:rPr>
-              <w:t xml:space="preserve"> possible </w:t>
-            </w:r>
-            <w:proofErr w:type="spellStart"/>
-            <w:r>
-              <w:rPr>
-                <w:highlight w:val="yellow"/>
-                <w:lang w:val="de-CH"/>
-              </w:rPr>
-              <w:t>for</w:t>
-            </w:r>
-            <w:proofErr w:type="spellEnd"/>
-            <w:r>
-              <w:rPr>
-                <w:highlight w:val="yellow"/>
-                <w:lang w:val="de-CH"/>
-              </w:rPr>
-              <w:t xml:space="preserve"> </w:t>
-            </w:r>
-            <w:proofErr w:type="spellStart"/>
-            <w:r>
-              <w:rPr>
-                <w:highlight w:val="yellow"/>
-                <w:lang w:val="de-CH"/>
-              </w:rPr>
-              <w:t>corresponding</w:t>
-            </w:r>
-            <w:proofErr w:type="spellEnd"/>
-            <w:r>
-              <w:rPr>
-                <w:highlight w:val="yellow"/>
-                <w:lang w:val="de-CH"/>
-              </w:rPr>
-              <w:t xml:space="preserve"> </w:t>
-            </w:r>
-            <w:proofErr w:type="spellStart"/>
-            <w:r>
-              <w:rPr>
-                <w:highlight w:val="yellow"/>
-                <w:lang w:val="de-CH"/>
-              </w:rPr>
-              <w:t>company</w:t>
-            </w:r>
-            <w:proofErr w:type="spellEnd"/>
-            <w:r>
-              <w:rPr>
-                <w:highlight w:val="yellow"/>
-                <w:lang w:val="de-CH"/>
-              </w:rPr>
-              <w:t>.</w:t>
+              <w:t xml:space="preserve"> </w:t>
+            </w:r>
+            <w:proofErr w:type="spellStart"/>
+            <w:r>
+              <w:rPr>
+                <w:lang w:val="de-CH"/>
+              </w:rPr>
+              <w:t>to</w:t>
+            </w:r>
+            <w:proofErr w:type="spellEnd"/>
+            <w:r>
+              <w:rPr>
+                <w:lang w:val="de-CH"/>
+              </w:rPr>
+              <w:t xml:space="preserve"> do so.</w:t>
             </w:r>
           </w:p>
         </w:tc>
@@ -4144,19 +4007,19 @@
         <w:tc>
           <w:tcPr>
             <w:tcW w:w="903" w:type="dxa"/>
-          </w:tcPr>
-          <w:p>
-            <w:pPr>
-              <w:rPr>
-                <w:lang w:val="de-CH"/>
-              </w:rPr>
-            </w:pPr>
-            <w:proofErr w:type="spellStart"/>
-            <w:r>
-              <w:rPr>
-                <w:lang w:val="de-CH"/>
-              </w:rPr>
-              <w:lastRenderedPageBreak/>
+            <w:shd w:val="clear" w:color="auto" w:fill="D9E2F3" w:themeFill="accent1" w:themeFillTint="33"/>
+          </w:tcPr>
+          <w:p>
+            <w:pPr>
+              <w:rPr>
+                <w:lang w:val="de-CH"/>
+              </w:rPr>
+            </w:pPr>
+            <w:proofErr w:type="spellStart"/>
+            <w:r>
+              <w:rPr>
+                <w:lang w:val="de-CH"/>
+              </w:rPr>
               <w:t>delete</w:t>
             </w:r>
             <w:proofErr w:type="spellEnd"/>
@@ -4165,6 +4028,7 @@
         <w:tc>
           <w:tcPr>
             <w:tcW w:w="4401" w:type="dxa"/>
+            <w:shd w:val="clear" w:color="auto" w:fill="D9E2F3" w:themeFill="accent1" w:themeFillTint="33"/>
           </w:tcPr>
           <w:p>
             <w:pPr>
@@ -4186,6 +4050,7 @@
               <w:t>jobitem</w:t>
             </w:r>
             <w:proofErr w:type="spellEnd"/>
+            <w:proofErr w:type="gramStart"/>
             <w:r>
               <w:rPr>
                 <w:lang w:val="de-CH"/>
@@ -4197,14 +4062,44 @@
               <w:rPr>
                 <w:lang w:val="de-CH"/>
               </w:rPr>
+              <w:t>jobItemId</w:t>
+            </w:r>
+            <w:proofErr w:type="spellEnd"/>
+            <w:proofErr w:type="gramEnd"/>
+            <w:r>
+              <w:rPr>
+                <w:lang w:val="de-CH"/>
+              </w:rPr>
+              <w:t>/:</w:t>
+            </w:r>
+            <w:proofErr w:type="spellStart"/>
+            <w:r>
+              <w:rPr>
+                <w:lang w:val="de-CH"/>
+              </w:rPr>
               <w:t>id</w:t>
             </w:r>
             <w:proofErr w:type="spellEnd"/>
+            <w:r>
+              <w:rPr>
+                <w:lang w:val="de-CH"/>
+              </w:rPr>
+              <w:t>/:</w:t>
+            </w:r>
+            <w:proofErr w:type="spellStart"/>
+            <w:r>
+              <w:rPr>
+                <w:lang w:val="de-CH"/>
+              </w:rPr>
+              <w:t>token</w:t>
+            </w:r>
+            <w:proofErr w:type="spellEnd"/>
           </w:p>
         </w:tc>
         <w:tc>
           <w:tcPr>
             <w:tcW w:w="3196" w:type="dxa"/>
+            <w:shd w:val="clear" w:color="auto" w:fill="D9E2F3" w:themeFill="accent1" w:themeFillTint="33"/>
           </w:tcPr>
           <w:p>
             <w:pPr>
@@ -4217,6 +4112,7 @@
         <w:tc>
           <w:tcPr>
             <w:tcW w:w="1843" w:type="dxa"/>
+            <w:shd w:val="clear" w:color="auto" w:fill="D9E2F3" w:themeFill="accent1" w:themeFillTint="33"/>
           </w:tcPr>
           <w:p>
             <w:pPr>
@@ -4229,6 +4125,7 @@
         <w:tc>
           <w:tcPr>
             <w:tcW w:w="5103" w:type="dxa"/>
+            <w:shd w:val="clear" w:color="auto" w:fill="D9E2F3" w:themeFill="accent1" w:themeFillTint="33"/>
           </w:tcPr>
           <w:p>
             <w:pPr>
@@ -4256,6 +4153,192 @@
               <w:rPr>
                 <w:lang w:val="de-CH"/>
               </w:rPr>
+              <w:t>jobItemI</w:t>
+            </w:r>
+            <w:r>
+              <w:rPr>
+                <w:lang w:val="de-CH"/>
+              </w:rPr>
+              <w:t>d</w:t>
+            </w:r>
+            <w:proofErr w:type="spellEnd"/>
+            <w:r>
+              <w:rPr>
+                <w:lang w:val="de-CH"/>
+              </w:rPr>
+              <w:t xml:space="preserve"> </w:t>
+            </w:r>
+            <w:proofErr w:type="spellStart"/>
+            <w:r>
+              <w:rPr>
+                <w:lang w:val="de-CH"/>
+              </w:rPr>
+              <w:t>that</w:t>
+            </w:r>
+            <w:proofErr w:type="spellEnd"/>
+            <w:r>
+              <w:rPr>
+                <w:lang w:val="de-CH"/>
+              </w:rPr>
+              <w:t xml:space="preserve"> </w:t>
+            </w:r>
+            <w:proofErr w:type="spellStart"/>
+            <w:r>
+              <w:rPr>
+                <w:lang w:val="de-CH"/>
+              </w:rPr>
+              <w:t>is</w:t>
+            </w:r>
+            <w:proofErr w:type="spellEnd"/>
+            <w:r>
+              <w:rPr>
+                <w:lang w:val="de-CH"/>
+              </w:rPr>
+              <w:t xml:space="preserve"> </w:t>
+            </w:r>
+            <w:proofErr w:type="spellStart"/>
+            <w:r>
+              <w:rPr>
+                <w:lang w:val="de-CH"/>
+              </w:rPr>
+              <w:t>passed</w:t>
+            </w:r>
+            <w:proofErr w:type="spellEnd"/>
+            <w:r>
+              <w:rPr>
+                <w:lang w:val="de-CH"/>
+              </w:rPr>
+              <w:t xml:space="preserve"> </w:t>
+            </w:r>
+            <w:proofErr w:type="spellStart"/>
+            <w:r>
+              <w:rPr>
+                <w:lang w:val="de-CH"/>
+              </w:rPr>
+              <w:t>as</w:t>
+            </w:r>
+            <w:proofErr w:type="spellEnd"/>
+            <w:r>
+              <w:rPr>
+                <w:lang w:val="de-CH"/>
+              </w:rPr>
+              <w:t xml:space="preserve"> </w:t>
+            </w:r>
+            <w:proofErr w:type="spellStart"/>
+            <w:r>
+              <w:rPr>
+                <w:lang w:val="de-CH"/>
+              </w:rPr>
+              <w:t>parameter</w:t>
+            </w:r>
+            <w:proofErr w:type="spellEnd"/>
+            <w:r>
+              <w:rPr>
+                <w:lang w:val="de-CH"/>
+              </w:rPr>
+              <w:t xml:space="preserve">, </w:t>
+            </w:r>
+            <w:proofErr w:type="spellStart"/>
+            <w:r>
+              <w:rPr>
+                <w:lang w:val="de-CH"/>
+              </w:rPr>
+              <w:t>deletes</w:t>
+            </w:r>
+            <w:proofErr w:type="spellEnd"/>
+            <w:r>
+              <w:rPr>
+                <w:lang w:val="de-CH"/>
+              </w:rPr>
+              <w:t xml:space="preserve"> </w:t>
+            </w:r>
+            <w:proofErr w:type="spellStart"/>
+            <w:r>
+              <w:rPr>
+                <w:lang w:val="de-CH"/>
+              </w:rPr>
+              <w:t>the</w:t>
+            </w:r>
+            <w:proofErr w:type="spellEnd"/>
+            <w:r>
+              <w:rPr>
+                <w:lang w:val="de-CH"/>
+              </w:rPr>
+              <w:t xml:space="preserve"> </w:t>
+            </w:r>
+            <w:proofErr w:type="spellStart"/>
+            <w:r>
+              <w:rPr>
+                <w:lang w:val="de-CH"/>
+              </w:rPr>
+              <w:t>desired</w:t>
+            </w:r>
+            <w:proofErr w:type="spellEnd"/>
+            <w:r>
+              <w:rPr>
+                <w:lang w:val="de-CH"/>
+              </w:rPr>
+              <w:t xml:space="preserve"> </w:t>
+            </w:r>
+            <w:proofErr w:type="spellStart"/>
+            <w:r>
+              <w:rPr>
+                <w:lang w:val="de-CH"/>
+              </w:rPr>
+              <w:t>jobItem</w:t>
+            </w:r>
+            <w:proofErr w:type="spellEnd"/>
+            <w:r>
+              <w:rPr>
+                <w:lang w:val="de-CH"/>
+              </w:rPr>
+              <w:t>.</w:t>
+            </w:r>
+            <w:r>
+              <w:rPr>
+                <w:lang w:val="de-CH"/>
+              </w:rPr>
+              <w:t xml:space="preserve"> </w:t>
+            </w:r>
+            <w:r>
+              <w:rPr>
+                <w:lang w:val="de-CH"/>
+              </w:rPr>
+              <w:t xml:space="preserve">Also </w:t>
+            </w:r>
+            <w:proofErr w:type="spellStart"/>
+            <w:r>
+              <w:rPr>
+                <w:lang w:val="de-CH"/>
+              </w:rPr>
+              <w:t>needs</w:t>
+            </w:r>
+            <w:proofErr w:type="spellEnd"/>
+            <w:r>
+              <w:rPr>
+                <w:lang w:val="de-CH"/>
+              </w:rPr>
+              <w:t xml:space="preserve"> </w:t>
+            </w:r>
+            <w:proofErr w:type="spellStart"/>
+            <w:r>
+              <w:rPr>
+                <w:lang w:val="de-CH"/>
+              </w:rPr>
+              <w:t>user</w:t>
+            </w:r>
+            <w:proofErr w:type="spellEnd"/>
+            <w:r>
+              <w:rPr>
+                <w:lang w:val="de-CH"/>
+              </w:rPr>
+              <w:t xml:space="preserve"> </w:t>
+            </w:r>
+            <w:proofErr w:type="spellStart"/>
+            <w:r>
+              <w:rPr>
+                <w:lang w:val="de-CH"/>
+              </w:rPr>
               <w:t>id</w:t>
             </w:r>
             <w:proofErr w:type="spellEnd"/>
@@ -4263,42 +4346,14 @@
               <w:rPr>
                 <w:lang w:val="de-CH"/>
               </w:rPr>
-              <w:t xml:space="preserve"> </w:t>
-            </w:r>
-            <w:proofErr w:type="spellStart"/>
-            <w:r>
-              <w:rPr>
-                <w:lang w:val="de-CH"/>
-              </w:rPr>
-              <w:t>that</w:t>
-            </w:r>
-            <w:proofErr w:type="spellEnd"/>
-            <w:r>
-              <w:rPr>
-                <w:lang w:val="de-CH"/>
-              </w:rPr>
-              <w:t xml:space="preserve"> </w:t>
-            </w:r>
-            <w:proofErr w:type="spellStart"/>
-            <w:r>
-              <w:rPr>
-                <w:lang w:val="de-CH"/>
-              </w:rPr>
-              <w:t>is</w:t>
-            </w:r>
-            <w:proofErr w:type="spellEnd"/>
-            <w:r>
-              <w:rPr>
-                <w:lang w:val="de-CH"/>
-              </w:rPr>
-              <w:t xml:space="preserve"> </w:t>
-            </w:r>
-            <w:proofErr w:type="spellStart"/>
-            <w:r>
-              <w:rPr>
-                <w:lang w:val="de-CH"/>
-              </w:rPr>
-              <w:t>passed</w:t>
+              <w:t xml:space="preserve"> and </w:t>
+            </w:r>
+            <w:proofErr w:type="spellStart"/>
+            <w:r>
+              <w:rPr>
+                <w:lang w:val="de-CH"/>
+              </w:rPr>
+              <w:t>token</w:t>
             </w:r>
             <w:proofErr w:type="spellEnd"/>
             <w:r>
@@ -4326,180 +4381,28 @@
               <w:rPr>
                 <w:lang w:val="de-CH"/>
               </w:rPr>
-              <w:t>parameter</w:t>
-            </w:r>
-            <w:proofErr w:type="spellEnd"/>
-            <w:r>
-              <w:rPr>
-                <w:lang w:val="de-CH"/>
-              </w:rPr>
-              <w:t xml:space="preserve">, </w:t>
-            </w:r>
-            <w:proofErr w:type="spellStart"/>
-            <w:proofErr w:type="gramStart"/>
-            <w:r>
-              <w:rPr>
-                <w:lang w:val="de-CH"/>
-              </w:rPr>
-              <w:t>deletes</w:t>
-            </w:r>
-            <w:proofErr w:type="spellEnd"/>
-            <w:r>
-              <w:rPr>
-                <w:lang w:val="de-CH"/>
-              </w:rPr>
-              <w:t xml:space="preserve"> </w:t>
-            </w:r>
-            <w:r>
-              <w:rPr>
-                <w:lang w:val="de-CH"/>
-              </w:rPr>
-              <w:t xml:space="preserve"> </w:t>
-            </w:r>
-            <w:proofErr w:type="spellStart"/>
-            <w:r>
-              <w:rPr>
-                <w:lang w:val="de-CH"/>
-              </w:rPr>
-              <w:t>the</w:t>
-            </w:r>
-            <w:proofErr w:type="spellEnd"/>
-            <w:proofErr w:type="gramEnd"/>
-            <w:r>
-              <w:rPr>
-                <w:lang w:val="de-CH"/>
-              </w:rPr>
-              <w:t xml:space="preserve"> </w:t>
-            </w:r>
-            <w:proofErr w:type="spellStart"/>
-            <w:r>
-              <w:rPr>
-                <w:lang w:val="de-CH"/>
-              </w:rPr>
-              <w:t>desired</w:t>
-            </w:r>
-            <w:proofErr w:type="spellEnd"/>
-            <w:r>
-              <w:rPr>
-                <w:lang w:val="de-CH"/>
-              </w:rPr>
-              <w:t xml:space="preserve"> </w:t>
-            </w:r>
-            <w:proofErr w:type="spellStart"/>
-            <w:r>
-              <w:rPr>
-                <w:lang w:val="de-CH"/>
-              </w:rPr>
-              <w:t>jobItem</w:t>
-            </w:r>
-            <w:proofErr w:type="spellEnd"/>
-            <w:r>
-              <w:rPr>
-                <w:lang w:val="de-CH"/>
-              </w:rPr>
-              <w:t>.</w:t>
-            </w:r>
-            <w:r>
-              <w:rPr>
-                <w:lang w:val="de-CH"/>
-              </w:rPr>
-              <w:t xml:space="preserve"> </w:t>
-            </w:r>
-            <w:proofErr w:type="spellStart"/>
-            <w:r>
-              <w:rPr>
-                <w:highlight w:val="yellow"/>
-                <w:lang w:val="de-CH"/>
-              </w:rPr>
-              <w:t>Should</w:t>
-            </w:r>
-            <w:proofErr w:type="spellEnd"/>
-            <w:r>
-              <w:rPr>
-                <w:highlight w:val="yellow"/>
-                <w:lang w:val="de-CH"/>
-              </w:rPr>
-              <w:t xml:space="preserve"> </w:t>
-            </w:r>
-            <w:proofErr w:type="spellStart"/>
-            <w:r>
-              <w:rPr>
-                <w:highlight w:val="yellow"/>
-                <w:lang w:val="de-CH"/>
-              </w:rPr>
-              <w:t>only</w:t>
-            </w:r>
-            <w:proofErr w:type="spellEnd"/>
-            <w:r>
-              <w:rPr>
-                <w:highlight w:val="yellow"/>
-                <w:lang w:val="de-CH"/>
-              </w:rPr>
-              <w:t xml:space="preserve"> </w:t>
-            </w:r>
-            <w:proofErr w:type="spellStart"/>
-            <w:r>
-              <w:rPr>
-                <w:highlight w:val="yellow"/>
-                <w:lang w:val="de-CH"/>
-              </w:rPr>
-              <w:t>be</w:t>
-            </w:r>
-            <w:proofErr w:type="spellEnd"/>
-            <w:r>
-              <w:rPr>
-                <w:highlight w:val="yellow"/>
-                <w:lang w:val="de-CH"/>
-              </w:rPr>
-              <w:t xml:space="preserve"> possible </w:t>
-            </w:r>
-            <w:proofErr w:type="spellStart"/>
-            <w:r>
-              <w:rPr>
-                <w:highlight w:val="yellow"/>
-                <w:lang w:val="de-CH"/>
-              </w:rPr>
-              <w:t>for</w:t>
-            </w:r>
-            <w:proofErr w:type="spellEnd"/>
-            <w:r>
-              <w:rPr>
-                <w:highlight w:val="yellow"/>
-                <w:lang w:val="de-CH"/>
-              </w:rPr>
-              <w:t xml:space="preserve"> </w:t>
-            </w:r>
-            <w:proofErr w:type="spellStart"/>
-            <w:r>
-              <w:rPr>
-                <w:highlight w:val="yellow"/>
-                <w:lang w:val="de-CH"/>
-              </w:rPr>
-              <w:t>corresponding</w:t>
-            </w:r>
-            <w:proofErr w:type="spellEnd"/>
-            <w:r>
-              <w:rPr>
-                <w:highlight w:val="yellow"/>
-                <w:lang w:val="de-CH"/>
-              </w:rPr>
-              <w:t xml:space="preserve"> </w:t>
-            </w:r>
-            <w:proofErr w:type="spellStart"/>
-            <w:r>
-              <w:rPr>
-                <w:highlight w:val="yellow"/>
-                <w:lang w:val="de-CH"/>
-              </w:rPr>
-              <w:t>company</w:t>
-            </w:r>
-            <w:proofErr w:type="spellEnd"/>
-            <w:r>
-              <w:rPr>
-                <w:highlight w:val="yellow"/>
-                <w:lang w:val="de-CH"/>
-              </w:rPr>
-              <w:t>.</w:t>
+              <w:t>parameters</w:t>
+            </w:r>
+            <w:proofErr w:type="spellEnd"/>
+            <w:r>
+              <w:rPr>
+                <w:lang w:val="de-CH"/>
+              </w:rPr>
+              <w:t xml:space="preserve"> </w:t>
+            </w:r>
+            <w:proofErr w:type="spellStart"/>
+            <w:r>
+              <w:rPr>
+                <w:lang w:val="de-CH"/>
+              </w:rPr>
+              <w:t>to</w:t>
+            </w:r>
+            <w:proofErr w:type="spellEnd"/>
+            <w:r>
+              <w:rPr>
+                <w:lang w:val="de-CH"/>
+              </w:rPr>
+              <w:t xml:space="preserve"> do so.</w:t>
             </w:r>
           </w:p>
         </w:tc>
@@ -4520,6 +4423,7 @@
               <w:rPr>
                 <w:lang w:val="de-CH"/>
               </w:rPr>
+              <w:lastRenderedPageBreak/>
               <w:t>post</w:t>
             </w:r>
             <w:proofErr w:type="spellEnd"/>
@@ -5035,7 +4939,7 @@
               <w:rPr>
                 <w:lang w:val="de-CH"/>
               </w:rPr>
-              <w:t xml:space="preserve"> all </w:t>
+              <w:t xml:space="preserve"> </w:t>
             </w:r>
             <w:proofErr w:type="spellStart"/>
             <w:r>
@@ -5063,7 +4967,13 @@
               <w:rPr>
                 <w:lang w:val="de-CH"/>
               </w:rPr>
-              <w:t xml:space="preserve"> (email</w:t>
+              <w:t xml:space="preserve"> </w:t>
+            </w:r>
+            <w:r>
+              <w:rPr>
+                <w:lang w:val="de-CH"/>
+              </w:rPr>
+              <w:t>email</w:t>
             </w:r>
             <w:r>
               <w:rPr>
@@ -5083,7 +4993,13 @@
               <w:rPr>
                 <w:lang w:val="de-CH"/>
               </w:rPr>
-              <w:t xml:space="preserve">) and </w:t>
+              <w:t xml:space="preserve"> and </w:t>
+            </w:r>
+            <w:r>
+              <w:rPr>
+                <w:lang w:val="de-CH"/>
+              </w:rPr>
+              <w:t xml:space="preserve">all </w:t>
             </w:r>
             <w:proofErr w:type="spellStart"/>
             <w:r>
@@ -5181,14 +5097,20 @@
               <w:rPr>
                 <w:lang w:val="de-CH"/>
               </w:rPr>
-              <w:t xml:space="preserve"> «</w:t>
-            </w:r>
-            <w:proofErr w:type="spellStart"/>
-            <w:r>
-              <w:rPr>
-                <w:lang w:val="de-CH"/>
-              </w:rPr>
-              <w:t>accepted</w:t>
+              <w:t xml:space="preserve"> </w:t>
+            </w:r>
+            <w:r>
+              <w:rPr>
+                <w:lang w:val="de-CH"/>
+              </w:rPr>
+              <w:t>«</w:t>
+            </w:r>
+            <w:proofErr w:type="spellStart"/>
+            <w:r>
+              <w:rPr>
+                <w:lang w:val="de-CH"/>
+              </w:rPr>
+              <w:t>verified</w:t>
             </w:r>
             <w:proofErr w:type="spellEnd"/>
             <w:r>
@@ -5202,20 +5124,20 @@
               <w:rPr>
                 <w:lang w:val="de-CH"/>
               </w:rPr>
-              <w:t>messageFromAdmin</w:t>
-            </w:r>
-            <w:proofErr w:type="spellEnd"/>
-            <w:r>
-              <w:rPr>
-                <w:lang w:val="de-CH"/>
-              </w:rPr>
-              <w:t>».</w:t>
-            </w:r>
-            <w:r>
-              <w:rPr>
-                <w:lang w:val="de-CH"/>
-              </w:rPr>
-              <w:t xml:space="preserve"> </w:t>
+              <w:t>userId</w:t>
+            </w:r>
+            <w:proofErr w:type="spellEnd"/>
+            <w:r>
+              <w:rPr>
+                <w:lang w:val="de-CH"/>
+              </w:rPr>
+              <w:t>»</w:t>
+            </w:r>
+            <w:r>
+              <w:rPr>
+                <w:lang w:val="de-CH"/>
+              </w:rPr>
+              <w:t xml:space="preserve">. </w:t>
             </w:r>
             <w:r>
               <w:rPr>
@@ -5608,7 +5530,7 @@
               <w:rPr>
                 <w:lang w:val="de-CH"/>
               </w:rPr>
-              <w:t>allCompanies</w:t>
+              <w:t>allVerified</w:t>
             </w:r>
             <w:proofErr w:type="spellEnd"/>
           </w:p>
@@ -5635,18 +5557,14 @@
                 <w:lang w:val="de-CH"/>
               </w:rPr>
             </w:pPr>
-            <w:r>
-              <w:rPr>
-                <w:lang w:val="de-CH"/>
-              </w:rPr>
-              <w:t>A</w:t>
-            </w:r>
-            <w:r>
-              <w:rPr>
-                <w:lang w:val="de-CH"/>
-              </w:rPr>
-              <w:t>ll</w:t>
-            </w:r>
+            <w:proofErr w:type="spellStart"/>
+            <w:r>
+              <w:rPr>
+                <w:lang w:val="de-CH"/>
+              </w:rPr>
+              <w:t>verified</w:t>
+            </w:r>
+            <w:proofErr w:type="spellEnd"/>
             <w:r>
               <w:rPr>
                 <w:lang w:val="de-CH"/>
@@ -5711,7 +5629,7 @@
               <w:rPr>
                 <w:lang w:val="de-CH"/>
               </w:rPr>
-              <w:t>existing</w:t>
+              <w:t>verified</w:t>
             </w:r>
             <w:proofErr w:type="spellEnd"/>
             <w:r>
@@ -5730,84 +5648,6 @@
             <w:proofErr w:type="spellEnd"/>
             <w:r>
               <w:rPr>
-                <w:lang w:val="de-CH"/>
-              </w:rPr>
-              <w:t xml:space="preserve">. </w:t>
-            </w:r>
-            <w:r>
-              <w:rPr>
-                <w:highlight w:val="yellow"/>
-                <w:lang w:val="de-CH"/>
-              </w:rPr>
-              <w:t>I</w:t>
-            </w:r>
-            <w:r>
-              <w:rPr>
-                <w:highlight w:val="yellow"/>
-                <w:lang w:val="de-CH"/>
-              </w:rPr>
-              <w:t xml:space="preserve">n </w:t>
-            </w:r>
-            <w:proofErr w:type="spellStart"/>
-            <w:r>
-              <w:rPr>
-                <w:highlight w:val="yellow"/>
-                <w:lang w:val="de-CH"/>
-              </w:rPr>
-              <w:t>future</w:t>
-            </w:r>
-            <w:proofErr w:type="spellEnd"/>
-            <w:r>
-              <w:rPr>
-                <w:highlight w:val="yellow"/>
-                <w:lang w:val="de-CH"/>
-              </w:rPr>
-              <w:t xml:space="preserve">: </w:t>
-            </w:r>
-            <w:proofErr w:type="spellStart"/>
-            <w:r>
-              <w:rPr>
-                <w:highlight w:val="yellow"/>
-                <w:lang w:val="de-CH"/>
-              </w:rPr>
-              <w:t>only</w:t>
-            </w:r>
-            <w:proofErr w:type="spellEnd"/>
-            <w:r>
-              <w:rPr>
-                <w:highlight w:val="yellow"/>
-                <w:lang w:val="de-CH"/>
-              </w:rPr>
-              <w:t xml:space="preserve"> </w:t>
-            </w:r>
-            <w:proofErr w:type="spellStart"/>
-            <w:r>
-              <w:rPr>
-                <w:highlight w:val="yellow"/>
-                <w:lang w:val="de-CH"/>
-              </w:rPr>
-              <w:t>accepted</w:t>
-            </w:r>
-            <w:proofErr w:type="spellEnd"/>
-            <w:r>
-              <w:rPr>
-                <w:highlight w:val="yellow"/>
-                <w:lang w:val="de-CH"/>
-              </w:rPr>
-              <w:t xml:space="preserve"> </w:t>
-            </w:r>
-            <w:proofErr w:type="spellStart"/>
-            <w:r>
-              <w:rPr>
-                <w:highlight w:val="yellow"/>
-                <w:lang w:val="de-CH"/>
-              </w:rPr>
-              <w:t>jobitems</w:t>
-            </w:r>
-            <w:proofErr w:type="spellEnd"/>
-            <w:r>
-              <w:rPr>
-                <w:highlight w:val="yellow"/>
                 <w:lang w:val="de-CH"/>
               </w:rPr>
               <w:t>.</w:t>
@@ -5863,9 +5703,6 @@
             </w:r>
             <w:proofErr w:type="spellEnd"/>
             <w:r>
-              <w:t xml:space="preserve"> </w:t>
-            </w:r>
-            <w:r>
               <w:rPr>
                 <w:lang w:val="de-CH"/>
               </w:rPr>
@@ -5935,14 +5772,6 @@
                 <w:lang w:val="de-CH"/>
               </w:rPr>
             </w:pPr>
-            <w:proofErr w:type="spellStart"/>
-            <w:r>
-              <w:rPr>
-                <w:lang w:val="de-CH"/>
-              </w:rPr>
-              <w:t>token</w:t>
-            </w:r>
-            <w:proofErr w:type="spellEnd"/>
           </w:p>
         </w:tc>
         <w:tc>
@@ -6199,34 +6028,6 @@
               <w:rPr>
                 <w:lang w:val="de-CH"/>
               </w:rPr>
-              <w:t xml:space="preserve">. Returns </w:t>
-            </w:r>
-            <w:proofErr w:type="spellStart"/>
-            <w:r>
-              <w:rPr>
-                <w:lang w:val="de-CH"/>
-              </w:rPr>
-              <w:t>new</w:t>
-            </w:r>
-            <w:proofErr w:type="spellEnd"/>
-            <w:r>
-              <w:rPr>
-                <w:lang w:val="de-CH"/>
-              </w:rPr>
-              <w:t xml:space="preserve"> </w:t>
-            </w:r>
-            <w:proofErr w:type="spellStart"/>
-            <w:r>
-              <w:rPr>
-                <w:lang w:val="de-CH"/>
-              </w:rPr>
-              <w:t>token</w:t>
-            </w:r>
-            <w:proofErr w:type="spellEnd"/>
-            <w:r>
-              <w:rPr>
-                <w:lang w:val="de-CH"/>
-              </w:rPr>
               <w:t>.</w:t>
             </w:r>
           </w:p>
@@ -6280,9 +6081,6 @@
             </w:r>
             <w:proofErr w:type="spellEnd"/>
             <w:r>
-              <w:t xml:space="preserve"> </w:t>
-            </w:r>
-            <w:r>
               <w:rPr>
                 <w:lang w:val="de-CH"/>
               </w:rPr>
@@ -6443,42 +6241,106 @@
         <w:tc>
           <w:tcPr>
             <w:tcW w:w="903" w:type="dxa"/>
-          </w:tcPr>
-          <w:p>
-            <w:pPr>
-              <w:rPr>
-                <w:lang w:val="de-CH"/>
-              </w:rPr>
-            </w:pPr>
+            <w:shd w:val="clear" w:color="auto" w:fill="D9E2F3" w:themeFill="accent1" w:themeFillTint="33"/>
+          </w:tcPr>
+          <w:p>
+            <w:pPr>
+              <w:rPr>
+                <w:lang w:val="de-CH"/>
+              </w:rPr>
+            </w:pPr>
+            <w:proofErr w:type="spellStart"/>
+            <w:r>
+              <w:rPr>
+                <w:lang w:val="de-CH"/>
+              </w:rPr>
+              <w:t>put</w:t>
+            </w:r>
+            <w:proofErr w:type="spellEnd"/>
           </w:p>
         </w:tc>
         <w:tc>
           <w:tcPr>
             <w:tcW w:w="4401" w:type="dxa"/>
-          </w:tcPr>
-          <w:p>
-            <w:pPr>
-              <w:rPr>
-                <w:lang w:val="de-CH"/>
-              </w:rPr>
-            </w:pPr>
+            <w:shd w:val="clear" w:color="auto" w:fill="D9E2F3" w:themeFill="accent1" w:themeFillTint="33"/>
+          </w:tcPr>
+          <w:p>
+            <w:pPr>
+              <w:rPr>
+                <w:lang w:val="de-CH"/>
+              </w:rPr>
+            </w:pPr>
+            <w:r>
+              <w:rPr>
+                <w:lang w:val="de-CH"/>
+              </w:rPr>
+              <w:t>/</w:t>
+            </w:r>
+            <w:proofErr w:type="spellStart"/>
+            <w:r>
+              <w:rPr>
+                <w:lang w:val="de-CH"/>
+              </w:rPr>
+              <w:t>user</w:t>
+            </w:r>
+            <w:proofErr w:type="spellEnd"/>
+            <w:r>
+              <w:rPr>
+                <w:lang w:val="de-CH"/>
+              </w:rPr>
+              <w:t>/:</w:t>
+            </w:r>
+            <w:proofErr w:type="spellStart"/>
+            <w:r>
+              <w:rPr>
+                <w:lang w:val="de-CH"/>
+              </w:rPr>
+              <w:t>id</w:t>
+            </w:r>
+            <w:proofErr w:type="spellEnd"/>
+            <w:proofErr w:type="gramStart"/>
+            <w:r>
+              <w:rPr>
+                <w:lang w:val="de-CH"/>
+              </w:rPr>
+              <w:t>/:</w:t>
+            </w:r>
+            <w:bookmarkStart w:id="0" w:name="_GoBack"/>
+            <w:proofErr w:type="spellStart"/>
+            <w:r>
+              <w:rPr>
+                <w:lang w:val="de-CH"/>
+              </w:rPr>
+              <w:t>token</w:t>
+            </w:r>
+            <w:bookmarkEnd w:id="0"/>
+            <w:proofErr w:type="spellEnd"/>
+            <w:proofErr w:type="gramEnd"/>
           </w:p>
         </w:tc>
         <w:tc>
           <w:tcPr>
             <w:tcW w:w="3196" w:type="dxa"/>
-          </w:tcPr>
-          <w:p>
-            <w:pPr>
-              <w:rPr>
-                <w:lang w:val="de-CH"/>
-              </w:rPr>
-            </w:pPr>
+            <w:shd w:val="clear" w:color="auto" w:fill="D9E2F3" w:themeFill="accent1" w:themeFillTint="33"/>
+          </w:tcPr>
+          <w:p>
+            <w:pPr>
+              <w:rPr>
+                <w:lang w:val="de-CH"/>
+              </w:rPr>
+            </w:pPr>
+            <w:r>
+              <w:rPr>
+                <w:lang w:val="de-CH"/>
+              </w:rPr>
+              <w:t>Password, email</w:t>
+            </w:r>
           </w:p>
         </w:tc>
         <w:tc>
           <w:tcPr>
             <w:tcW w:w="1843" w:type="dxa"/>
+            <w:shd w:val="clear" w:color="auto" w:fill="D9E2F3" w:themeFill="accent1" w:themeFillTint="33"/>
           </w:tcPr>
           <w:p>
             <w:pPr>
@@ -6491,6 +6353,7 @@
         <w:tc>
           <w:tcPr>
             <w:tcW w:w="5103" w:type="dxa"/>
+            <w:shd w:val="clear" w:color="auto" w:fill="D9E2F3" w:themeFill="accent1" w:themeFillTint="33"/>
           </w:tcPr>
           <w:p>
             <w:pPr>
@@ -6499,6 +6362,202 @@
                 <w:lang w:val="de-CH"/>
               </w:rPr>
             </w:pPr>
+            <w:proofErr w:type="spellStart"/>
+            <w:r>
+              <w:rPr>
+                <w:lang w:val="de-CH"/>
+              </w:rPr>
+              <w:t>lets</w:t>
+            </w:r>
+            <w:proofErr w:type="spellEnd"/>
+            <w:r>
+              <w:rPr>
+                <w:lang w:val="de-CH"/>
+              </w:rPr>
+              <w:t xml:space="preserve"> </w:t>
+            </w:r>
+            <w:proofErr w:type="spellStart"/>
+            <w:r>
+              <w:rPr>
+                <w:lang w:val="de-CH"/>
+              </w:rPr>
+              <w:t>the</w:t>
+            </w:r>
+            <w:proofErr w:type="spellEnd"/>
+            <w:r>
+              <w:rPr>
+                <w:lang w:val="de-CH"/>
+              </w:rPr>
+              <w:t xml:space="preserve"> </w:t>
+            </w:r>
+            <w:proofErr w:type="spellStart"/>
+            <w:r>
+              <w:rPr>
+                <w:lang w:val="de-CH"/>
+              </w:rPr>
+              <w:t>user</w:t>
+            </w:r>
+            <w:proofErr w:type="spellEnd"/>
+            <w:r>
+              <w:rPr>
+                <w:lang w:val="de-CH"/>
+              </w:rPr>
+              <w:t xml:space="preserve"> </w:t>
+            </w:r>
+            <w:proofErr w:type="spellStart"/>
+            <w:r>
+              <w:rPr>
+                <w:lang w:val="de-CH"/>
+              </w:rPr>
+              <w:t>change</w:t>
+            </w:r>
+            <w:proofErr w:type="spellEnd"/>
+            <w:r>
+              <w:rPr>
+                <w:lang w:val="de-CH"/>
+              </w:rPr>
+              <w:t xml:space="preserve"> </w:t>
+            </w:r>
+            <w:proofErr w:type="spellStart"/>
+            <w:r>
+              <w:rPr>
+                <w:lang w:val="de-CH"/>
+              </w:rPr>
+              <w:t>his</w:t>
+            </w:r>
+            <w:proofErr w:type="spellEnd"/>
+            <w:r>
+              <w:rPr>
+                <w:lang w:val="de-CH"/>
+              </w:rPr>
+              <w:t xml:space="preserve"> </w:t>
+            </w:r>
+            <w:proofErr w:type="spellStart"/>
+            <w:r>
+              <w:rPr>
+                <w:lang w:val="de-CH"/>
+              </w:rPr>
+              <w:t>password</w:t>
+            </w:r>
+            <w:proofErr w:type="spellEnd"/>
+            <w:r>
+              <w:rPr>
+                <w:lang w:val="de-CH"/>
+              </w:rPr>
+              <w:t xml:space="preserve"> and email. Needs </w:t>
+            </w:r>
+            <w:proofErr w:type="spellStart"/>
+            <w:r>
+              <w:rPr>
+                <w:lang w:val="de-CH"/>
+              </w:rPr>
+              <w:t>to</w:t>
+            </w:r>
+            <w:proofErr w:type="spellEnd"/>
+            <w:r>
+              <w:rPr>
+                <w:lang w:val="de-CH"/>
+              </w:rPr>
+              <w:t xml:space="preserve"> </w:t>
+            </w:r>
+            <w:proofErr w:type="spellStart"/>
+            <w:r>
+              <w:rPr>
+                <w:lang w:val="de-CH"/>
+              </w:rPr>
+              <w:t>be</w:t>
+            </w:r>
+            <w:proofErr w:type="spellEnd"/>
+            <w:r>
+              <w:rPr>
+                <w:lang w:val="de-CH"/>
+              </w:rPr>
+              <w:t xml:space="preserve"> </w:t>
+            </w:r>
+            <w:proofErr w:type="spellStart"/>
+            <w:r>
+              <w:rPr>
+                <w:lang w:val="de-CH"/>
+              </w:rPr>
+              <w:t>passed</w:t>
+            </w:r>
+            <w:proofErr w:type="spellEnd"/>
+            <w:r>
+              <w:rPr>
+                <w:lang w:val="de-CH"/>
+              </w:rPr>
+              <w:t xml:space="preserve"> </w:t>
+            </w:r>
+            <w:proofErr w:type="spellStart"/>
+            <w:r>
+              <w:rPr>
+                <w:lang w:val="de-CH"/>
+              </w:rPr>
+              <w:t>his</w:t>
+            </w:r>
+            <w:proofErr w:type="spellEnd"/>
+            <w:r>
+              <w:rPr>
+                <w:lang w:val="de-CH"/>
+              </w:rPr>
+              <w:t xml:space="preserve"> </w:t>
+            </w:r>
+            <w:proofErr w:type="spellStart"/>
+            <w:r>
+              <w:rPr>
+                <w:lang w:val="de-CH"/>
+              </w:rPr>
+              <w:t>user</w:t>
+            </w:r>
+            <w:proofErr w:type="spellEnd"/>
+            <w:r>
+              <w:rPr>
+                <w:lang w:val="de-CH"/>
+              </w:rPr>
+              <w:t xml:space="preserve"> </w:t>
+            </w:r>
+            <w:proofErr w:type="spellStart"/>
+            <w:r>
+              <w:rPr>
+                <w:lang w:val="de-CH"/>
+              </w:rPr>
+              <w:t>id</w:t>
+            </w:r>
+            <w:proofErr w:type="spellEnd"/>
+            <w:r>
+              <w:rPr>
+                <w:lang w:val="de-CH"/>
+              </w:rPr>
+              <w:t xml:space="preserve"> and </w:t>
+            </w:r>
+            <w:proofErr w:type="spellStart"/>
+            <w:r>
+              <w:rPr>
+                <w:lang w:val="de-CH"/>
+              </w:rPr>
+              <w:t>token</w:t>
+            </w:r>
+            <w:proofErr w:type="spellEnd"/>
+            <w:r>
+              <w:rPr>
+                <w:lang w:val="de-CH"/>
+              </w:rPr>
+              <w:t xml:space="preserve"> </w:t>
+            </w:r>
+            <w:proofErr w:type="spellStart"/>
+            <w:r>
+              <w:rPr>
+                <w:lang w:val="de-CH"/>
+              </w:rPr>
+              <w:t>to</w:t>
+            </w:r>
+            <w:proofErr w:type="spellEnd"/>
+            <w:r>
+              <w:rPr>
+                <w:lang w:val="de-CH"/>
+              </w:rPr>
+              <w:t xml:space="preserve"> do so</w:t>
+            </w:r>
           </w:p>
         </w:tc>
       </w:tr>
@@ -6519,7 +6578,7 @@
               <w:rPr>
                 <w:lang w:val="de-CH"/>
               </w:rPr>
-              <w:t>put</w:t>
+              <w:t>get</w:t>
             </w:r>
             <w:proofErr w:type="spellEnd"/>
           </w:p>
@@ -6535,18 +6594,12 @@
                 <w:lang w:val="de-CH"/>
               </w:rPr>
             </w:pPr>
-            <w:r>
-              <w:rPr>
-                <w:lang w:val="de-CH"/>
-              </w:rPr>
-              <w:t>/</w:t>
-            </w:r>
-            <w:proofErr w:type="spellStart"/>
-            <w:r>
-              <w:rPr>
-                <w:lang w:val="de-CH"/>
-              </w:rPr>
-              <w:t>user</w:t>
+            <w:proofErr w:type="spellStart"/>
+            <w:r>
+              <w:rPr>
+                <w:lang w:val="de-CH"/>
+              </w:rPr>
+              <w:t>jobItem</w:t>
             </w:r>
             <w:proofErr w:type="spellEnd"/>
             <w:r>
@@ -6598,12 +6651,6 @@
                 <w:lang w:val="de-CH"/>
               </w:rPr>
             </w:pPr>
-            <w:r>
-              <w:rPr>
-                <w:lang w:val="de-CH"/>
-              </w:rPr>
-              <w:t>Password, email</w:t>
-            </w:r>
           </w:p>
         </w:tc>
         <w:tc>
@@ -6622,7 +6669,7 @@
               <w:rPr>
                 <w:lang w:val="de-CH"/>
               </w:rPr>
-              <w:t>token</w:t>
+              <w:t>jobitems</w:t>
             </w:r>
             <w:proofErr w:type="spellEnd"/>
           </w:p>
@@ -6665,21 +6712,7 @@
               <w:rPr>
                 <w:lang w:val="de-CH"/>
               </w:rPr>
-              <w:t xml:space="preserve"> </w:t>
-            </w:r>
-            <w:proofErr w:type="spellStart"/>
-            <w:r>
-              <w:rPr>
-                <w:lang w:val="de-CH"/>
-              </w:rPr>
-              <w:t>the</w:t>
-            </w:r>
-            <w:proofErr w:type="spellEnd"/>
-            <w:r>
-              <w:rPr>
-                <w:lang w:val="de-CH"/>
-              </w:rPr>
-              <w:t xml:space="preserve"> </w:t>
+              <w:t xml:space="preserve"> a </w:t>
             </w:r>
             <w:proofErr w:type="spellStart"/>
             <w:r>
@@ -6700,14 +6733,14 @@
               <w:rPr>
                 <w:lang w:val="de-CH"/>
               </w:rPr>
-              <w:t>change</w:t>
-            </w:r>
-            <w:proofErr w:type="spellEnd"/>
-            <w:r>
-              <w:rPr>
-                <w:lang w:val="de-CH"/>
-              </w:rPr>
-              <w:t xml:space="preserve"> </w:t>
+              <w:t>see</w:t>
+            </w:r>
+            <w:proofErr w:type="spellEnd"/>
+            <w:r>
+              <w:rPr>
+                <w:lang w:val="de-CH"/>
+              </w:rPr>
+              <w:t xml:space="preserve"> all </w:t>
             </w:r>
             <w:proofErr w:type="spellStart"/>
             <w:r>
@@ -6728,15 +6761,273 @@
               <w:rPr>
                 <w:lang w:val="de-CH"/>
               </w:rPr>
-              <w:t>password</w:t>
-            </w:r>
-            <w:proofErr w:type="spellEnd"/>
-            <w:r>
-              <w:rPr>
-                <w:lang w:val="de-CH"/>
-              </w:rPr>
-              <w:t xml:space="preserve"> and email</w:t>
-            </w:r>
+              <w:t>jobitems</w:t>
+            </w:r>
+            <w:proofErr w:type="spellEnd"/>
+            <w:r>
+              <w:rPr>
+                <w:lang w:val="de-CH"/>
+              </w:rPr>
+              <w:t xml:space="preserve">. Maybe </w:t>
+            </w:r>
+            <w:proofErr w:type="spellStart"/>
+            <w:r>
+              <w:rPr>
+                <w:lang w:val="de-CH"/>
+              </w:rPr>
+              <w:t>splitted</w:t>
+            </w:r>
+            <w:proofErr w:type="spellEnd"/>
+            <w:r>
+              <w:rPr>
+                <w:lang w:val="de-CH"/>
+              </w:rPr>
+              <w:t xml:space="preserve"> </w:t>
+            </w:r>
+            <w:proofErr w:type="spellStart"/>
+            <w:r>
+              <w:rPr>
+                <w:lang w:val="de-CH"/>
+              </w:rPr>
+              <w:t>up</w:t>
+            </w:r>
+            <w:proofErr w:type="spellEnd"/>
+            <w:r>
+              <w:rPr>
+                <w:lang w:val="de-CH"/>
+              </w:rPr>
+              <w:t xml:space="preserve">, so </w:t>
+            </w:r>
+            <w:proofErr w:type="spellStart"/>
+            <w:r>
+              <w:rPr>
+                <w:lang w:val="de-CH"/>
+              </w:rPr>
+              <w:t>that</w:t>
+            </w:r>
+            <w:proofErr w:type="spellEnd"/>
+            <w:r>
+              <w:rPr>
+                <w:lang w:val="de-CH"/>
+              </w:rPr>
+              <w:t xml:space="preserve"> </w:t>
+            </w:r>
+            <w:proofErr w:type="spellStart"/>
+            <w:r>
+              <w:rPr>
+                <w:lang w:val="de-CH"/>
+              </w:rPr>
+              <w:t>there</w:t>
+            </w:r>
+            <w:proofErr w:type="spellEnd"/>
+            <w:r>
+              <w:rPr>
+                <w:lang w:val="de-CH"/>
+              </w:rPr>
+              <w:t xml:space="preserve"> </w:t>
+            </w:r>
+            <w:proofErr w:type="spellStart"/>
+            <w:r>
+              <w:rPr>
+                <w:lang w:val="de-CH"/>
+              </w:rPr>
+              <w:t>is</w:t>
+            </w:r>
+            <w:proofErr w:type="spellEnd"/>
+            <w:r>
+              <w:rPr>
+                <w:lang w:val="de-CH"/>
+              </w:rPr>
+              <w:t xml:space="preserve"> </w:t>
+            </w:r>
+            <w:proofErr w:type="spellStart"/>
+            <w:r>
+              <w:rPr>
+                <w:lang w:val="de-CH"/>
+              </w:rPr>
+              <w:t>one</w:t>
+            </w:r>
+            <w:proofErr w:type="spellEnd"/>
+            <w:r>
+              <w:rPr>
+                <w:lang w:val="de-CH"/>
+              </w:rPr>
+              <w:t xml:space="preserve"> </w:t>
+            </w:r>
+            <w:proofErr w:type="spellStart"/>
+            <w:r>
+              <w:rPr>
+                <w:lang w:val="de-CH"/>
+              </w:rPr>
+              <w:t>request</w:t>
+            </w:r>
+            <w:proofErr w:type="spellEnd"/>
+            <w:r>
+              <w:rPr>
+                <w:lang w:val="de-CH"/>
+              </w:rPr>
+              <w:t xml:space="preserve"> </w:t>
+            </w:r>
+            <w:proofErr w:type="spellStart"/>
+            <w:r>
+              <w:rPr>
+                <w:lang w:val="de-CH"/>
+              </w:rPr>
+              <w:t>for</w:t>
+            </w:r>
+            <w:proofErr w:type="spellEnd"/>
+            <w:r>
+              <w:rPr>
+                <w:lang w:val="de-CH"/>
+              </w:rPr>
+              <w:t xml:space="preserve"> all </w:t>
+            </w:r>
+            <w:proofErr w:type="spellStart"/>
+            <w:r>
+              <w:rPr>
+                <w:lang w:val="de-CH"/>
+              </w:rPr>
+              <w:t>his</w:t>
+            </w:r>
+            <w:proofErr w:type="spellEnd"/>
+            <w:r>
+              <w:rPr>
+                <w:lang w:val="de-CH"/>
+              </w:rPr>
+              <w:t xml:space="preserve"> </w:t>
+            </w:r>
+            <w:proofErr w:type="spellStart"/>
+            <w:r>
+              <w:rPr>
+                <w:lang w:val="de-CH"/>
+              </w:rPr>
+              <w:t>accepted</w:t>
+            </w:r>
+            <w:proofErr w:type="spellEnd"/>
+            <w:r>
+              <w:rPr>
+                <w:lang w:val="de-CH"/>
+              </w:rPr>
+              <w:t xml:space="preserve"> and </w:t>
+            </w:r>
+            <w:proofErr w:type="spellStart"/>
+            <w:r>
+              <w:rPr>
+                <w:lang w:val="de-CH"/>
+              </w:rPr>
+              <w:t>one</w:t>
+            </w:r>
+            <w:proofErr w:type="spellEnd"/>
+            <w:r>
+              <w:rPr>
+                <w:lang w:val="de-CH"/>
+              </w:rPr>
+              <w:t xml:space="preserve"> </w:t>
+            </w:r>
+            <w:proofErr w:type="spellStart"/>
+            <w:r>
+              <w:rPr>
+                <w:lang w:val="de-CH"/>
+              </w:rPr>
+              <w:t>for</w:t>
+            </w:r>
+            <w:proofErr w:type="spellEnd"/>
+            <w:r>
+              <w:rPr>
+                <w:lang w:val="de-CH"/>
+              </w:rPr>
+              <w:t xml:space="preserve"> not </w:t>
+            </w:r>
+            <w:proofErr w:type="spellStart"/>
+            <w:r>
+              <w:rPr>
+                <w:lang w:val="de-CH"/>
+              </w:rPr>
+              <w:t>accepted</w:t>
+            </w:r>
+            <w:proofErr w:type="spellEnd"/>
+            <w:r>
+              <w:rPr>
+                <w:lang w:val="de-CH"/>
+              </w:rPr>
+              <w:t xml:space="preserve"> </w:t>
+            </w:r>
+            <w:proofErr w:type="spellStart"/>
+            <w:r>
+              <w:rPr>
+                <w:lang w:val="de-CH"/>
+              </w:rPr>
+              <w:t>jobitems</w:t>
+            </w:r>
+            <w:proofErr w:type="spellEnd"/>
+          </w:p>
+        </w:tc>
+      </w:tr>
+      <w:tr>
+        <w:tc>
+          <w:tcPr>
+            <w:tcW w:w="903" w:type="dxa"/>
+            <w:shd w:val="clear" w:color="auto" w:fill="FFFF00"/>
+          </w:tcPr>
+          <w:p>
+            <w:pPr>
+              <w:rPr>
+                <w:lang w:val="de-CH"/>
+              </w:rPr>
+            </w:pPr>
+          </w:p>
+        </w:tc>
+        <w:tc>
+          <w:tcPr>
+            <w:tcW w:w="4401" w:type="dxa"/>
+            <w:shd w:val="clear" w:color="auto" w:fill="FFFF00"/>
+          </w:tcPr>
+          <w:p>
+            <w:pPr>
+              <w:rPr>
+                <w:lang w:val="de-CH"/>
+              </w:rPr>
+            </w:pPr>
+          </w:p>
+        </w:tc>
+        <w:tc>
+          <w:tcPr>
+            <w:tcW w:w="3196" w:type="dxa"/>
+            <w:shd w:val="clear" w:color="auto" w:fill="FFFF00"/>
+          </w:tcPr>
+          <w:p>
+            <w:pPr>
+              <w:rPr>
+                <w:lang w:val="de-CH"/>
+              </w:rPr>
+            </w:pPr>
+          </w:p>
+        </w:tc>
+        <w:tc>
+          <w:tcPr>
+            <w:tcW w:w="1843" w:type="dxa"/>
+            <w:shd w:val="clear" w:color="auto" w:fill="FFFF00"/>
+          </w:tcPr>
+          <w:p>
+            <w:pPr>
+              <w:rPr>
+                <w:lang w:val="de-CH"/>
+              </w:rPr>
+            </w:pPr>
+          </w:p>
+        </w:tc>
+        <w:tc>
+          <w:tcPr>
+            <w:tcW w:w="5103" w:type="dxa"/>
+            <w:shd w:val="clear" w:color="auto" w:fill="FFFF00"/>
+          </w:tcPr>
+          <w:p>
+            <w:pPr>
+              <w:jc w:val="both"/>
+              <w:rPr>
+                <w:lang w:val="de-CH"/>
+              </w:rPr>
+            </w:pPr>
           </w:p>
         </w:tc>
       </w:tr>
@@ -6748,8 +7039,14 @@
           <w:lang w:val="de-CH"/>
         </w:rPr>
       </w:pPr>
-      <w:bookmarkStart w:id="0" w:name="_GoBack"/>
-      <w:bookmarkEnd w:id="0"/>
+    </w:p>
+    <w:p>
+      <w:pPr>
+        <w:ind w:firstLine="708"/>
+        <w:rPr>
+          <w:lang w:val="de-CH"/>
+        </w:rPr>
+      </w:pPr>
     </w:p>
     <w:sectPr>
       <w:pgSz w:w="16838" w:h="11906" w:orient="landscape"/>

</xml_diff>

<commit_message>
get company jobitems and get user
</commit_message>
<xml_diff>
--- a/Documentation/Milestone 2/Requests.docx
+++ b/Documentation/Milestone 2/Requests.docx
@@ -1815,58 +1815,6 @@
               </w:rPr>
               <w:t>.</w:t>
             </w:r>
-            <w:r>
-              <w:rPr>
-                <w:lang w:val="en-GB"/>
-              </w:rPr>
-              <w:t xml:space="preserve"> </w:t>
-            </w:r>
-            <w:proofErr w:type="spellStart"/>
-            <w:r>
-              <w:rPr>
-                <w:highlight w:val="yellow"/>
-                <w:lang w:val="de-CH"/>
-              </w:rPr>
-              <w:t>U</w:t>
-            </w:r>
-            <w:r>
-              <w:rPr>
-                <w:highlight w:val="yellow"/>
-                <w:lang w:val="de-CH"/>
-              </w:rPr>
-              <w:t>n</w:t>
-            </w:r>
-            <w:r>
-              <w:rPr>
-                <w:highlight w:val="yellow"/>
-                <w:lang w:val="de-CH"/>
-              </w:rPr>
-              <w:t>necessary</w:t>
-            </w:r>
-            <w:proofErr w:type="spellEnd"/>
-            <w:r>
-              <w:rPr>
-                <w:highlight w:val="yellow"/>
-                <w:lang w:val="de-CH"/>
-              </w:rPr>
-              <w:t xml:space="preserve"> </w:t>
-            </w:r>
-            <w:proofErr w:type="spellStart"/>
-            <w:r>
-              <w:rPr>
-                <w:highlight w:val="yellow"/>
-                <w:lang w:val="de-CH"/>
-              </w:rPr>
-              <w:t>function</w:t>
-            </w:r>
-            <w:proofErr w:type="spellEnd"/>
-            <w:r>
-              <w:rPr>
-                <w:highlight w:val="yellow"/>
-                <w:lang w:val="de-CH"/>
-              </w:rPr>
-              <w:t>!</w:t>
-            </w:r>
           </w:p>
         </w:tc>
       </w:tr>
@@ -2986,6 +2934,7 @@
         <w:tc>
           <w:tcPr>
             <w:tcW w:w="903" w:type="dxa"/>
+            <w:shd w:val="clear" w:color="auto" w:fill="D9E2F3" w:themeFill="accent1" w:themeFillTint="33"/>
           </w:tcPr>
           <w:p>
             <w:pPr>
@@ -3006,6 +2955,7 @@
         <w:tc>
           <w:tcPr>
             <w:tcW w:w="4401" w:type="dxa"/>
+            <w:shd w:val="clear" w:color="auto" w:fill="D9E2F3" w:themeFill="accent1" w:themeFillTint="33"/>
           </w:tcPr>
           <w:p>
             <w:pPr>
@@ -3060,6 +3010,7 @@
         <w:tc>
           <w:tcPr>
             <w:tcW w:w="3196" w:type="dxa"/>
+            <w:shd w:val="clear" w:color="auto" w:fill="D9E2F3" w:themeFill="accent1" w:themeFillTint="33"/>
           </w:tcPr>
           <w:p>
             <w:pPr>
@@ -3072,6 +3023,7 @@
         <w:tc>
           <w:tcPr>
             <w:tcW w:w="1843" w:type="dxa"/>
+            <w:shd w:val="clear" w:color="auto" w:fill="D9E2F3" w:themeFill="accent1" w:themeFillTint="33"/>
           </w:tcPr>
           <w:p>
             <w:pPr>
@@ -3134,6 +3086,7 @@
         <w:tc>
           <w:tcPr>
             <w:tcW w:w="5103" w:type="dxa"/>
+            <w:shd w:val="clear" w:color="auto" w:fill="D9E2F3" w:themeFill="accent1" w:themeFillTint="33"/>
           </w:tcPr>
           <w:p>
             <w:pPr>
@@ -3672,7 +3625,7 @@
         <w:tc>
           <w:tcPr>
             <w:tcW w:w="903" w:type="dxa"/>
-            <w:shd w:val="clear" w:color="auto" w:fill="FFFF00"/>
+            <w:shd w:val="clear" w:color="auto" w:fill="D9E2F3" w:themeFill="accent1" w:themeFillTint="33"/>
           </w:tcPr>
           <w:p>
             <w:pPr>
@@ -3693,7 +3646,7 @@
         <w:tc>
           <w:tcPr>
             <w:tcW w:w="4401" w:type="dxa"/>
-            <w:shd w:val="clear" w:color="auto" w:fill="FFFF00"/>
+            <w:shd w:val="clear" w:color="auto" w:fill="D9E2F3" w:themeFill="accent1" w:themeFillTint="33"/>
           </w:tcPr>
           <w:p>
             <w:pPr>
@@ -3723,6 +3676,7 @@
               <w:t>id</w:t>
             </w:r>
             <w:proofErr w:type="spellEnd"/>
+            <w:proofErr w:type="gramStart"/>
             <w:r>
               <w:rPr>
                 <w:lang w:val="de-CH"/>
@@ -3737,12 +3691,13 @@
               <w:t>token</w:t>
             </w:r>
             <w:proofErr w:type="spellEnd"/>
+            <w:proofErr w:type="gramEnd"/>
           </w:p>
         </w:tc>
         <w:tc>
           <w:tcPr>
             <w:tcW w:w="3196" w:type="dxa"/>
-            <w:shd w:val="clear" w:color="auto" w:fill="FFFF00"/>
+            <w:shd w:val="clear" w:color="auto" w:fill="D9E2F3" w:themeFill="accent1" w:themeFillTint="33"/>
           </w:tcPr>
           <w:p>
             <w:pPr>
@@ -3755,78 +3710,70 @@
         <w:tc>
           <w:tcPr>
             <w:tcW w:w="1843" w:type="dxa"/>
-            <w:shd w:val="clear" w:color="auto" w:fill="FFFF00"/>
-          </w:tcPr>
-          <w:p>
-            <w:pPr>
-              <w:rPr>
-                <w:lang w:val="de-CH"/>
-              </w:rPr>
-            </w:pPr>
-            <w:proofErr w:type="spellStart"/>
-            <w:r>
-              <w:rPr>
-                <w:lang w:val="de-CH"/>
+            <w:shd w:val="clear" w:color="auto" w:fill="D9E2F3" w:themeFill="accent1" w:themeFillTint="33"/>
+          </w:tcPr>
+          <w:p>
+            <w:pPr>
+              <w:rPr>
+                <w:lang w:val="de-CH"/>
+              </w:rPr>
+            </w:pPr>
+            <w:proofErr w:type="spellStart"/>
+            <w:r>
+              <w:rPr>
+                <w:lang w:val="de-CH"/>
+              </w:rPr>
+              <w:t>J</w:t>
+            </w:r>
+            <w:r>
+              <w:rPr>
+                <w:lang w:val="de-CH"/>
+              </w:rPr>
+              <w:t>obitems</w:t>
+            </w:r>
+            <w:proofErr w:type="spellEnd"/>
+          </w:p>
+        </w:tc>
+        <w:tc>
+          <w:tcPr>
+            <w:tcW w:w="5103" w:type="dxa"/>
+            <w:shd w:val="clear" w:color="auto" w:fill="D9E2F3" w:themeFill="accent1" w:themeFillTint="33"/>
+          </w:tcPr>
+          <w:p>
+            <w:pPr>
+              <w:jc w:val="both"/>
+              <w:rPr>
+                <w:lang w:val="en-GB"/>
+              </w:rPr>
+            </w:pPr>
+            <w:r>
+              <w:rPr>
+                <w:lang w:val="en-GB"/>
+              </w:rPr>
+              <w:t xml:space="preserve">Returns all </w:t>
+            </w:r>
+            <w:proofErr w:type="spellStart"/>
+            <w:r>
+              <w:rPr>
+                <w:lang w:val="en-GB"/>
               </w:rPr>
               <w:t>jobitems</w:t>
             </w:r>
             <w:proofErr w:type="spellEnd"/>
-          </w:p>
-        </w:tc>
-        <w:tc>
-          <w:tcPr>
-            <w:tcW w:w="5103" w:type="dxa"/>
-            <w:shd w:val="clear" w:color="auto" w:fill="FFFF00"/>
-          </w:tcPr>
-          <w:p>
-            <w:pPr>
-              <w:jc w:val="both"/>
-              <w:rPr>
-                <w:lang w:val="en-GB"/>
-              </w:rPr>
-            </w:pPr>
-            <w:r>
-              <w:rPr>
-                <w:lang w:val="en-GB"/>
-              </w:rPr>
-              <w:t xml:space="preserve">Should let a user see all his </w:t>
-            </w:r>
-            <w:proofErr w:type="spellStart"/>
-            <w:r>
-              <w:rPr>
-                <w:lang w:val="en-GB"/>
-              </w:rPr>
-              <w:t>jobitems</w:t>
-            </w:r>
-            <w:proofErr w:type="spellEnd"/>
-            <w:r>
-              <w:rPr>
-                <w:lang w:val="en-GB"/>
-              </w:rPr>
-              <w:t xml:space="preserve">. Maybe </w:t>
-            </w:r>
-            <w:proofErr w:type="spellStart"/>
-            <w:r>
-              <w:rPr>
-                <w:lang w:val="en-GB"/>
-              </w:rPr>
-              <w:t>splitted</w:t>
-            </w:r>
-            <w:proofErr w:type="spellEnd"/>
-            <w:r>
-              <w:rPr>
-                <w:lang w:val="en-GB"/>
-              </w:rPr>
-              <w:t xml:space="preserve"> up, so that there is one request for all his accepted and one for not accepted </w:t>
-            </w:r>
-            <w:proofErr w:type="spellStart"/>
-            <w:r>
-              <w:rPr>
-                <w:lang w:val="en-GB"/>
-              </w:rPr>
-              <w:t>jobitems</w:t>
-            </w:r>
-            <w:proofErr w:type="spellEnd"/>
+            <w:r>
+              <w:rPr>
+                <w:lang w:val="en-GB"/>
+              </w:rPr>
+              <w:t xml:space="preserve"> of own company, therefore need to pass token and own id. Frontend can then </w:t>
+            </w:r>
+            <w:r>
+              <w:rPr>
+                <w:lang w:val="en-GB"/>
+              </w:rPr>
+              <w:t>sort by “accepted” (null, true, false) and display “messagefromadmin”.</w:t>
+            </w:r>
+            <w:bookmarkStart w:id="0" w:name="_GoBack"/>
+            <w:bookmarkEnd w:id="0"/>
           </w:p>
         </w:tc>
       </w:tr>
@@ -3834,7 +3781,7 @@
         <w:tc>
           <w:tcPr>
             <w:tcW w:w="903" w:type="dxa"/>
-            <w:shd w:val="clear" w:color="auto" w:fill="FFFF00"/>
+            <w:shd w:val="clear" w:color="auto" w:fill="D9E2F3" w:themeFill="accent1" w:themeFillTint="33"/>
           </w:tcPr>
           <w:p>
             <w:pPr>
@@ -3853,7 +3800,7 @@
         <w:tc>
           <w:tcPr>
             <w:tcW w:w="4401" w:type="dxa"/>
-            <w:shd w:val="clear" w:color="auto" w:fill="FFFF00"/>
+            <w:shd w:val="clear" w:color="auto" w:fill="D9E2F3" w:themeFill="accent1" w:themeFillTint="33"/>
           </w:tcPr>
           <w:p>
             <w:pPr>
@@ -3880,7 +3827,7 @@
         <w:tc>
           <w:tcPr>
             <w:tcW w:w="3196" w:type="dxa"/>
-            <w:shd w:val="clear" w:color="auto" w:fill="FFFF00"/>
+            <w:shd w:val="clear" w:color="auto" w:fill="D9E2F3" w:themeFill="accent1" w:themeFillTint="33"/>
           </w:tcPr>
           <w:p>
             <w:pPr>
@@ -3893,26 +3840,26 @@
         <w:tc>
           <w:tcPr>
             <w:tcW w:w="1843" w:type="dxa"/>
-            <w:shd w:val="clear" w:color="auto" w:fill="FFFF00"/>
-          </w:tcPr>
-          <w:p>
-            <w:pPr>
-              <w:rPr>
-                <w:lang w:val="en-GB"/>
-              </w:rPr>
-            </w:pPr>
-            <w:r>
-              <w:rPr>
-                <w:lang w:val="en-GB"/>
-              </w:rPr>
-              <w:t>Email, password</w:t>
+            <w:shd w:val="clear" w:color="auto" w:fill="D9E2F3" w:themeFill="accent1" w:themeFillTint="33"/>
+          </w:tcPr>
+          <w:p>
+            <w:pPr>
+              <w:rPr>
+                <w:lang w:val="en-GB"/>
+              </w:rPr>
+            </w:pPr>
+            <w:r>
+              <w:rPr>
+                <w:lang w:val="en-GB"/>
+              </w:rPr>
+              <w:t>User</w:t>
             </w:r>
           </w:p>
         </w:tc>
         <w:tc>
           <w:tcPr>
             <w:tcW w:w="5103" w:type="dxa"/>
-            <w:shd w:val="clear" w:color="auto" w:fill="FFFF00"/>
+            <w:shd w:val="clear" w:color="auto" w:fill="D9E2F3" w:themeFill="accent1" w:themeFillTint="33"/>
           </w:tcPr>
           <w:p>
             <w:pPr>
@@ -3925,13 +3872,55 @@
               <w:rPr>
                 <w:lang w:val="en-GB"/>
               </w:rPr>
-              <w:t>Should return use</w:t>
-            </w:r>
-            <w:r>
-              <w:rPr>
-                <w:lang w:val="en-GB"/>
-              </w:rPr>
-              <w:t>r email and password in order to change them</w:t>
+              <w:t>return</w:t>
+            </w:r>
+            <w:r>
+              <w:rPr>
+                <w:lang w:val="en-GB"/>
+              </w:rPr>
+              <w:t>s</w:t>
+            </w:r>
+            <w:r>
+              <w:rPr>
+                <w:lang w:val="en-GB"/>
+              </w:rPr>
+              <w:t xml:space="preserve"> use</w:t>
+            </w:r>
+            <w:r>
+              <w:rPr>
+                <w:lang w:val="en-GB"/>
+              </w:rPr>
+              <w:t>r</w:t>
+            </w:r>
+            <w:r>
+              <w:rPr>
+                <w:lang w:val="en-GB"/>
+              </w:rPr>
+              <w:t xml:space="preserve"> object</w:t>
+            </w:r>
+            <w:r>
+              <w:rPr>
+                <w:lang w:val="en-GB"/>
+              </w:rPr>
+              <w:t xml:space="preserve"> </w:t>
+            </w:r>
+            <w:r>
+              <w:rPr>
+                <w:lang w:val="en-GB"/>
+              </w:rPr>
+              <w:t xml:space="preserve">(only containing </w:t>
+            </w:r>
+            <w:r>
+              <w:rPr>
+                <w:lang w:val="en-GB"/>
+              </w:rPr>
+              <w:t xml:space="preserve">email and </w:t>
+            </w:r>
+            <w:r>
+              <w:rPr>
+                <w:lang w:val="en-GB"/>
+              </w:rPr>
+              <w:t>id)</w:t>
             </w:r>
           </w:p>
         </w:tc>
@@ -3952,8 +3941,6 @@
           <w:lang w:val="en-GB"/>
         </w:rPr>
       </w:pPr>
-      <w:bookmarkStart w:id="0" w:name="_GoBack"/>
-      <w:bookmarkEnd w:id="0"/>
     </w:p>
     <w:sectPr>
       <w:pgSz w:w="16838" w:h="11906" w:orient="landscape"/>
@@ -4137,7 +4124,7 @@
     <w:lsdException w:name="Table Web 2" w:semiHidden="1" w:unhideWhenUsed="1"/>
     <w:lsdException w:name="Table Web 3" w:semiHidden="1" w:unhideWhenUsed="1"/>
     <w:lsdException w:name="Balloon Text" w:semiHidden="1" w:unhideWhenUsed="1"/>
-    <w:lsdException w:name="Table Grid" w:semiHidden="1" w:uiPriority="39" w:unhideWhenUsed="1"/>
+    <w:lsdException w:name="Table Grid" w:uiPriority="39"/>
     <w:lsdException w:name="Table Theme" w:semiHidden="1" w:unhideWhenUsed="1"/>
     <w:lsdException w:name="Placeholder Text" w:semiHidden="1"/>
     <w:lsdException w:name="No Spacing" w:uiPriority="1" w:qFormat="1"/>
@@ -4712,7 +4699,7 @@
 </file>
 
 <file path=customXml/itemProps1.xml><?xml version="1.0" encoding="utf-8"?>
-<ds:datastoreItem xmlns:ds="http://schemas.openxmlformats.org/officeDocument/2006/customXml" ds:itemID="{F5E2ED22-2748-4F49-967D-3B0A714099F9}">
+<ds:datastoreItem xmlns:ds="http://schemas.openxmlformats.org/officeDocument/2006/customXml" ds:itemID="{C2F39875-A23A-4162-AA6E-102DCC4E9076}">
   <ds:schemaRefs>
     <ds:schemaRef ds:uri="http://schemas.openxmlformats.org/officeDocument/2006/bibliography"/>
   </ds:schemaRefs>

</xml_diff>

<commit_message>
- more tests for requests - jobitem/:id/:token fixed
</commit_message>
<xml_diff>
--- a/Documentation/Milestone 2/Requests.docx
+++ b/Documentation/Milestone 2/Requests.docx
@@ -1,6 +1,6 @@
 
 <file path=word/document.xml><?xml version="1.0" encoding="utf-8"?>
-<w:document xmlns:wpc="http://schemas.microsoft.com/office/word/2010/wordprocessingCanvas" xmlns:cx="http://schemas.microsoft.com/office/drawing/2014/chartex" xmlns:cx1="http://schemas.microsoft.com/office/drawing/2015/9/8/chartex" xmlns:cx2="http://schemas.microsoft.com/office/drawing/2015/10/21/chartex" xmlns:cx3="http://schemas.microsoft.com/office/drawing/2016/5/9/chartex" xmlns:cx4="http://schemas.microsoft.com/office/drawing/2016/5/10/chartex" xmlns:cx5="http://schemas.microsoft.com/office/drawing/2016/5/11/chartex" xmlns:cx6="http://schemas.microsoft.com/office/drawing/2016/5/12/chartex" xmlns:cx7="http://schemas.microsoft.com/office/drawing/2016/5/13/chartex" xmlns:cx8="http://schemas.microsoft.com/office/drawing/2016/5/14/chartex" xmlns:mc="http://schemas.openxmlformats.org/markup-compatibility/2006" xmlns:aink="http://schemas.microsoft.com/office/drawing/2016/ink" xmlns:am3d="http://schemas.microsoft.com/office/drawing/2017/model3d" xmlns:o="urn:schemas-microsoft-com:office:office" xmlns:r="http://schemas.openxmlformats.org/officeDocument/2006/relationships" xmlns:m="http://schemas.openxmlformats.org/officeDocument/2006/math" xmlns:v="urn:schemas-microsoft-com:vml" xmlns:wp14="http://schemas.microsoft.com/office/word/2010/wordprocessingDrawing" xmlns:wp="http://schemas.openxmlformats.org/drawingml/2006/wordprocessingDrawing" xmlns:w10="urn:schemas-microsoft-com:office:word" xmlns:w="http://schemas.openxmlformats.org/wordprocessingml/2006/main" xmlns:w14="http://schemas.microsoft.com/office/word/2010/wordml" xmlns:w15="http://schemas.microsoft.com/office/word/2012/wordml" xmlns:w16cid="http://schemas.microsoft.com/office/word/2016/wordml/cid" xmlns:w16se="http://schemas.microsoft.com/office/word/2015/wordml/symex" xmlns:wpg="http://schemas.microsoft.com/office/word/2010/wordprocessingGroup" xmlns:wpi="http://schemas.microsoft.com/office/word/2010/wordprocessingInk" xmlns:wne="http://schemas.microsoft.com/office/word/2006/wordml" xmlns:wps="http://schemas.microsoft.com/office/word/2010/wordprocessingShape" mc:Ignorable="w14 w15 w16se w16cid wp14">
+<w:document xmlns:wpc="http://schemas.microsoft.com/office/word/2010/wordprocessingCanvas" xmlns:mc="http://schemas.openxmlformats.org/markup-compatibility/2006" xmlns:o="urn:schemas-microsoft-com:office:office" xmlns:r="http://schemas.openxmlformats.org/officeDocument/2006/relationships" xmlns:m="http://schemas.openxmlformats.org/officeDocument/2006/math" xmlns:v="urn:schemas-microsoft-com:vml" xmlns:wp14="http://schemas.microsoft.com/office/word/2010/wordprocessingDrawing" xmlns:wp="http://schemas.openxmlformats.org/drawingml/2006/wordprocessingDrawing" xmlns:w10="urn:schemas-microsoft-com:office:word" xmlns:w="http://schemas.openxmlformats.org/wordprocessingml/2006/main" xmlns:w14="http://schemas.microsoft.com/office/word/2010/wordml" xmlns:wpg="http://schemas.microsoft.com/office/word/2010/wordprocessingGroup" xmlns:wpi="http://schemas.microsoft.com/office/word/2010/wordprocessingInk" xmlns:wne="http://schemas.microsoft.com/office/word/2006/wordml" xmlns:wps="http://schemas.microsoft.com/office/word/2010/wordprocessingShape" mc:Ignorable="w14 wp14">
   <w:body>
     <w:p>
       <w:pPr>
@@ -67,81 +67,41 @@
       <w:pPr>
         <w:shd w:val="clear" w:color="auto" w:fill="D9E2F3" w:themeFill="accent1" w:themeFillTint="33"/>
         <w:rPr>
-          <w:lang w:val="de-CH"/>
+          <w:lang w:val="en-GB"/>
         </w:rPr>
       </w:pPr>
       <w:r>
         <w:rPr>
-          <w:lang w:val="de-CH"/>
+          <w:lang w:val="en-GB"/>
         </w:rPr>
         <w:t xml:space="preserve">Company </w:t>
       </w:r>
-      <w:proofErr w:type="spellStart"/>
       <w:r>
         <w:rPr>
-          <w:lang w:val="de-CH"/>
+          <w:lang w:val="en-GB"/>
         </w:rPr>
-        <w:t>user</w:t>
+        <w:t xml:space="preserve">user </w:t>
       </w:r>
-      <w:proofErr w:type="spellEnd"/>
       <w:r>
         <w:rPr>
-          <w:lang w:val="de-CH"/>
-        </w:rPr>
-        <w:t xml:space="preserve"> </w:t>
-      </w:r>
-      <w:proofErr w:type="spellStart"/>
-      <w:r>
-        <w:rPr>
-          <w:lang w:val="de-CH"/>
+          <w:lang w:val="en-GB"/>
         </w:rPr>
         <w:t>requests</w:t>
       </w:r>
-      <w:proofErr w:type="spellEnd"/>
     </w:p>
     <w:p>
       <w:pPr>
         <w:shd w:val="clear" w:color="auto" w:fill="FFFF00"/>
         <w:rPr>
-          <w:lang w:val="de-CH"/>
+          <w:lang w:val="en-GB"/>
         </w:rPr>
       </w:pPr>
-      <w:proofErr w:type="spellStart"/>
       <w:r>
         <w:rPr>
-          <w:lang w:val="de-CH"/>
+          <w:lang w:val="en-GB"/>
         </w:rPr>
-        <w:t>To</w:t>
+        <w:t>To be implemented</w:t>
       </w:r>
-      <w:proofErr w:type="spellEnd"/>
-      <w:r>
-        <w:rPr>
-          <w:lang w:val="de-CH"/>
-        </w:rPr>
-        <w:t xml:space="preserve"> </w:t>
-      </w:r>
-      <w:proofErr w:type="spellStart"/>
-      <w:r>
-        <w:rPr>
-          <w:lang w:val="de-CH"/>
-        </w:rPr>
-        <w:t>be</w:t>
-      </w:r>
-      <w:proofErr w:type="spellEnd"/>
-      <w:r>
-        <w:rPr>
-          <w:lang w:val="de-CH"/>
-        </w:rPr>
-        <w:t xml:space="preserve"> </w:t>
-      </w:r>
-      <w:proofErr w:type="spellStart"/>
-      <w:r>
-        <w:rPr>
-          <w:lang w:val="de-CH"/>
-        </w:rPr>
-        <w:t>implemented</w:t>
-      </w:r>
-      <w:proofErr w:type="spellEnd"/>
     </w:p>
     <w:tbl>
       <w:tblPr>
@@ -462,12 +422,14 @@
           <w:p>
             <w:pPr>
               <w:rPr>
-                <w:lang w:val="de-CH"/>
-              </w:rPr>
-            </w:pPr>
-            <w:proofErr w:type="spellStart"/>
-            <w:r>
-              <w:rPr>
+                <w:b/>
+                <w:lang w:val="de-CH"/>
+              </w:rPr>
+            </w:pPr>
+            <w:proofErr w:type="spellStart"/>
+            <w:r>
+              <w:rPr>
+                <w:b/>
                 <w:lang w:val="de-CH"/>
               </w:rPr>
               <w:t>put</w:t>
@@ -1762,7 +1724,7 @@
             <w:pPr>
               <w:jc w:val="both"/>
               <w:rPr>
-                <w:lang w:val="de-CH"/>
+                <w:lang w:val="en-GB"/>
               </w:rPr>
             </w:pPr>
             <w:r>
@@ -1787,13 +1749,27 @@
               <w:rPr>
                 <w:lang w:val="en-GB"/>
               </w:rPr>
-              <w:t>as parameter</w:t>
-            </w:r>
-            <w:r>
-              <w:rPr>
-                <w:lang w:val="en-GB"/>
-              </w:rPr>
-              <w:t xml:space="preserve">, returns </w:t>
+              <w:t xml:space="preserve">as </w:t>
+            </w:r>
+            <w:proofErr w:type="gramStart"/>
+            <w:r>
+              <w:rPr>
+                <w:lang w:val="en-GB"/>
+              </w:rPr>
+              <w:t>parameter</w:t>
+            </w:r>
+            <w:r>
+              <w:rPr>
+                <w:lang w:val="en-GB"/>
+              </w:rPr>
+              <w:t>,</w:t>
+            </w:r>
+            <w:proofErr w:type="gramEnd"/>
+            <w:r>
+              <w:rPr>
+                <w:lang w:val="en-GB"/>
+              </w:rPr>
+              <w:t xml:space="preserve"> returns </w:t>
             </w:r>
             <w:r>
               <w:rPr>
@@ -2271,12 +2247,14 @@
           <w:p>
             <w:pPr>
               <w:rPr>
-                <w:lang w:val="de-CH"/>
-              </w:rPr>
-            </w:pPr>
-            <w:proofErr w:type="spellStart"/>
-            <w:r>
-              <w:rPr>
+                <w:b/>
+                <w:lang w:val="de-CH"/>
+              </w:rPr>
+            </w:pPr>
+            <w:proofErr w:type="spellStart"/>
+            <w:r>
+              <w:rPr>
+                <w:b/>
                 <w:lang w:val="de-CH"/>
               </w:rPr>
               <w:lastRenderedPageBreak/>
@@ -2474,7 +2452,21 @@
               <w:rPr>
                 <w:lang w:val="de-CH"/>
               </w:rPr>
-              <w:t xml:space="preserve"> and </w:t>
+              <w:t xml:space="preserve"> </w:t>
+            </w:r>
+            <w:proofErr w:type="spellStart"/>
+            <w:r>
+              <w:rPr>
+                <w:lang w:val="de-CH"/>
+              </w:rPr>
+              <w:t>and</w:t>
+            </w:r>
+            <w:proofErr w:type="spellEnd"/>
+            <w:r>
+              <w:rPr>
+                <w:lang w:val="de-CH"/>
+              </w:rPr>
+              <w:t xml:space="preserve"> </w:t>
             </w:r>
             <w:proofErr w:type="spellStart"/>
             <w:r>
@@ -2515,12 +2507,14 @@
           <w:p>
             <w:pPr>
               <w:rPr>
-                <w:lang w:val="de-CH"/>
-              </w:rPr>
-            </w:pPr>
-            <w:proofErr w:type="spellStart"/>
-            <w:r>
-              <w:rPr>
+                <w:b/>
+                <w:lang w:val="de-CH"/>
+              </w:rPr>
+            </w:pPr>
+            <w:proofErr w:type="spellStart"/>
+            <w:r>
+              <w:rPr>
+                <w:b/>
                 <w:lang w:val="de-CH"/>
               </w:rPr>
               <w:t>post</w:t>
@@ -2742,7 +2736,23 @@
                 <w:highlight w:val="yellow"/>
                 <w:lang w:val="de-CH"/>
               </w:rPr>
-              <w:t xml:space="preserve">Email and </w:t>
+              <w:t xml:space="preserve">Email </w:t>
+            </w:r>
+            <w:proofErr w:type="spellStart"/>
+            <w:r>
+              <w:rPr>
+                <w:highlight w:val="yellow"/>
+                <w:lang w:val="de-CH"/>
+              </w:rPr>
+              <w:t>and</w:t>
+            </w:r>
+            <w:proofErr w:type="spellEnd"/>
+            <w:r>
+              <w:rPr>
+                <w:highlight w:val="yellow"/>
+                <w:lang w:val="de-CH"/>
+              </w:rPr>
+              <w:t xml:space="preserve"> </w:t>
             </w:r>
             <w:proofErr w:type="spellStart"/>
             <w:r>
@@ -2819,12 +2829,14 @@
           <w:p>
             <w:pPr>
               <w:rPr>
-                <w:lang w:val="de-CH"/>
-              </w:rPr>
-            </w:pPr>
-            <w:proofErr w:type="spellStart"/>
-            <w:r>
-              <w:rPr>
+                <w:b/>
+                <w:lang w:val="de-CH"/>
+              </w:rPr>
+            </w:pPr>
+            <w:proofErr w:type="spellStart"/>
+            <w:r>
+              <w:rPr>
+                <w:b/>
                 <w:lang w:val="de-CH"/>
               </w:rPr>
               <w:t>get</w:t>
@@ -2939,12 +2951,14 @@
           <w:p>
             <w:pPr>
               <w:rPr>
-                <w:lang w:val="de-CH"/>
-              </w:rPr>
-            </w:pPr>
-            <w:proofErr w:type="spellStart"/>
-            <w:r>
-              <w:rPr>
+                <w:b/>
+                <w:lang w:val="de-CH"/>
+              </w:rPr>
+            </w:pPr>
+            <w:proofErr w:type="spellStart"/>
+            <w:r>
+              <w:rPr>
+                <w:b/>
                 <w:lang w:val="de-CH"/>
               </w:rPr>
               <w:t>get</w:t>
@@ -3004,6 +3018,8 @@
               </w:rPr>
               <w:t>token</w:t>
             </w:r>
+            <w:bookmarkStart w:id="0" w:name="_GoBack"/>
+            <w:bookmarkEnd w:id="0"/>
             <w:proofErr w:type="spellEnd"/>
           </w:p>
         </w:tc>
@@ -3676,7 +3692,6 @@
               <w:t>id</w:t>
             </w:r>
             <w:proofErr w:type="spellEnd"/>
-            <w:proofErr w:type="gramStart"/>
             <w:r>
               <w:rPr>
                 <w:lang w:val="de-CH"/>
@@ -3691,7 +3706,6 @@
               <w:t>token</w:t>
             </w:r>
             <w:proofErr w:type="spellEnd"/>
-            <w:proofErr w:type="gramEnd"/>
           </w:p>
         </w:tc>
         <w:tc>
@@ -3772,8 +3786,6 @@
               </w:rPr>
               <w:t>sort by “accepted” (null, true, false) and display “messagefromadmin”.</w:t>
             </w:r>
-            <w:bookmarkStart w:id="0" w:name="_GoBack"/>
-            <w:bookmarkEnd w:id="0"/>
           </w:p>
         </w:tc>
       </w:tr>
@@ -3812,16 +3824,8 @@
               <w:rPr>
                 <w:lang w:val="en-GB"/>
               </w:rPr>
-              <w:t>user/:id</w:t>
-            </w:r>
-            <w:proofErr w:type="gramStart"/>
-            <w:r>
-              <w:rPr>
-                <w:lang w:val="en-GB"/>
-              </w:rPr>
-              <w:t>/:token</w:t>
-            </w:r>
-            <w:proofErr w:type="gramEnd"/>
+              <w:t>user/:id/:token</w:t>
+            </w:r>
           </w:p>
         </w:tc>
         <w:tc>
@@ -3953,7 +3957,7 @@
 </file>
 
 <file path=word/styles.xml><?xml version="1.0" encoding="utf-8"?>
-<w:styles xmlns:mc="http://schemas.openxmlformats.org/markup-compatibility/2006" xmlns:r="http://schemas.openxmlformats.org/officeDocument/2006/relationships" xmlns:w="http://schemas.openxmlformats.org/wordprocessingml/2006/main" xmlns:w14="http://schemas.microsoft.com/office/word/2010/wordml" xmlns:w15="http://schemas.microsoft.com/office/word/2012/wordml" xmlns:w16cid="http://schemas.microsoft.com/office/word/2016/wordml/cid" xmlns:w16se="http://schemas.microsoft.com/office/word/2015/wordml/symex" mc:Ignorable="w14 w15 w16se w16cid">
+<w:styles xmlns:mc="http://schemas.openxmlformats.org/markup-compatibility/2006" xmlns:r="http://schemas.openxmlformats.org/officeDocument/2006/relationships" xmlns:w="http://schemas.openxmlformats.org/wordprocessingml/2006/main" xmlns:w14="http://schemas.microsoft.com/office/word/2010/wordml" mc:Ignorable="w14">
   <w:docDefaults>
     <w:rPrDefault>
       <w:rPr>
@@ -3969,382 +3973,353 @@
       </w:pPr>
     </w:pPrDefault>
   </w:docDefaults>
-  <w:latentStyles w:defLockedState="0" w:defUIPriority="99" w:defSemiHidden="0" w:defUnhideWhenUsed="0" w:defQFormat="0" w:count="375">
-    <w:lsdException w:name="Normal" w:uiPriority="0" w:qFormat="1"/>
-    <w:lsdException w:name="heading 1" w:uiPriority="9" w:qFormat="1"/>
-    <w:lsdException w:name="heading 2" w:semiHidden="1" w:uiPriority="9" w:unhideWhenUsed="1" w:qFormat="1"/>
-    <w:lsdException w:name="heading 3" w:semiHidden="1" w:uiPriority="9" w:unhideWhenUsed="1" w:qFormat="1"/>
-    <w:lsdException w:name="heading 4" w:semiHidden="1" w:uiPriority="9" w:unhideWhenUsed="1" w:qFormat="1"/>
-    <w:lsdException w:name="heading 5" w:semiHidden="1" w:uiPriority="9" w:unhideWhenUsed="1" w:qFormat="1"/>
-    <w:lsdException w:name="heading 6" w:semiHidden="1" w:uiPriority="9" w:unhideWhenUsed="1" w:qFormat="1"/>
-    <w:lsdException w:name="heading 7" w:semiHidden="1" w:uiPriority="9" w:unhideWhenUsed="1" w:qFormat="1"/>
-    <w:lsdException w:name="heading 8" w:semiHidden="1" w:uiPriority="9" w:unhideWhenUsed="1" w:qFormat="1"/>
-    <w:lsdException w:name="heading 9" w:semiHidden="1" w:uiPriority="9" w:unhideWhenUsed="1" w:qFormat="1"/>
-    <w:lsdException w:name="index 1" w:semiHidden="1" w:unhideWhenUsed="1"/>
-    <w:lsdException w:name="index 2" w:semiHidden="1" w:unhideWhenUsed="1"/>
-    <w:lsdException w:name="index 3" w:semiHidden="1" w:unhideWhenUsed="1"/>
-    <w:lsdException w:name="index 4" w:semiHidden="1" w:unhideWhenUsed="1"/>
-    <w:lsdException w:name="index 5" w:semiHidden="1" w:unhideWhenUsed="1"/>
-    <w:lsdException w:name="index 6" w:semiHidden="1" w:unhideWhenUsed="1"/>
-    <w:lsdException w:name="index 7" w:semiHidden="1" w:unhideWhenUsed="1"/>
-    <w:lsdException w:name="index 8" w:semiHidden="1" w:unhideWhenUsed="1"/>
-    <w:lsdException w:name="index 9" w:semiHidden="1" w:unhideWhenUsed="1"/>
-    <w:lsdException w:name="toc 1" w:semiHidden="1" w:uiPriority="39" w:unhideWhenUsed="1"/>
-    <w:lsdException w:name="toc 2" w:semiHidden="1" w:uiPriority="39" w:unhideWhenUsed="1"/>
-    <w:lsdException w:name="toc 3" w:semiHidden="1" w:uiPriority="39" w:unhideWhenUsed="1"/>
-    <w:lsdException w:name="toc 4" w:semiHidden="1" w:uiPriority="39" w:unhideWhenUsed="1"/>
-    <w:lsdException w:name="toc 5" w:semiHidden="1" w:uiPriority="39" w:unhideWhenUsed="1"/>
-    <w:lsdException w:name="toc 6" w:semiHidden="1" w:uiPriority="39" w:unhideWhenUsed="1"/>
-    <w:lsdException w:name="toc 7" w:semiHidden="1" w:uiPriority="39" w:unhideWhenUsed="1"/>
-    <w:lsdException w:name="toc 8" w:semiHidden="1" w:uiPriority="39" w:unhideWhenUsed="1"/>
-    <w:lsdException w:name="toc 9" w:semiHidden="1" w:uiPriority="39" w:unhideWhenUsed="1"/>
-    <w:lsdException w:name="Normal Indent" w:semiHidden="1" w:unhideWhenUsed="1"/>
-    <w:lsdException w:name="footnote text" w:semiHidden="1" w:unhideWhenUsed="1"/>
-    <w:lsdException w:name="annotation text" w:semiHidden="1" w:unhideWhenUsed="1"/>
-    <w:lsdException w:name="header" w:semiHidden="1" w:unhideWhenUsed="1"/>
-    <w:lsdException w:name="footer" w:semiHidden="1" w:unhideWhenUsed="1"/>
-    <w:lsdException w:name="index heading" w:semiHidden="1" w:unhideWhenUsed="1"/>
-    <w:lsdException w:name="caption" w:semiHidden="1" w:uiPriority="35" w:unhideWhenUsed="1" w:qFormat="1"/>
-    <w:lsdException w:name="table of figures" w:semiHidden="1" w:unhideWhenUsed="1"/>
-    <w:lsdException w:name="envelope address" w:semiHidden="1" w:unhideWhenUsed="1"/>
-    <w:lsdException w:name="envelope return" w:semiHidden="1" w:unhideWhenUsed="1"/>
-    <w:lsdException w:name="footnote reference" w:semiHidden="1" w:unhideWhenUsed="1"/>
-    <w:lsdException w:name="annotation reference" w:semiHidden="1" w:unhideWhenUsed="1"/>
-    <w:lsdException w:name="line number" w:semiHidden="1" w:unhideWhenUsed="1"/>
-    <w:lsdException w:name="page number" w:semiHidden="1" w:unhideWhenUsed="1"/>
-    <w:lsdException w:name="endnote reference" w:semiHidden="1" w:unhideWhenUsed="1"/>
-    <w:lsdException w:name="endnote text" w:semiHidden="1" w:unhideWhenUsed="1"/>
-    <w:lsdException w:name="table of authorities" w:semiHidden="1" w:unhideWhenUsed="1"/>
-    <w:lsdException w:name="macro" w:semiHidden="1" w:unhideWhenUsed="1"/>
-    <w:lsdException w:name="toa heading" w:semiHidden="1" w:unhideWhenUsed="1"/>
-    <w:lsdException w:name="List" w:semiHidden="1" w:unhideWhenUsed="1"/>
-    <w:lsdException w:name="List Bullet" w:semiHidden="1" w:unhideWhenUsed="1"/>
-    <w:lsdException w:name="List Number" w:semiHidden="1" w:unhideWhenUsed="1"/>
-    <w:lsdException w:name="List 2" w:semiHidden="1" w:unhideWhenUsed="1"/>
-    <w:lsdException w:name="List 3" w:semiHidden="1" w:unhideWhenUsed="1"/>
-    <w:lsdException w:name="List 4" w:semiHidden="1" w:unhideWhenUsed="1"/>
-    <w:lsdException w:name="List 5" w:semiHidden="1" w:unhideWhenUsed="1"/>
-    <w:lsdException w:name="List Bullet 2" w:semiHidden="1" w:unhideWhenUsed="1"/>
-    <w:lsdException w:name="List Bullet 3" w:semiHidden="1" w:unhideWhenUsed="1"/>
-    <w:lsdException w:name="List Bullet 4" w:semiHidden="1" w:unhideWhenUsed="1"/>
-    <w:lsdException w:name="List Bullet 5" w:semiHidden="1" w:unhideWhenUsed="1"/>
-    <w:lsdException w:name="List Number 2" w:semiHidden="1" w:unhideWhenUsed="1"/>
-    <w:lsdException w:name="List Number 3" w:semiHidden="1" w:unhideWhenUsed="1"/>
-    <w:lsdException w:name="List Number 4" w:semiHidden="1" w:unhideWhenUsed="1"/>
-    <w:lsdException w:name="List Number 5" w:semiHidden="1" w:unhideWhenUsed="1"/>
-    <w:lsdException w:name="Title" w:uiPriority="10" w:qFormat="1"/>
-    <w:lsdException w:name="Closing" w:semiHidden="1" w:unhideWhenUsed="1"/>
-    <w:lsdException w:name="Signature" w:semiHidden="1" w:unhideWhenUsed="1"/>
-    <w:lsdException w:name="Default Paragraph Font" w:semiHidden="1" w:uiPriority="1" w:unhideWhenUsed="1"/>
-    <w:lsdException w:name="Body Text" w:semiHidden="1" w:unhideWhenUsed="1"/>
-    <w:lsdException w:name="Body Text Indent" w:semiHidden="1" w:unhideWhenUsed="1"/>
-    <w:lsdException w:name="List Continue" w:semiHidden="1" w:unhideWhenUsed="1"/>
-    <w:lsdException w:name="List Continue 2" w:semiHidden="1" w:unhideWhenUsed="1"/>
-    <w:lsdException w:name="List Continue 3" w:semiHidden="1" w:unhideWhenUsed="1"/>
-    <w:lsdException w:name="List Continue 4" w:semiHidden="1" w:unhideWhenUsed="1"/>
-    <w:lsdException w:name="List Continue 5" w:semiHidden="1" w:unhideWhenUsed="1"/>
-    <w:lsdException w:name="Message Header" w:semiHidden="1" w:unhideWhenUsed="1"/>
-    <w:lsdException w:name="Subtitle" w:uiPriority="11" w:qFormat="1"/>
-    <w:lsdException w:name="Salutation" w:semiHidden="1" w:unhideWhenUsed="1"/>
-    <w:lsdException w:name="Date" w:semiHidden="1" w:unhideWhenUsed="1"/>
-    <w:lsdException w:name="Body Text First Indent" w:semiHidden="1" w:unhideWhenUsed="1"/>
-    <w:lsdException w:name="Body Text First Indent 2" w:semiHidden="1" w:unhideWhenUsed="1"/>
-    <w:lsdException w:name="Note Heading" w:semiHidden="1" w:unhideWhenUsed="1"/>
-    <w:lsdException w:name="Body Text 2" w:semiHidden="1" w:unhideWhenUsed="1"/>
-    <w:lsdException w:name="Body Text 3" w:semiHidden="1" w:unhideWhenUsed="1"/>
-    <w:lsdException w:name="Body Text Indent 2" w:semiHidden="1" w:unhideWhenUsed="1"/>
-    <w:lsdException w:name="Body Text Indent 3" w:semiHidden="1" w:unhideWhenUsed="1"/>
-    <w:lsdException w:name="Block Text" w:semiHidden="1" w:unhideWhenUsed="1"/>
-    <w:lsdException w:name="Hyperlink" w:semiHidden="1" w:unhideWhenUsed="1"/>
-    <w:lsdException w:name="FollowedHyperlink" w:semiHidden="1" w:unhideWhenUsed="1"/>
-    <w:lsdException w:name="Strong" w:uiPriority="22" w:qFormat="1"/>
-    <w:lsdException w:name="Emphasis" w:uiPriority="20" w:qFormat="1"/>
-    <w:lsdException w:name="Document Map" w:semiHidden="1" w:unhideWhenUsed="1"/>
-    <w:lsdException w:name="Plain Text" w:semiHidden="1" w:unhideWhenUsed="1"/>
-    <w:lsdException w:name="E-mail Signature" w:semiHidden="1" w:unhideWhenUsed="1"/>
-    <w:lsdException w:name="HTML Top of Form" w:semiHidden="1" w:unhideWhenUsed="1"/>
-    <w:lsdException w:name="HTML Bottom of Form" w:semiHidden="1" w:unhideWhenUsed="1"/>
-    <w:lsdException w:name="Normal (Web)" w:semiHidden="1" w:unhideWhenUsed="1"/>
-    <w:lsdException w:name="HTML Acronym" w:semiHidden="1" w:unhideWhenUsed="1"/>
-    <w:lsdException w:name="HTML Address" w:semiHidden="1" w:unhideWhenUsed="1"/>
-    <w:lsdException w:name="HTML Cite" w:semiHidden="1" w:unhideWhenUsed="1"/>
-    <w:lsdException w:name="HTML Code" w:semiHidden="1" w:unhideWhenUsed="1"/>
-    <w:lsdException w:name="HTML Definition" w:semiHidden="1" w:unhideWhenUsed="1"/>
-    <w:lsdException w:name="HTML Keyboard" w:semiHidden="1" w:unhideWhenUsed="1"/>
-    <w:lsdException w:name="HTML Preformatted" w:semiHidden="1" w:unhideWhenUsed="1"/>
-    <w:lsdException w:name="HTML Sample" w:semiHidden="1" w:unhideWhenUsed="1"/>
-    <w:lsdException w:name="HTML Typewriter" w:semiHidden="1" w:unhideWhenUsed="1"/>
-    <w:lsdException w:name="HTML Variable" w:semiHidden="1" w:unhideWhenUsed="1"/>
-    <w:lsdException w:name="Normal Table" w:semiHidden="1" w:unhideWhenUsed="1"/>
-    <w:lsdException w:name="annotation subject" w:semiHidden="1" w:unhideWhenUsed="1"/>
-    <w:lsdException w:name="No List" w:semiHidden="1" w:unhideWhenUsed="1"/>
-    <w:lsdException w:name="Outline List 1" w:semiHidden="1" w:unhideWhenUsed="1"/>
-    <w:lsdException w:name="Outline List 2" w:semiHidden="1" w:unhideWhenUsed="1"/>
-    <w:lsdException w:name="Outline List 3" w:semiHidden="1" w:unhideWhenUsed="1"/>
-    <w:lsdException w:name="Table Simple 1" w:semiHidden="1" w:unhideWhenUsed="1"/>
-    <w:lsdException w:name="Table Simple 2" w:semiHidden="1" w:unhideWhenUsed="1"/>
-    <w:lsdException w:name="Table Simple 3" w:semiHidden="1" w:unhideWhenUsed="1"/>
-    <w:lsdException w:name="Table Classic 1" w:semiHidden="1" w:unhideWhenUsed="1"/>
-    <w:lsdException w:name="Table Classic 2" w:semiHidden="1" w:unhideWhenUsed="1"/>
-    <w:lsdException w:name="Table Classic 3" w:semiHidden="1" w:unhideWhenUsed="1"/>
-    <w:lsdException w:name="Table Classic 4" w:semiHidden="1" w:unhideWhenUsed="1"/>
-    <w:lsdException w:name="Table Colorful 1" w:semiHidden="1" w:unhideWhenUsed="1"/>
-    <w:lsdException w:name="Table Colorful 2" w:semiHidden="1" w:unhideWhenUsed="1"/>
-    <w:lsdException w:name="Table Colorful 3" w:semiHidden="1" w:unhideWhenUsed="1"/>
-    <w:lsdException w:name="Table Columns 1" w:semiHidden="1" w:unhideWhenUsed="1"/>
-    <w:lsdException w:name="Table Columns 2" w:semiHidden="1" w:unhideWhenUsed="1"/>
-    <w:lsdException w:name="Table Columns 3" w:semiHidden="1" w:unhideWhenUsed="1"/>
-    <w:lsdException w:name="Table Columns 4" w:semiHidden="1" w:unhideWhenUsed="1"/>
-    <w:lsdException w:name="Table Columns 5" w:semiHidden="1" w:unhideWhenUsed="1"/>
-    <w:lsdException w:name="Table Grid 1" w:semiHidden="1" w:unhideWhenUsed="1"/>
-    <w:lsdException w:name="Table Grid 2" w:semiHidden="1" w:unhideWhenUsed="1"/>
-    <w:lsdException w:name="Table Grid 3" w:semiHidden="1" w:unhideWhenUsed="1"/>
-    <w:lsdException w:name="Table Grid 4" w:semiHidden="1" w:unhideWhenUsed="1"/>
-    <w:lsdException w:name="Table Grid 5" w:semiHidden="1" w:unhideWhenUsed="1"/>
-    <w:lsdException w:name="Table Grid 6" w:semiHidden="1" w:unhideWhenUsed="1"/>
-    <w:lsdException w:name="Table Grid 7" w:semiHidden="1" w:unhideWhenUsed="1"/>
-    <w:lsdException w:name="Table Grid 8" w:semiHidden="1" w:unhideWhenUsed="1"/>
-    <w:lsdException w:name="Table List 1" w:semiHidden="1" w:unhideWhenUsed="1"/>
-    <w:lsdException w:name="Table List 2" w:semiHidden="1" w:unhideWhenUsed="1"/>
-    <w:lsdException w:name="Table List 3" w:semiHidden="1" w:unhideWhenUsed="1"/>
-    <w:lsdException w:name="Table List 4" w:semiHidden="1" w:unhideWhenUsed="1"/>
-    <w:lsdException w:name="Table List 5" w:semiHidden="1" w:unhideWhenUsed="1"/>
-    <w:lsdException w:name="Table List 6" w:semiHidden="1" w:unhideWhenUsed="1"/>
-    <w:lsdException w:name="Table List 7" w:semiHidden="1" w:unhideWhenUsed="1"/>
-    <w:lsdException w:name="Table List 8" w:semiHidden="1" w:unhideWhenUsed="1"/>
-    <w:lsdException w:name="Table 3D effects 1" w:semiHidden="1" w:unhideWhenUsed="1"/>
-    <w:lsdException w:name="Table 3D effects 2" w:semiHidden="1" w:unhideWhenUsed="1"/>
-    <w:lsdException w:name="Table 3D effects 3" w:semiHidden="1" w:unhideWhenUsed="1"/>
-    <w:lsdException w:name="Table Contemporary" w:semiHidden="1" w:unhideWhenUsed="1"/>
-    <w:lsdException w:name="Table Elegant" w:semiHidden="1" w:unhideWhenUsed="1"/>
-    <w:lsdException w:name="Table Professional" w:semiHidden="1" w:unhideWhenUsed="1"/>
-    <w:lsdException w:name="Table Subtle 1" w:semiHidden="1" w:unhideWhenUsed="1"/>
-    <w:lsdException w:name="Table Subtle 2" w:semiHidden="1" w:unhideWhenUsed="1"/>
-    <w:lsdException w:name="Table Web 1" w:semiHidden="1" w:unhideWhenUsed="1"/>
-    <w:lsdException w:name="Table Web 2" w:semiHidden="1" w:unhideWhenUsed="1"/>
-    <w:lsdException w:name="Table Web 3" w:semiHidden="1" w:unhideWhenUsed="1"/>
-    <w:lsdException w:name="Balloon Text" w:semiHidden="1" w:unhideWhenUsed="1"/>
-    <w:lsdException w:name="Table Grid" w:uiPriority="39"/>
-    <w:lsdException w:name="Table Theme" w:semiHidden="1" w:unhideWhenUsed="1"/>
-    <w:lsdException w:name="Placeholder Text" w:semiHidden="1"/>
-    <w:lsdException w:name="No Spacing" w:uiPriority="1" w:qFormat="1"/>
-    <w:lsdException w:name="Light Shading" w:uiPriority="60"/>
-    <w:lsdException w:name="Light List" w:uiPriority="61"/>
-    <w:lsdException w:name="Light Grid" w:uiPriority="62"/>
-    <w:lsdException w:name="Medium Shading 1" w:uiPriority="63"/>
-    <w:lsdException w:name="Medium Shading 2" w:uiPriority="64"/>
-    <w:lsdException w:name="Medium List 1" w:uiPriority="65"/>
-    <w:lsdException w:name="Medium List 2" w:uiPriority="66"/>
-    <w:lsdException w:name="Medium Grid 1" w:uiPriority="67"/>
-    <w:lsdException w:name="Medium Grid 2" w:uiPriority="68"/>
-    <w:lsdException w:name="Medium Grid 3" w:uiPriority="69"/>
-    <w:lsdException w:name="Dark List" w:uiPriority="70"/>
-    <w:lsdException w:name="Colorful Shading" w:uiPriority="71"/>
-    <w:lsdException w:name="Colorful List" w:uiPriority="72"/>
-    <w:lsdException w:name="Colorful Grid" w:uiPriority="73"/>
-    <w:lsdException w:name="Light Shading Accent 1" w:uiPriority="60"/>
-    <w:lsdException w:name="Light List Accent 1" w:uiPriority="61"/>
-    <w:lsdException w:name="Light Grid Accent 1" w:uiPriority="62"/>
-    <w:lsdException w:name="Medium Shading 1 Accent 1" w:uiPriority="63"/>
-    <w:lsdException w:name="Medium Shading 2 Accent 1" w:uiPriority="64"/>
-    <w:lsdException w:name="Medium List 1 Accent 1" w:uiPriority="65"/>
-    <w:lsdException w:name="Revision" w:semiHidden="1"/>
-    <w:lsdException w:name="List Paragraph" w:uiPriority="34" w:qFormat="1"/>
-    <w:lsdException w:name="Quote" w:uiPriority="29" w:qFormat="1"/>
-    <w:lsdException w:name="Intense Quote" w:uiPriority="30" w:qFormat="1"/>
-    <w:lsdException w:name="Medium List 2 Accent 1" w:uiPriority="66"/>
-    <w:lsdException w:name="Medium Grid 1 Accent 1" w:uiPriority="67"/>
-    <w:lsdException w:name="Medium Grid 2 Accent 1" w:uiPriority="68"/>
-    <w:lsdException w:name="Medium Grid 3 Accent 1" w:uiPriority="69"/>
-    <w:lsdException w:name="Dark List Accent 1" w:uiPriority="70"/>
-    <w:lsdException w:name="Colorful Shading Accent 1" w:uiPriority="71"/>
-    <w:lsdException w:name="Colorful List Accent 1" w:uiPriority="72"/>
-    <w:lsdException w:name="Colorful Grid Accent 1" w:uiPriority="73"/>
-    <w:lsdException w:name="Light Shading Accent 2" w:uiPriority="60"/>
-    <w:lsdException w:name="Light List Accent 2" w:uiPriority="61"/>
-    <w:lsdException w:name="Light Grid Accent 2" w:uiPriority="62"/>
-    <w:lsdException w:name="Medium Shading 1 Accent 2" w:uiPriority="63"/>
-    <w:lsdException w:name="Medium Shading 2 Accent 2" w:uiPriority="64"/>
-    <w:lsdException w:name="Medium List 1 Accent 2" w:uiPriority="65"/>
-    <w:lsdException w:name="Medium List 2 Accent 2" w:uiPriority="66"/>
-    <w:lsdException w:name="Medium Grid 1 Accent 2" w:uiPriority="67"/>
-    <w:lsdException w:name="Medium Grid 2 Accent 2" w:uiPriority="68"/>
-    <w:lsdException w:name="Medium Grid 3 Accent 2" w:uiPriority="69"/>
-    <w:lsdException w:name="Dark List Accent 2" w:uiPriority="70"/>
-    <w:lsdException w:name="Colorful Shading Accent 2" w:uiPriority="71"/>
-    <w:lsdException w:name="Colorful List Accent 2" w:uiPriority="72"/>
-    <w:lsdException w:name="Colorful Grid Accent 2" w:uiPriority="73"/>
-    <w:lsdException w:name="Light Shading Accent 3" w:uiPriority="60"/>
-    <w:lsdException w:name="Light List Accent 3" w:uiPriority="61"/>
-    <w:lsdException w:name="Light Grid Accent 3" w:uiPriority="62"/>
-    <w:lsdException w:name="Medium Shading 1 Accent 3" w:uiPriority="63"/>
-    <w:lsdException w:name="Medium Shading 2 Accent 3" w:uiPriority="64"/>
-    <w:lsdException w:name="Medium List 1 Accent 3" w:uiPriority="65"/>
-    <w:lsdException w:name="Medium List 2 Accent 3" w:uiPriority="66"/>
-    <w:lsdException w:name="Medium Grid 1 Accent 3" w:uiPriority="67"/>
-    <w:lsdException w:name="Medium Grid 2 Accent 3" w:uiPriority="68"/>
-    <w:lsdException w:name="Medium Grid 3 Accent 3" w:uiPriority="69"/>
-    <w:lsdException w:name="Dark List Accent 3" w:uiPriority="70"/>
-    <w:lsdException w:name="Colorful Shading Accent 3" w:uiPriority="71"/>
-    <w:lsdException w:name="Colorful List Accent 3" w:uiPriority="72"/>
-    <w:lsdException w:name="Colorful Grid Accent 3" w:uiPriority="73"/>
-    <w:lsdException w:name="Light Shading Accent 4" w:uiPriority="60"/>
-    <w:lsdException w:name="Light List Accent 4" w:uiPriority="61"/>
-    <w:lsdException w:name="Light Grid Accent 4" w:uiPriority="62"/>
-    <w:lsdException w:name="Medium Shading 1 Accent 4" w:uiPriority="63"/>
-    <w:lsdException w:name="Medium Shading 2 Accent 4" w:uiPriority="64"/>
-    <w:lsdException w:name="Medium List 1 Accent 4" w:uiPriority="65"/>
-    <w:lsdException w:name="Medium List 2 Accent 4" w:uiPriority="66"/>
-    <w:lsdException w:name="Medium Grid 1 Accent 4" w:uiPriority="67"/>
-    <w:lsdException w:name="Medium Grid 2 Accent 4" w:uiPriority="68"/>
-    <w:lsdException w:name="Medium Grid 3 Accent 4" w:uiPriority="69"/>
-    <w:lsdException w:name="Dark List Accent 4" w:uiPriority="70"/>
-    <w:lsdException w:name="Colorful Shading Accent 4" w:uiPriority="71"/>
-    <w:lsdException w:name="Colorful List Accent 4" w:uiPriority="72"/>
-    <w:lsdException w:name="Colorful Grid Accent 4" w:uiPriority="73"/>
-    <w:lsdException w:name="Light Shading Accent 5" w:uiPriority="60"/>
-    <w:lsdException w:name="Light List Accent 5" w:uiPriority="61"/>
-    <w:lsdException w:name="Light Grid Accent 5" w:uiPriority="62"/>
-    <w:lsdException w:name="Medium Shading 1 Accent 5" w:uiPriority="63"/>
-    <w:lsdException w:name="Medium Shading 2 Accent 5" w:uiPriority="64"/>
-    <w:lsdException w:name="Medium List 1 Accent 5" w:uiPriority="65"/>
-    <w:lsdException w:name="Medium List 2 Accent 5" w:uiPriority="66"/>
-    <w:lsdException w:name="Medium Grid 1 Accent 5" w:uiPriority="67"/>
-    <w:lsdException w:name="Medium Grid 2 Accent 5" w:uiPriority="68"/>
-    <w:lsdException w:name="Medium Grid 3 Accent 5" w:uiPriority="69"/>
-    <w:lsdException w:name="Dark List Accent 5" w:uiPriority="70"/>
-    <w:lsdException w:name="Colorful Shading Accent 5" w:uiPriority="71"/>
-    <w:lsdException w:name="Colorful List Accent 5" w:uiPriority="72"/>
-    <w:lsdException w:name="Colorful Grid Accent 5" w:uiPriority="73"/>
-    <w:lsdException w:name="Light Shading Accent 6" w:uiPriority="60"/>
-    <w:lsdException w:name="Light List Accent 6" w:uiPriority="61"/>
-    <w:lsdException w:name="Light Grid Accent 6" w:uiPriority="62"/>
-    <w:lsdException w:name="Medium Shading 1 Accent 6" w:uiPriority="63"/>
-    <w:lsdException w:name="Medium Shading 2 Accent 6" w:uiPriority="64"/>
-    <w:lsdException w:name="Medium List 1 Accent 6" w:uiPriority="65"/>
-    <w:lsdException w:name="Medium List 2 Accent 6" w:uiPriority="66"/>
-    <w:lsdException w:name="Medium Grid 1 Accent 6" w:uiPriority="67"/>
-    <w:lsdException w:name="Medium Grid 2 Accent 6" w:uiPriority="68"/>
-    <w:lsdException w:name="Medium Grid 3 Accent 6" w:uiPriority="69"/>
-    <w:lsdException w:name="Dark List Accent 6" w:uiPriority="70"/>
-    <w:lsdException w:name="Colorful Shading Accent 6" w:uiPriority="71"/>
-    <w:lsdException w:name="Colorful List Accent 6" w:uiPriority="72"/>
-    <w:lsdException w:name="Colorful Grid Accent 6" w:uiPriority="73"/>
-    <w:lsdException w:name="Subtle Emphasis" w:uiPriority="19" w:qFormat="1"/>
-    <w:lsdException w:name="Intense Emphasis" w:uiPriority="21" w:qFormat="1"/>
-    <w:lsdException w:name="Subtle Reference" w:uiPriority="31" w:qFormat="1"/>
-    <w:lsdException w:name="Intense Reference" w:uiPriority="32" w:qFormat="1"/>
-    <w:lsdException w:name="Book Title" w:uiPriority="33" w:qFormat="1"/>
-    <w:lsdException w:name="Bibliography" w:semiHidden="1" w:uiPriority="37" w:unhideWhenUsed="1"/>
-    <w:lsdException w:name="TOC Heading" w:semiHidden="1" w:uiPriority="39" w:unhideWhenUsed="1" w:qFormat="1"/>
-    <w:lsdException w:name="Plain Table 1" w:uiPriority="41"/>
-    <w:lsdException w:name="Plain Table 2" w:uiPriority="42"/>
-    <w:lsdException w:name="Plain Table 3" w:uiPriority="43"/>
-    <w:lsdException w:name="Plain Table 4" w:uiPriority="44"/>
-    <w:lsdException w:name="Plain Table 5" w:uiPriority="45"/>
-    <w:lsdException w:name="Grid Table Light" w:uiPriority="40"/>
-    <w:lsdException w:name="Grid Table 1 Light" w:uiPriority="46"/>
-    <w:lsdException w:name="Grid Table 2" w:uiPriority="47"/>
-    <w:lsdException w:name="Grid Table 3" w:uiPriority="48"/>
-    <w:lsdException w:name="Grid Table 4" w:uiPriority="49"/>
-    <w:lsdException w:name="Grid Table 5 Dark" w:uiPriority="50"/>
-    <w:lsdException w:name="Grid Table 6 Colorful" w:uiPriority="51"/>
-    <w:lsdException w:name="Grid Table 7 Colorful" w:uiPriority="52"/>
-    <w:lsdException w:name="Grid Table 1 Light Accent 1" w:uiPriority="46"/>
-    <w:lsdException w:name="Grid Table 2 Accent 1" w:uiPriority="47"/>
-    <w:lsdException w:name="Grid Table 3 Accent 1" w:uiPriority="48"/>
-    <w:lsdException w:name="Grid Table 4 Accent 1" w:uiPriority="49"/>
-    <w:lsdException w:name="Grid Table 5 Dark Accent 1" w:uiPriority="50"/>
-    <w:lsdException w:name="Grid Table 6 Colorful Accent 1" w:uiPriority="51"/>
-    <w:lsdException w:name="Grid Table 7 Colorful Accent 1" w:uiPriority="52"/>
-    <w:lsdException w:name="Grid Table 1 Light Accent 2" w:uiPriority="46"/>
-    <w:lsdException w:name="Grid Table 2 Accent 2" w:uiPriority="47"/>
-    <w:lsdException w:name="Grid Table 3 Accent 2" w:uiPriority="48"/>
-    <w:lsdException w:name="Grid Table 4 Accent 2" w:uiPriority="49"/>
-    <w:lsdException w:name="Grid Table 5 Dark Accent 2" w:uiPriority="50"/>
-    <w:lsdException w:name="Grid Table 6 Colorful Accent 2" w:uiPriority="51"/>
-    <w:lsdException w:name="Grid Table 7 Colorful Accent 2" w:uiPriority="52"/>
-    <w:lsdException w:name="Grid Table 1 Light Accent 3" w:uiPriority="46"/>
-    <w:lsdException w:name="Grid Table 2 Accent 3" w:uiPriority="47"/>
-    <w:lsdException w:name="Grid Table 3 Accent 3" w:uiPriority="48"/>
-    <w:lsdException w:name="Grid Table 4 Accent 3" w:uiPriority="49"/>
-    <w:lsdException w:name="Grid Table 5 Dark Accent 3" w:uiPriority="50"/>
-    <w:lsdException w:name="Grid Table 6 Colorful Accent 3" w:uiPriority="51"/>
-    <w:lsdException w:name="Grid Table 7 Colorful Accent 3" w:uiPriority="52"/>
-    <w:lsdException w:name="Grid Table 1 Light Accent 4" w:uiPriority="46"/>
-    <w:lsdException w:name="Grid Table 2 Accent 4" w:uiPriority="47"/>
-    <w:lsdException w:name="Grid Table 3 Accent 4" w:uiPriority="48"/>
-    <w:lsdException w:name="Grid Table 4 Accent 4" w:uiPriority="49"/>
-    <w:lsdException w:name="Grid Table 5 Dark Accent 4" w:uiPriority="50"/>
-    <w:lsdException w:name="Grid Table 6 Colorful Accent 4" w:uiPriority="51"/>
-    <w:lsdException w:name="Grid Table 7 Colorful Accent 4" w:uiPriority="52"/>
-    <w:lsdException w:name="Grid Table 1 Light Accent 5" w:uiPriority="46"/>
-    <w:lsdException w:name="Grid Table 2 Accent 5" w:uiPriority="47"/>
-    <w:lsdException w:name="Grid Table 3 Accent 5" w:uiPriority="48"/>
-    <w:lsdException w:name="Grid Table 4 Accent 5" w:uiPriority="49"/>
-    <w:lsdException w:name="Grid Table 5 Dark Accent 5" w:uiPriority="50"/>
-    <w:lsdException w:name="Grid Table 6 Colorful Accent 5" w:uiPriority="51"/>
-    <w:lsdException w:name="Grid Table 7 Colorful Accent 5" w:uiPriority="52"/>
-    <w:lsdException w:name="Grid Table 1 Light Accent 6" w:uiPriority="46"/>
-    <w:lsdException w:name="Grid Table 2 Accent 6" w:uiPriority="47"/>
-    <w:lsdException w:name="Grid Table 3 Accent 6" w:uiPriority="48"/>
-    <w:lsdException w:name="Grid Table 4 Accent 6" w:uiPriority="49"/>
-    <w:lsdException w:name="Grid Table 5 Dark Accent 6" w:uiPriority="50"/>
-    <w:lsdException w:name="Grid Table 6 Colorful Accent 6" w:uiPriority="51"/>
-    <w:lsdException w:name="Grid Table 7 Colorful Accent 6" w:uiPriority="52"/>
-    <w:lsdException w:name="List Table 1 Light" w:uiPriority="46"/>
-    <w:lsdException w:name="List Table 2" w:uiPriority="47"/>
-    <w:lsdException w:name="List Table 3" w:uiPriority="48"/>
-    <w:lsdException w:name="List Table 4" w:uiPriority="49"/>
-    <w:lsdException w:name="List Table 5 Dark" w:uiPriority="50"/>
-    <w:lsdException w:name="List Table 6 Colorful" w:uiPriority="51"/>
-    <w:lsdException w:name="List Table 7 Colorful" w:uiPriority="52"/>
-    <w:lsdException w:name="List Table 1 Light Accent 1" w:uiPriority="46"/>
-    <w:lsdException w:name="List Table 2 Accent 1" w:uiPriority="47"/>
-    <w:lsdException w:name="List Table 3 Accent 1" w:uiPriority="48"/>
-    <w:lsdException w:name="List Table 4 Accent 1" w:uiPriority="49"/>
-    <w:lsdException w:name="List Table 5 Dark Accent 1" w:uiPriority="50"/>
-    <w:lsdException w:name="List Table 6 Colorful Accent 1" w:uiPriority="51"/>
-    <w:lsdException w:name="List Table 7 Colorful Accent 1" w:uiPriority="52"/>
-    <w:lsdException w:name="List Table 1 Light Accent 2" w:uiPriority="46"/>
-    <w:lsdException w:name="List Table 2 Accent 2" w:uiPriority="47"/>
-    <w:lsdException w:name="List Table 3 Accent 2" w:uiPriority="48"/>
-    <w:lsdException w:name="List Table 4 Accent 2" w:uiPriority="49"/>
-    <w:lsdException w:name="List Table 5 Dark Accent 2" w:uiPriority="50"/>
-    <w:lsdException w:name="List Table 6 Colorful Accent 2" w:uiPriority="51"/>
-    <w:lsdException w:name="List Table 7 Colorful Accent 2" w:uiPriority="52"/>
-    <w:lsdException w:name="List Table 1 Light Accent 3" w:uiPriority="46"/>
-    <w:lsdException w:name="List Table 2 Accent 3" w:uiPriority="47"/>
-    <w:lsdException w:name="List Table 3 Accent 3" w:uiPriority="48"/>
-    <w:lsdException w:name="List Table 4 Accent 3" w:uiPriority="49"/>
-    <w:lsdException w:name="List Table 5 Dark Accent 3" w:uiPriority="50"/>
-    <w:lsdException w:name="List Table 6 Colorful Accent 3" w:uiPriority="51"/>
-    <w:lsdException w:name="List Table 7 Colorful Accent 3" w:uiPriority="52"/>
-    <w:lsdException w:name="List Table 1 Light Accent 4" w:uiPriority="46"/>
-    <w:lsdException w:name="List Table 2 Accent 4" w:uiPriority="47"/>
-    <w:lsdException w:name="List Table 3 Accent 4" w:uiPriority="48"/>
-    <w:lsdException w:name="List Table 4 Accent 4" w:uiPriority="49"/>
-    <w:lsdException w:name="List Table 5 Dark Accent 4" w:uiPriority="50"/>
-    <w:lsdException w:name="List Table 6 Colorful Accent 4" w:uiPriority="51"/>
-    <w:lsdException w:name="List Table 7 Colorful Accent 4" w:uiPriority="52"/>
-    <w:lsdException w:name="List Table 1 Light Accent 5" w:uiPriority="46"/>
-    <w:lsdException w:name="List Table 2 Accent 5" w:uiPriority="47"/>
-    <w:lsdException w:name="List Table 3 Accent 5" w:uiPriority="48"/>
-    <w:lsdException w:name="List Table 4 Accent 5" w:uiPriority="49"/>
-    <w:lsdException w:name="List Table 5 Dark Accent 5" w:uiPriority="50"/>
-    <w:lsdException w:name="List Table 6 Colorful Accent 5" w:uiPriority="51"/>
-    <w:lsdException w:name="List Table 7 Colorful Accent 5" w:uiPriority="52"/>
-    <w:lsdException w:name="List Table 1 Light Accent 6" w:uiPriority="46"/>
-    <w:lsdException w:name="List Table 2 Accent 6" w:uiPriority="47"/>
-    <w:lsdException w:name="List Table 3 Accent 6" w:uiPriority="48"/>
-    <w:lsdException w:name="List Table 4 Accent 6" w:uiPriority="49"/>
-    <w:lsdException w:name="List Table 5 Dark Accent 6" w:uiPriority="50"/>
-    <w:lsdException w:name="List Table 6 Colorful Accent 6" w:uiPriority="51"/>
-    <w:lsdException w:name="List Table 7 Colorful Accent 6" w:uiPriority="52"/>
-    <w:lsdException w:name="Mention" w:semiHidden="1" w:unhideWhenUsed="1"/>
-    <w:lsdException w:name="Smart Hyperlink" w:semiHidden="1" w:unhideWhenUsed="1"/>
-    <w:lsdException w:name="Hashtag" w:semiHidden="1" w:unhideWhenUsed="1"/>
-    <w:lsdException w:name="Unresolved Mention" w:semiHidden="1" w:unhideWhenUsed="1"/>
+  <w:latentStyles w:defLockedState="0" w:defUIPriority="99" w:defSemiHidden="1" w:defUnhideWhenUsed="1" w:defQFormat="0" w:count="267">
+    <w:lsdException w:name="Normal" w:semiHidden="0" w:uiPriority="0" w:unhideWhenUsed="0" w:qFormat="1"/>
+    <w:lsdException w:name="heading 1" w:semiHidden="0" w:uiPriority="9" w:unhideWhenUsed="0" w:qFormat="1"/>
+    <w:lsdException w:name="heading 2" w:uiPriority="9" w:qFormat="1"/>
+    <w:lsdException w:name="heading 3" w:uiPriority="9" w:qFormat="1"/>
+    <w:lsdException w:name="heading 4" w:uiPriority="9" w:qFormat="1"/>
+    <w:lsdException w:name="heading 5" w:uiPriority="9" w:qFormat="1"/>
+    <w:lsdException w:name="heading 6" w:uiPriority="9" w:qFormat="1"/>
+    <w:lsdException w:name="heading 7" w:uiPriority="9" w:qFormat="1"/>
+    <w:lsdException w:name="heading 8" w:uiPriority="9" w:qFormat="1"/>
+    <w:lsdException w:name="heading 9" w:uiPriority="9" w:qFormat="1"/>
+    <w:lsdException w:name="toc 1" w:uiPriority="39"/>
+    <w:lsdException w:name="toc 2" w:uiPriority="39"/>
+    <w:lsdException w:name="toc 3" w:uiPriority="39"/>
+    <w:lsdException w:name="toc 4" w:uiPriority="39"/>
+    <w:lsdException w:name="toc 5" w:uiPriority="39"/>
+    <w:lsdException w:name="toc 6" w:uiPriority="39"/>
+    <w:lsdException w:name="toc 7" w:uiPriority="39"/>
+    <w:lsdException w:name="toc 8" w:uiPriority="39"/>
+    <w:lsdException w:name="toc 9" w:uiPriority="39"/>
+    <w:lsdException w:name="caption" w:uiPriority="35" w:qFormat="1"/>
+    <w:lsdException w:name="Title" w:semiHidden="0" w:uiPriority="10" w:unhideWhenUsed="0" w:qFormat="1"/>
+    <w:lsdException w:name="Default Paragraph Font" w:uiPriority="1"/>
+    <w:lsdException w:name="Subtitle" w:semiHidden="0" w:uiPriority="11" w:unhideWhenUsed="0" w:qFormat="1"/>
+    <w:lsdException w:name="Strong" w:semiHidden="0" w:uiPriority="22" w:unhideWhenUsed="0" w:qFormat="1"/>
+    <w:lsdException w:name="Emphasis" w:semiHidden="0" w:uiPriority="20" w:unhideWhenUsed="0" w:qFormat="1"/>
+    <w:lsdException w:name="Table Grid" w:semiHidden="0" w:uiPriority="39" w:unhideWhenUsed="0"/>
+    <w:lsdException w:name="Placeholder Text" w:unhideWhenUsed="0"/>
+    <w:lsdException w:name="No Spacing" w:semiHidden="0" w:uiPriority="1" w:unhideWhenUsed="0" w:qFormat="1"/>
+    <w:lsdException w:name="Light Shading" w:semiHidden="0" w:uiPriority="60" w:unhideWhenUsed="0"/>
+    <w:lsdException w:name="Light List" w:semiHidden="0" w:uiPriority="61" w:unhideWhenUsed="0"/>
+    <w:lsdException w:name="Light Grid" w:semiHidden="0" w:uiPriority="62" w:unhideWhenUsed="0"/>
+    <w:lsdException w:name="Medium Shading 1" w:semiHidden="0" w:uiPriority="63" w:unhideWhenUsed="0"/>
+    <w:lsdException w:name="Medium Shading 2" w:semiHidden="0" w:uiPriority="64" w:unhideWhenUsed="0"/>
+    <w:lsdException w:name="Medium List 1" w:semiHidden="0" w:uiPriority="65" w:unhideWhenUsed="0"/>
+    <w:lsdException w:name="Medium List 2" w:semiHidden="0" w:uiPriority="66" w:unhideWhenUsed="0"/>
+    <w:lsdException w:name="Medium Grid 1" w:semiHidden="0" w:uiPriority="67" w:unhideWhenUsed="0"/>
+    <w:lsdException w:name="Medium Grid 2" w:semiHidden="0" w:uiPriority="68" w:unhideWhenUsed="0"/>
+    <w:lsdException w:name="Medium Grid 3" w:semiHidden="0" w:uiPriority="69" w:unhideWhenUsed="0"/>
+    <w:lsdException w:name="Dark List" w:semiHidden="0" w:uiPriority="70" w:unhideWhenUsed="0"/>
+    <w:lsdException w:name="Colorful Shading" w:semiHidden="0" w:uiPriority="71" w:unhideWhenUsed="0"/>
+    <w:lsdException w:name="Colorful List" w:semiHidden="0" w:uiPriority="72" w:unhideWhenUsed="0"/>
+    <w:lsdException w:name="Colorful Grid" w:semiHidden="0" w:uiPriority="73" w:unhideWhenUsed="0"/>
+    <w:lsdException w:name="Light Shading Accent 1" w:semiHidden="0" w:uiPriority="60" w:unhideWhenUsed="0"/>
+    <w:lsdException w:name="Light List Accent 1" w:semiHidden="0" w:uiPriority="61" w:unhideWhenUsed="0"/>
+    <w:lsdException w:name="Light Grid Accent 1" w:semiHidden="0" w:uiPriority="62" w:unhideWhenUsed="0"/>
+    <w:lsdException w:name="Medium Shading 1 Accent 1" w:semiHidden="0" w:uiPriority="63" w:unhideWhenUsed="0"/>
+    <w:lsdException w:name="Medium Shading 2 Accent 1" w:semiHidden="0" w:uiPriority="64" w:unhideWhenUsed="0"/>
+    <w:lsdException w:name="Medium List 1 Accent 1" w:semiHidden="0" w:uiPriority="65" w:unhideWhenUsed="0"/>
+    <w:lsdException w:name="Revision" w:unhideWhenUsed="0"/>
+    <w:lsdException w:name="List Paragraph" w:semiHidden="0" w:uiPriority="34" w:unhideWhenUsed="0" w:qFormat="1"/>
+    <w:lsdException w:name="Quote" w:semiHidden="0" w:uiPriority="29" w:unhideWhenUsed="0" w:qFormat="1"/>
+    <w:lsdException w:name="Intense Quote" w:semiHidden="0" w:uiPriority="30" w:unhideWhenUsed="0" w:qFormat="1"/>
+    <w:lsdException w:name="Medium List 2 Accent 1" w:semiHidden="0" w:uiPriority="66" w:unhideWhenUsed="0"/>
+    <w:lsdException w:name="Medium Grid 1 Accent 1" w:semiHidden="0" w:uiPriority="67" w:unhideWhenUsed="0"/>
+    <w:lsdException w:name="Medium Grid 2 Accent 1" w:semiHidden="0" w:uiPriority="68" w:unhideWhenUsed="0"/>
+    <w:lsdException w:name="Medium Grid 3 Accent 1" w:semiHidden="0" w:uiPriority="69" w:unhideWhenUsed="0"/>
+    <w:lsdException w:name="Dark List Accent 1" w:semiHidden="0" w:uiPriority="70" w:unhideWhenUsed="0"/>
+    <w:lsdException w:name="Colorful Shading Accent 1" w:semiHidden="0" w:uiPriority="71" w:unhideWhenUsed="0"/>
+    <w:lsdException w:name="Colorful List Accent 1" w:semiHidden="0" w:uiPriority="72" w:unhideWhenUsed="0"/>
+    <w:lsdException w:name="Colorful Grid Accent 1" w:semiHidden="0" w:uiPriority="73" w:unhideWhenUsed="0"/>
+    <w:lsdException w:name="Light Shading Accent 2" w:semiHidden="0" w:uiPriority="60" w:unhideWhenUsed="0"/>
+    <w:lsdException w:name="Light List Accent 2" w:semiHidden="0" w:uiPriority="61" w:unhideWhenUsed="0"/>
+    <w:lsdException w:name="Light Grid Accent 2" w:semiHidden="0" w:uiPriority="62" w:unhideWhenUsed="0"/>
+    <w:lsdException w:name="Medium Shading 1 Accent 2" w:semiHidden="0" w:uiPriority="63" w:unhideWhenUsed="0"/>
+    <w:lsdException w:name="Medium Shading 2 Accent 2" w:semiHidden="0" w:uiPriority="64" w:unhideWhenUsed="0"/>
+    <w:lsdException w:name="Medium List 1 Accent 2" w:semiHidden="0" w:uiPriority="65" w:unhideWhenUsed="0"/>
+    <w:lsdException w:name="Medium List 2 Accent 2" w:semiHidden="0" w:uiPriority="66" w:unhideWhenUsed="0"/>
+    <w:lsdException w:name="Medium Grid 1 Accent 2" w:semiHidden="0" w:uiPriority="67" w:unhideWhenUsed="0"/>
+    <w:lsdException w:name="Medium Grid 2 Accent 2" w:semiHidden="0" w:uiPriority="68" w:unhideWhenUsed="0"/>
+    <w:lsdException w:name="Medium Grid 3 Accent 2" w:semiHidden="0" w:uiPriority="69" w:unhideWhenUsed="0"/>
+    <w:lsdException w:name="Dark List Accent 2" w:semiHidden="0" w:uiPriority="70" w:unhideWhenUsed="0"/>
+    <w:lsdException w:name="Colorful Shading Accent 2" w:semiHidden="0" w:uiPriority="71" w:unhideWhenUsed="0"/>
+    <w:lsdException w:name="Colorful List Accent 2" w:semiHidden="0" w:uiPriority="72" w:unhideWhenUsed="0"/>
+    <w:lsdException w:name="Colorful Grid Accent 2" w:semiHidden="0" w:uiPriority="73" w:unhideWhenUsed="0"/>
+    <w:lsdException w:name="Light Shading Accent 3" w:semiHidden="0" w:uiPriority="60" w:unhideWhenUsed="0"/>
+    <w:lsdException w:name="Light List Accent 3" w:semiHidden="0" w:uiPriority="61" w:unhideWhenUsed="0"/>
+    <w:lsdException w:name="Light Grid Accent 3" w:semiHidden="0" w:uiPriority="62" w:unhideWhenUsed="0"/>
+    <w:lsdException w:name="Medium Shading 1 Accent 3" w:semiHidden="0" w:uiPriority="63" w:unhideWhenUsed="0"/>
+    <w:lsdException w:name="Medium Shading 2 Accent 3" w:semiHidden="0" w:uiPriority="64" w:unhideWhenUsed="0"/>
+    <w:lsdException w:name="Medium List 1 Accent 3" w:semiHidden="0" w:uiPriority="65" w:unhideWhenUsed="0"/>
+    <w:lsdException w:name="Medium List 2 Accent 3" w:semiHidden="0" w:uiPriority="66" w:unhideWhenUsed="0"/>
+    <w:lsdException w:name="Medium Grid 1 Accent 3" w:semiHidden="0" w:uiPriority="67" w:unhideWhenUsed="0"/>
+    <w:lsdException w:name="Medium Grid 2 Accent 3" w:semiHidden="0" w:uiPriority="68" w:unhideWhenUsed="0"/>
+    <w:lsdException w:name="Medium Grid 3 Accent 3" w:semiHidden="0" w:uiPriority="69" w:unhideWhenUsed="0"/>
+    <w:lsdException w:name="Dark List Accent 3" w:semiHidden="0" w:uiPriority="70" w:unhideWhenUsed="0"/>
+    <w:lsdException w:name="Colorful Shading Accent 3" w:semiHidden="0" w:uiPriority="71" w:unhideWhenUsed="0"/>
+    <w:lsdException w:name="Colorful List Accent 3" w:semiHidden="0" w:uiPriority="72" w:unhideWhenUsed="0"/>
+    <w:lsdException w:name="Colorful Grid Accent 3" w:semiHidden="0" w:uiPriority="73" w:unhideWhenUsed="0"/>
+    <w:lsdException w:name="Light Shading Accent 4" w:semiHidden="0" w:uiPriority="60" w:unhideWhenUsed="0"/>
+    <w:lsdException w:name="Light List Accent 4" w:semiHidden="0" w:uiPriority="61" w:unhideWhenUsed="0"/>
+    <w:lsdException w:name="Light Grid Accent 4" w:semiHidden="0" w:uiPriority="62" w:unhideWhenUsed="0"/>
+    <w:lsdException w:name="Medium Shading 1 Accent 4" w:semiHidden="0" w:uiPriority="63" w:unhideWhenUsed="0"/>
+    <w:lsdException w:name="Medium Shading 2 Accent 4" w:semiHidden="0" w:uiPriority="64" w:unhideWhenUsed="0"/>
+    <w:lsdException w:name="Medium List 1 Accent 4" w:semiHidden="0" w:uiPriority="65" w:unhideWhenUsed="0"/>
+    <w:lsdException w:name="Medium List 2 Accent 4" w:semiHidden="0" w:uiPriority="66" w:unhideWhenUsed="0"/>
+    <w:lsdException w:name="Medium Grid 1 Accent 4" w:semiHidden="0" w:uiPriority="67" w:unhideWhenUsed="0"/>
+    <w:lsdException w:name="Medium Grid 2 Accent 4" w:semiHidden="0" w:uiPriority="68" w:unhideWhenUsed="0"/>
+    <w:lsdException w:name="Medium Grid 3 Accent 4" w:semiHidden="0" w:uiPriority="69" w:unhideWhenUsed="0"/>
+    <w:lsdException w:name="Dark List Accent 4" w:semiHidden="0" w:uiPriority="70" w:unhideWhenUsed="0"/>
+    <w:lsdException w:name="Colorful Shading Accent 4" w:semiHidden="0" w:uiPriority="71" w:unhideWhenUsed="0"/>
+    <w:lsdException w:name="Colorful List Accent 4" w:semiHidden="0" w:uiPriority="72" w:unhideWhenUsed="0"/>
+    <w:lsdException w:name="Colorful Grid Accent 4" w:semiHidden="0" w:uiPriority="73" w:unhideWhenUsed="0"/>
+    <w:lsdException w:name="Light Shading Accent 5" w:semiHidden="0" w:uiPriority="60" w:unhideWhenUsed="0"/>
+    <w:lsdException w:name="Light List Accent 5" w:semiHidden="0" w:uiPriority="61" w:unhideWhenUsed="0"/>
+    <w:lsdException w:name="Light Grid Accent 5" w:semiHidden="0" w:uiPriority="62" w:unhideWhenUsed="0"/>
+    <w:lsdException w:name="Medium Shading 1 Accent 5" w:semiHidden="0" w:uiPriority="63" w:unhideWhenUsed="0"/>
+    <w:lsdException w:name="Medium Shading 2 Accent 5" w:semiHidden="0" w:uiPriority="64" w:unhideWhenUsed="0"/>
+    <w:lsdException w:name="Medium List 1 Accent 5" w:semiHidden="0" w:uiPriority="65" w:unhideWhenUsed="0"/>
+    <w:lsdException w:name="Medium List 2 Accent 5" w:semiHidden="0" w:uiPriority="66" w:unhideWhenUsed="0"/>
+    <w:lsdException w:name="Medium Grid 1 Accent 5" w:semiHidden="0" w:uiPriority="67" w:unhideWhenUsed="0"/>
+    <w:lsdException w:name="Medium Grid 2 Accent 5" w:semiHidden="0" w:uiPriority="68" w:unhideWhenUsed="0"/>
+    <w:lsdException w:name="Medium Grid 3 Accent 5" w:semiHidden="0" w:uiPriority="69" w:unhideWhenUsed="0"/>
+    <w:lsdException w:name="Dark List Accent 5" w:semiHidden="0" w:uiPriority="70" w:unhideWhenUsed="0"/>
+    <w:lsdException w:name="Colorful Shading Accent 5" w:semiHidden="0" w:uiPriority="71" w:unhideWhenUsed="0"/>
+    <w:lsdException w:name="Colorful List Accent 5" w:semiHidden="0" w:uiPriority="72" w:unhideWhenUsed="0"/>
+    <w:lsdException w:name="Colorful Grid Accent 5" w:semiHidden="0" w:uiPriority="73" w:unhideWhenUsed="0"/>
+    <w:lsdException w:name="Light Shading Accent 6" w:semiHidden="0" w:uiPriority="60" w:unhideWhenUsed="0"/>
+    <w:lsdException w:name="Light List Accent 6" w:semiHidden="0" w:uiPriority="61" w:unhideWhenUsed="0"/>
+    <w:lsdException w:name="Light Grid Accent 6" w:semiHidden="0" w:uiPriority="62" w:unhideWhenUsed="0"/>
+    <w:lsdException w:name="Medium Shading 1 Accent 6" w:semiHidden="0" w:uiPriority="63" w:unhideWhenUsed="0"/>
+    <w:lsdException w:name="Medium Shading 2 Accent 6" w:semiHidden="0" w:uiPriority="64" w:unhideWhenUsed="0"/>
+    <w:lsdException w:name="Medium List 1 Accent 6" w:semiHidden="0" w:uiPriority="65" w:unhideWhenUsed="0"/>
+    <w:lsdException w:name="Medium List 2 Accent 6" w:semiHidden="0" w:uiPriority="66" w:unhideWhenUsed="0"/>
+    <w:lsdException w:name="Medium Grid 1 Accent 6" w:semiHidden="0" w:uiPriority="67" w:unhideWhenUsed="0"/>
+    <w:lsdException w:name="Medium Grid 2 Accent 6" w:semiHidden="0" w:uiPriority="68" w:unhideWhenUsed="0"/>
+    <w:lsdException w:name="Medium Grid 3 Accent 6" w:semiHidden="0" w:uiPriority="69" w:unhideWhenUsed="0"/>
+    <w:lsdException w:name="Dark List Accent 6" w:semiHidden="0" w:uiPriority="70" w:unhideWhenUsed="0"/>
+    <w:lsdException w:name="Colorful Shading Accent 6" w:semiHidden="0" w:uiPriority="71" w:unhideWhenUsed="0"/>
+    <w:lsdException w:name="Colorful List Accent 6" w:semiHidden="0" w:uiPriority="72" w:unhideWhenUsed="0"/>
+    <w:lsdException w:name="Colorful Grid Accent 6" w:semiHidden="0" w:uiPriority="73" w:unhideWhenUsed="0"/>
+    <w:lsdException w:name="Subtle Emphasis" w:semiHidden="0" w:uiPriority="19" w:unhideWhenUsed="0" w:qFormat="1"/>
+    <w:lsdException w:name="Intense Emphasis" w:semiHidden="0" w:uiPriority="21" w:unhideWhenUsed="0" w:qFormat="1"/>
+    <w:lsdException w:name="Subtle Reference" w:semiHidden="0" w:uiPriority="31" w:unhideWhenUsed="0" w:qFormat="1"/>
+    <w:lsdException w:name="Intense Reference" w:semiHidden="0" w:uiPriority="32" w:unhideWhenUsed="0" w:qFormat="1"/>
+    <w:lsdException w:name="Book Title" w:semiHidden="0" w:uiPriority="33" w:unhideWhenUsed="0" w:qFormat="1"/>
+    <w:lsdException w:name="Bibliography" w:uiPriority="37"/>
+    <w:lsdException w:name="TOC Heading" w:uiPriority="39" w:qFormat="1"/>
+  </w:latentStyles>
+  <w:style w:type="paragraph" w:default="1" w:styleId="Standard">
+    <w:name w:val="Normal"/>
+    <w:qFormat/>
+  </w:style>
+  <w:style w:type="character" w:default="1" w:styleId="Absatz-Standardschriftart">
+    <w:name w:val="Default Paragraph Font"/>
+    <w:uiPriority w:val="1"/>
+    <w:semiHidden/>
+    <w:unhideWhenUsed/>
+  </w:style>
+  <w:style w:type="table" w:default="1" w:styleId="NormaleTabelle">
+    <w:name w:val="Normal Table"/>
+    <w:uiPriority w:val="99"/>
+    <w:semiHidden/>
+    <w:unhideWhenUsed/>
+    <w:tblPr>
+      <w:tblInd w:w="0" w:type="dxa"/>
+      <w:tblCellMar>
+        <w:top w:w="0" w:type="dxa"/>
+        <w:left w:w="108" w:type="dxa"/>
+        <w:bottom w:w="0" w:type="dxa"/>
+        <w:right w:w="108" w:type="dxa"/>
+      </w:tblCellMar>
+    </w:tblPr>
+  </w:style>
+  <w:style w:type="numbering" w:default="1" w:styleId="KeineListe">
+    <w:name w:val="No List"/>
+    <w:uiPriority w:val="99"/>
+    <w:semiHidden/>
+    <w:unhideWhenUsed/>
+  </w:style>
+  <w:style w:type="table" w:styleId="Tabellenraster">
+    <w:name w:val="Table Grid"/>
+    <w:basedOn w:val="NormaleTabelle"/>
+    <w:uiPriority w:val="39"/>
+    <w:rsid w:val="0071784D"/>
+    <w:pPr>
+      <w:spacing w:after="0" w:line="240" w:lineRule="auto"/>
+    </w:pPr>
+    <w:tblPr>
+      <w:tblBorders>
+        <w:top w:val="single" w:sz="4" w:space="0" w:color="auto"/>
+        <w:left w:val="single" w:sz="4" w:space="0" w:color="auto"/>
+        <w:bottom w:val="single" w:sz="4" w:space="0" w:color="auto"/>
+        <w:right w:val="single" w:sz="4" w:space="0" w:color="auto"/>
+        <w:insideH w:val="single" w:sz="4" w:space="0" w:color="auto"/>
+        <w:insideV w:val="single" w:sz="4" w:space="0" w:color="auto"/>
+      </w:tblBorders>
+    </w:tblPr>
+  </w:style>
+</w:styles>
+</file>
+
+<file path=word/stylesWithEffects.xml><?xml version="1.0" encoding="utf-8"?>
+<w:styles xmlns:wpc="http://schemas.microsoft.com/office/word/2010/wordprocessingCanvas" xmlns:mc="http://schemas.openxmlformats.org/markup-compatibility/2006" xmlns:o="urn:schemas-microsoft-com:office:office" xmlns:r="http://schemas.openxmlformats.org/officeDocument/2006/relationships" xmlns:m="http://schemas.openxmlformats.org/officeDocument/2006/math" xmlns:v="urn:schemas-microsoft-com:vml" xmlns:wp14="http://schemas.microsoft.com/office/word/2010/wordprocessingDrawing" xmlns:wp="http://schemas.openxmlformats.org/drawingml/2006/wordprocessingDrawing" xmlns:w10="urn:schemas-microsoft-com:office:word" xmlns:w="http://schemas.openxmlformats.org/wordprocessingml/2006/main" xmlns:w14="http://schemas.microsoft.com/office/word/2010/wordml" xmlns:wpg="http://schemas.microsoft.com/office/word/2010/wordprocessingGroup" xmlns:wpi="http://schemas.microsoft.com/office/word/2010/wordprocessingInk" xmlns:wne="http://schemas.microsoft.com/office/word/2006/wordml" xmlns:wps="http://schemas.microsoft.com/office/word/2010/wordprocessingShape" mc:Ignorable="w14 wp14">
+  <w:docDefaults>
+    <w:rPrDefault>
+      <w:rPr>
+        <w:rFonts w:asciiTheme="minorHAnsi" w:eastAsiaTheme="minorHAnsi" w:hAnsiTheme="minorHAnsi" w:cstheme="minorBidi"/>
+        <w:sz w:val="22"/>
+        <w:szCs w:val="22"/>
+        <w:lang w:val="de-DE" w:eastAsia="en-US" w:bidi="ar-SA"/>
+      </w:rPr>
+    </w:rPrDefault>
+    <w:pPrDefault>
+      <w:pPr>
+        <w:spacing w:after="160" w:line="259" w:lineRule="auto"/>
+      </w:pPr>
+    </w:pPrDefault>
+  </w:docDefaults>
+  <w:latentStyles w:defLockedState="0" w:defUIPriority="99" w:defSemiHidden="1" w:defUnhideWhenUsed="1" w:defQFormat="0" w:count="267">
+    <w:lsdException w:name="Normal" w:semiHidden="0" w:uiPriority="0" w:unhideWhenUsed="0" w:qFormat="1"/>
+    <w:lsdException w:name="heading 1" w:semiHidden="0" w:uiPriority="9" w:unhideWhenUsed="0" w:qFormat="1"/>
+    <w:lsdException w:name="heading 2" w:uiPriority="9" w:qFormat="1"/>
+    <w:lsdException w:name="heading 3" w:uiPriority="9" w:qFormat="1"/>
+    <w:lsdException w:name="heading 4" w:uiPriority="9" w:qFormat="1"/>
+    <w:lsdException w:name="heading 5" w:uiPriority="9" w:qFormat="1"/>
+    <w:lsdException w:name="heading 6" w:uiPriority="9" w:qFormat="1"/>
+    <w:lsdException w:name="heading 7" w:uiPriority="9" w:qFormat="1"/>
+    <w:lsdException w:name="heading 8" w:uiPriority="9" w:qFormat="1"/>
+    <w:lsdException w:name="heading 9" w:uiPriority="9" w:qFormat="1"/>
+    <w:lsdException w:name="toc 1" w:uiPriority="39"/>
+    <w:lsdException w:name="toc 2" w:uiPriority="39"/>
+    <w:lsdException w:name="toc 3" w:uiPriority="39"/>
+    <w:lsdException w:name="toc 4" w:uiPriority="39"/>
+    <w:lsdException w:name="toc 5" w:uiPriority="39"/>
+    <w:lsdException w:name="toc 6" w:uiPriority="39"/>
+    <w:lsdException w:name="toc 7" w:uiPriority="39"/>
+    <w:lsdException w:name="toc 8" w:uiPriority="39"/>
+    <w:lsdException w:name="toc 9" w:uiPriority="39"/>
+    <w:lsdException w:name="caption" w:uiPriority="35" w:qFormat="1"/>
+    <w:lsdException w:name="Title" w:semiHidden="0" w:uiPriority="10" w:unhideWhenUsed="0" w:qFormat="1"/>
+    <w:lsdException w:name="Default Paragraph Font" w:uiPriority="1"/>
+    <w:lsdException w:name="Subtitle" w:semiHidden="0" w:uiPriority="11" w:unhideWhenUsed="0" w:qFormat="1"/>
+    <w:lsdException w:name="Strong" w:semiHidden="0" w:uiPriority="22" w:unhideWhenUsed="0" w:qFormat="1"/>
+    <w:lsdException w:name="Emphasis" w:semiHidden="0" w:uiPriority="20" w:unhideWhenUsed="0" w:qFormat="1"/>
+    <w:lsdException w:name="Table Grid" w:semiHidden="0" w:uiPriority="39" w:unhideWhenUsed="0"/>
+    <w:lsdException w:name="Placeholder Text" w:unhideWhenUsed="0"/>
+    <w:lsdException w:name="No Spacing" w:semiHidden="0" w:uiPriority="1" w:unhideWhenUsed="0" w:qFormat="1"/>
+    <w:lsdException w:name="Light Shading" w:semiHidden="0" w:uiPriority="60" w:unhideWhenUsed="0"/>
+    <w:lsdException w:name="Light List" w:semiHidden="0" w:uiPriority="61" w:unhideWhenUsed="0"/>
+    <w:lsdException w:name="Light Grid" w:semiHidden="0" w:uiPriority="62" w:unhideWhenUsed="0"/>
+    <w:lsdException w:name="Medium Shading 1" w:semiHidden="0" w:uiPriority="63" w:unhideWhenUsed="0"/>
+    <w:lsdException w:name="Medium Shading 2" w:semiHidden="0" w:uiPriority="64" w:unhideWhenUsed="0"/>
+    <w:lsdException w:name="Medium List 1" w:semiHidden="0" w:uiPriority="65" w:unhideWhenUsed="0"/>
+    <w:lsdException w:name="Medium List 2" w:semiHidden="0" w:uiPriority="66" w:unhideWhenUsed="0"/>
+    <w:lsdException w:name="Medium Grid 1" w:semiHidden="0" w:uiPriority="67" w:unhideWhenUsed="0"/>
+    <w:lsdException w:name="Medium Grid 2" w:semiHidden="0" w:uiPriority="68" w:unhideWhenUsed="0"/>
+    <w:lsdException w:name="Medium Grid 3" w:semiHidden="0" w:uiPriority="69" w:unhideWhenUsed="0"/>
+    <w:lsdException w:name="Dark List" w:semiHidden="0" w:uiPriority="70" w:unhideWhenUsed="0"/>
+    <w:lsdException w:name="Colorful Shading" w:semiHidden="0" w:uiPriority="71" w:unhideWhenUsed="0"/>
+    <w:lsdException w:name="Colorful List" w:semiHidden="0" w:uiPriority="72" w:unhideWhenUsed="0"/>
+    <w:lsdException w:name="Colorful Grid" w:semiHidden="0" w:uiPriority="73" w:unhideWhenUsed="0"/>
+    <w:lsdException w:name="Light Shading Accent 1" w:semiHidden="0" w:uiPriority="60" w:unhideWhenUsed="0"/>
+    <w:lsdException w:name="Light List Accent 1" w:semiHidden="0" w:uiPriority="61" w:unhideWhenUsed="0"/>
+    <w:lsdException w:name="Light Grid Accent 1" w:semiHidden="0" w:uiPriority="62" w:unhideWhenUsed="0"/>
+    <w:lsdException w:name="Medium Shading 1 Accent 1" w:semiHidden="0" w:uiPriority="63" w:unhideWhenUsed="0"/>
+    <w:lsdException w:name="Medium Shading 2 Accent 1" w:semiHidden="0" w:uiPriority="64" w:unhideWhenUsed="0"/>
+    <w:lsdException w:name="Medium List 1 Accent 1" w:semiHidden="0" w:uiPriority="65" w:unhideWhenUsed="0"/>
+    <w:lsdException w:name="Revision" w:unhideWhenUsed="0"/>
+    <w:lsdException w:name="List Paragraph" w:semiHidden="0" w:uiPriority="34" w:unhideWhenUsed="0" w:qFormat="1"/>
+    <w:lsdException w:name="Quote" w:semiHidden="0" w:uiPriority="29" w:unhideWhenUsed="0" w:qFormat="1"/>
+    <w:lsdException w:name="Intense Quote" w:semiHidden="0" w:uiPriority="30" w:unhideWhenUsed="0" w:qFormat="1"/>
+    <w:lsdException w:name="Medium List 2 Accent 1" w:semiHidden="0" w:uiPriority="66" w:unhideWhenUsed="0"/>
+    <w:lsdException w:name="Medium Grid 1 Accent 1" w:semiHidden="0" w:uiPriority="67" w:unhideWhenUsed="0"/>
+    <w:lsdException w:name="Medium Grid 2 Accent 1" w:semiHidden="0" w:uiPriority="68" w:unhideWhenUsed="0"/>
+    <w:lsdException w:name="Medium Grid 3 Accent 1" w:semiHidden="0" w:uiPriority="69" w:unhideWhenUsed="0"/>
+    <w:lsdException w:name="Dark List Accent 1" w:semiHidden="0" w:uiPriority="70" w:unhideWhenUsed="0"/>
+    <w:lsdException w:name="Colorful Shading Accent 1" w:semiHidden="0" w:uiPriority="71" w:unhideWhenUsed="0"/>
+    <w:lsdException w:name="Colorful List Accent 1" w:semiHidden="0" w:uiPriority="72" w:unhideWhenUsed="0"/>
+    <w:lsdException w:name="Colorful Grid Accent 1" w:semiHidden="0" w:uiPriority="73" w:unhideWhenUsed="0"/>
+    <w:lsdException w:name="Light Shading Accent 2" w:semiHidden="0" w:uiPriority="60" w:unhideWhenUsed="0"/>
+    <w:lsdException w:name="Light List Accent 2" w:semiHidden="0" w:uiPriority="61" w:unhideWhenUsed="0"/>
+    <w:lsdException w:name="Light Grid Accent 2" w:semiHidden="0" w:uiPriority="62" w:unhideWhenUsed="0"/>
+    <w:lsdException w:name="Medium Shading 1 Accent 2" w:semiHidden="0" w:uiPriority="63" w:unhideWhenUsed="0"/>
+    <w:lsdException w:name="Medium Shading 2 Accent 2" w:semiHidden="0" w:uiPriority="64" w:unhideWhenUsed="0"/>
+    <w:lsdException w:name="Medium List 1 Accent 2" w:semiHidden="0" w:uiPriority="65" w:unhideWhenUsed="0"/>
+    <w:lsdException w:name="Medium List 2 Accent 2" w:semiHidden="0" w:uiPriority="66" w:unhideWhenUsed="0"/>
+    <w:lsdException w:name="Medium Grid 1 Accent 2" w:semiHidden="0" w:uiPriority="67" w:unhideWhenUsed="0"/>
+    <w:lsdException w:name="Medium Grid 2 Accent 2" w:semiHidden="0" w:uiPriority="68" w:unhideWhenUsed="0"/>
+    <w:lsdException w:name="Medium Grid 3 Accent 2" w:semiHidden="0" w:uiPriority="69" w:unhideWhenUsed="0"/>
+    <w:lsdException w:name="Dark List Accent 2" w:semiHidden="0" w:uiPriority="70" w:unhideWhenUsed="0"/>
+    <w:lsdException w:name="Colorful Shading Accent 2" w:semiHidden="0" w:uiPriority="71" w:unhideWhenUsed="0"/>
+    <w:lsdException w:name="Colorful List Accent 2" w:semiHidden="0" w:uiPriority="72" w:unhideWhenUsed="0"/>
+    <w:lsdException w:name="Colorful Grid Accent 2" w:semiHidden="0" w:uiPriority="73" w:unhideWhenUsed="0"/>
+    <w:lsdException w:name="Light Shading Accent 3" w:semiHidden="0" w:uiPriority="60" w:unhideWhenUsed="0"/>
+    <w:lsdException w:name="Light List Accent 3" w:semiHidden="0" w:uiPriority="61" w:unhideWhenUsed="0"/>
+    <w:lsdException w:name="Light Grid Accent 3" w:semiHidden="0" w:uiPriority="62" w:unhideWhenUsed="0"/>
+    <w:lsdException w:name="Medium Shading 1 Accent 3" w:semiHidden="0" w:uiPriority="63" w:unhideWhenUsed="0"/>
+    <w:lsdException w:name="Medium Shading 2 Accent 3" w:semiHidden="0" w:uiPriority="64" w:unhideWhenUsed="0"/>
+    <w:lsdException w:name="Medium List 1 Accent 3" w:semiHidden="0" w:uiPriority="65" w:unhideWhenUsed="0"/>
+    <w:lsdException w:name="Medium List 2 Accent 3" w:semiHidden="0" w:uiPriority="66" w:unhideWhenUsed="0"/>
+    <w:lsdException w:name="Medium Grid 1 Accent 3" w:semiHidden="0" w:uiPriority="67" w:unhideWhenUsed="0"/>
+    <w:lsdException w:name="Medium Grid 2 Accent 3" w:semiHidden="0" w:uiPriority="68" w:unhideWhenUsed="0"/>
+    <w:lsdException w:name="Medium Grid 3 Accent 3" w:semiHidden="0" w:uiPriority="69" w:unhideWhenUsed="0"/>
+    <w:lsdException w:name="Dark List Accent 3" w:semiHidden="0" w:uiPriority="70" w:unhideWhenUsed="0"/>
+    <w:lsdException w:name="Colorful Shading Accent 3" w:semiHidden="0" w:uiPriority="71" w:unhideWhenUsed="0"/>
+    <w:lsdException w:name="Colorful List Accent 3" w:semiHidden="0" w:uiPriority="72" w:unhideWhenUsed="0"/>
+    <w:lsdException w:name="Colorful Grid Accent 3" w:semiHidden="0" w:uiPriority="73" w:unhideWhenUsed="0"/>
+    <w:lsdException w:name="Light Shading Accent 4" w:semiHidden="0" w:uiPriority="60" w:unhideWhenUsed="0"/>
+    <w:lsdException w:name="Light List Accent 4" w:semiHidden="0" w:uiPriority="61" w:unhideWhenUsed="0"/>
+    <w:lsdException w:name="Light Grid Accent 4" w:semiHidden="0" w:uiPriority="62" w:unhideWhenUsed="0"/>
+    <w:lsdException w:name="Medium Shading 1 Accent 4" w:semiHidden="0" w:uiPriority="63" w:unhideWhenUsed="0"/>
+    <w:lsdException w:name="Medium Shading 2 Accent 4" w:semiHidden="0" w:uiPriority="64" w:unhideWhenUsed="0"/>
+    <w:lsdException w:name="Medium List 1 Accent 4" w:semiHidden="0" w:uiPriority="65" w:unhideWhenUsed="0"/>
+    <w:lsdException w:name="Medium List 2 Accent 4" w:semiHidden="0" w:uiPriority="66" w:unhideWhenUsed="0"/>
+    <w:lsdException w:name="Medium Grid 1 Accent 4" w:semiHidden="0" w:uiPriority="67" w:unhideWhenUsed="0"/>
+    <w:lsdException w:name="Medium Grid 2 Accent 4" w:semiHidden="0" w:uiPriority="68" w:unhideWhenUsed="0"/>
+    <w:lsdException w:name="Medium Grid 3 Accent 4" w:semiHidden="0" w:uiPriority="69" w:unhideWhenUsed="0"/>
+    <w:lsdException w:name="Dark List Accent 4" w:semiHidden="0" w:uiPriority="70" w:unhideWhenUsed="0"/>
+    <w:lsdException w:name="Colorful Shading Accent 4" w:semiHidden="0" w:uiPriority="71" w:unhideWhenUsed="0"/>
+    <w:lsdException w:name="Colorful List Accent 4" w:semiHidden="0" w:uiPriority="72" w:unhideWhenUsed="0"/>
+    <w:lsdException w:name="Colorful Grid Accent 4" w:semiHidden="0" w:uiPriority="73" w:unhideWhenUsed="0"/>
+    <w:lsdException w:name="Light Shading Accent 5" w:semiHidden="0" w:uiPriority="60" w:unhideWhenUsed="0"/>
+    <w:lsdException w:name="Light List Accent 5" w:semiHidden="0" w:uiPriority="61" w:unhideWhenUsed="0"/>
+    <w:lsdException w:name="Light Grid Accent 5" w:semiHidden="0" w:uiPriority="62" w:unhideWhenUsed="0"/>
+    <w:lsdException w:name="Medium Shading 1 Accent 5" w:semiHidden="0" w:uiPriority="63" w:unhideWhenUsed="0"/>
+    <w:lsdException w:name="Medium Shading 2 Accent 5" w:semiHidden="0" w:uiPriority="64" w:unhideWhenUsed="0"/>
+    <w:lsdException w:name="Medium List 1 Accent 5" w:semiHidden="0" w:uiPriority="65" w:unhideWhenUsed="0"/>
+    <w:lsdException w:name="Medium List 2 Accent 5" w:semiHidden="0" w:uiPriority="66" w:unhideWhenUsed="0"/>
+    <w:lsdException w:name="Medium Grid 1 Accent 5" w:semiHidden="0" w:uiPriority="67" w:unhideWhenUsed="0"/>
+    <w:lsdException w:name="Medium Grid 2 Accent 5" w:semiHidden="0" w:uiPriority="68" w:unhideWhenUsed="0"/>
+    <w:lsdException w:name="Medium Grid 3 Accent 5" w:semiHidden="0" w:uiPriority="69" w:unhideWhenUsed="0"/>
+    <w:lsdException w:name="Dark List Accent 5" w:semiHidden="0" w:uiPriority="70" w:unhideWhenUsed="0"/>
+    <w:lsdException w:name="Colorful Shading Accent 5" w:semiHidden="0" w:uiPriority="71" w:unhideWhenUsed="0"/>
+    <w:lsdException w:name="Colorful List Accent 5" w:semiHidden="0" w:uiPriority="72" w:unhideWhenUsed="0"/>
+    <w:lsdException w:name="Colorful Grid Accent 5" w:semiHidden="0" w:uiPriority="73" w:unhideWhenUsed="0"/>
+    <w:lsdException w:name="Light Shading Accent 6" w:semiHidden="0" w:uiPriority="60" w:unhideWhenUsed="0"/>
+    <w:lsdException w:name="Light List Accent 6" w:semiHidden="0" w:uiPriority="61" w:unhideWhenUsed="0"/>
+    <w:lsdException w:name="Light Grid Accent 6" w:semiHidden="0" w:uiPriority="62" w:unhideWhenUsed="0"/>
+    <w:lsdException w:name="Medium Shading 1 Accent 6" w:semiHidden="0" w:uiPriority="63" w:unhideWhenUsed="0"/>
+    <w:lsdException w:name="Medium Shading 2 Accent 6" w:semiHidden="0" w:uiPriority="64" w:unhideWhenUsed="0"/>
+    <w:lsdException w:name="Medium List 1 Accent 6" w:semiHidden="0" w:uiPriority="65" w:unhideWhenUsed="0"/>
+    <w:lsdException w:name="Medium List 2 Accent 6" w:semiHidden="0" w:uiPriority="66" w:unhideWhenUsed="0"/>
+    <w:lsdException w:name="Medium Grid 1 Accent 6" w:semiHidden="0" w:uiPriority="67" w:unhideWhenUsed="0"/>
+    <w:lsdException w:name="Medium Grid 2 Accent 6" w:semiHidden="0" w:uiPriority="68" w:unhideWhenUsed="0"/>
+    <w:lsdException w:name="Medium Grid 3 Accent 6" w:semiHidden="0" w:uiPriority="69" w:unhideWhenUsed="0"/>
+    <w:lsdException w:name="Dark List Accent 6" w:semiHidden="0" w:uiPriority="70" w:unhideWhenUsed="0"/>
+    <w:lsdException w:name="Colorful Shading Accent 6" w:semiHidden="0" w:uiPriority="71" w:unhideWhenUsed="0"/>
+    <w:lsdException w:name="Colorful List Accent 6" w:semiHidden="0" w:uiPriority="72" w:unhideWhenUsed="0"/>
+    <w:lsdException w:name="Colorful Grid Accent 6" w:semiHidden="0" w:uiPriority="73" w:unhideWhenUsed="0"/>
+    <w:lsdException w:name="Subtle Emphasis" w:semiHidden="0" w:uiPriority="19" w:unhideWhenUsed="0" w:qFormat="1"/>
+    <w:lsdException w:name="Intense Emphasis" w:semiHidden="0" w:uiPriority="21" w:unhideWhenUsed="0" w:qFormat="1"/>
+    <w:lsdException w:name="Subtle Reference" w:semiHidden="0" w:uiPriority="31" w:unhideWhenUsed="0" w:qFormat="1"/>
+    <w:lsdException w:name="Intense Reference" w:semiHidden="0" w:uiPriority="32" w:unhideWhenUsed="0" w:qFormat="1"/>
+    <w:lsdException w:name="Book Title" w:semiHidden="0" w:uiPriority="33" w:unhideWhenUsed="0" w:qFormat="1"/>
+    <w:lsdException w:name="Bibliography" w:uiPriority="37"/>
+    <w:lsdException w:name="TOC Heading" w:uiPriority="39" w:qFormat="1"/>
   </w:latentStyles>
   <w:style w:type="paragraph" w:default="1" w:styleId="Standard">
     <w:name w:val="Normal"/>
@@ -4688,7 +4663,7 @@
   <a:extraClrSchemeLst/>
   <a:extLst>
     <a:ext uri="{05A4C25C-085E-4340-85A3-A5531E510DB2}">
-      <thm15:themeFamily xmlns:thm15="http://schemas.microsoft.com/office/thememl/2012/main" name="Office Theme" id="{62F939B6-93AF-4DB8-9C6B-D6C7DFDC589F}" vid="{4A3C46E8-61CC-4603-A589-7422A47A8E4A}"/>
+      <thm15:themeFamily xmlns:thm15="http://schemas.microsoft.com/office/thememl/2012/main" xmlns="" name="Office Theme" id="{62F939B6-93AF-4DB8-9C6B-D6C7DFDC589F}" vid="{4A3C46E8-61CC-4603-A589-7422A47A8E4A}"/>
     </a:ext>
   </a:extLst>
 </a:theme>
@@ -4699,7 +4674,7 @@
 </file>
 
 <file path=customXml/itemProps1.xml><?xml version="1.0" encoding="utf-8"?>
-<ds:datastoreItem xmlns:ds="http://schemas.openxmlformats.org/officeDocument/2006/customXml" ds:itemID="{C2F39875-A23A-4162-AA6E-102DCC4E9076}">
+<ds:datastoreItem xmlns:ds="http://schemas.openxmlformats.org/officeDocument/2006/customXml" ds:itemID="{8E489892-A47E-43AC-A187-2D067C6EAD5D}">
   <ds:schemaRefs>
     <ds:schemaRef ds:uri="http://schemas.openxmlformats.org/officeDocument/2006/bibliography"/>
   </ds:schemaRefs>

</xml_diff>